<commit_message>
completed offline analysis on python
</commit_message>
<xml_diff>
--- a/g_L_investigation/g_L_in_aeif_cond_alpha_CORRECTED.docx
+++ b/g_L_investigation/g_L_in_aeif_cond_alpha_CORRECTED.docx
@@ -14,7 +14,21 @@
         <w:rPr>
           <w:lang w:val="en-GB"/>
         </w:rPr>
-        <w:t>Leak conductance in aeif_cond_alpha model</w:t>
+        <w:t xml:space="preserve">Leak conductance in </w:t>
+      </w:r>
+      <w:proofErr w:type="spellStart"/>
+      <w:r>
+        <w:rPr>
+          <w:lang w:val="en-GB"/>
+        </w:rPr>
+        <w:t>aeif_cond_alpha</w:t>
+      </w:r>
+      <w:proofErr w:type="spellEnd"/>
+      <w:r>
+        <w:rPr>
+          <w:lang w:val="en-GB"/>
+        </w:rPr>
+        <w:t xml:space="preserve"> model</w:t>
       </w:r>
     </w:p>
     <w:p>
@@ -120,7 +134,27 @@
           <w:szCs w:val="26"/>
           <w:lang w:val="en-GB"/>
         </w:rPr>
-        <w:t xml:space="preserve"> on the `aeif_cond_alpha` model, which is an adaptive exponential integrate-and-fire (</w:t>
+        <w:t xml:space="preserve"> on the `</w:t>
+      </w:r>
+      <w:proofErr w:type="spellStart"/>
+      <w:r>
+        <w:rPr>
+          <w:rFonts w:ascii="Times New Roman" w:hAnsi="Times New Roman" w:cs="Times New Roman"/>
+          <w:sz w:val="26"/>
+          <w:szCs w:val="26"/>
+          <w:lang w:val="en-GB"/>
+        </w:rPr>
+        <w:t>aeif_cond_alpha</w:t>
+      </w:r>
+      <w:proofErr w:type="spellEnd"/>
+      <w:r>
+        <w:rPr>
+          <w:rFonts w:ascii="Times New Roman" w:hAnsi="Times New Roman" w:cs="Times New Roman"/>
+          <w:sz w:val="26"/>
+          <w:szCs w:val="26"/>
+          <w:lang w:val="en-GB"/>
+        </w:rPr>
+        <w:t>` model, which is an adaptive exponential integrate-and-fire (</w:t>
       </w:r>
       <w:r>
         <w:rPr>
@@ -225,6 +259,7 @@
         <w:t xml:space="preserve">; in </w:t>
       </w:r>
       <w:hyperlink r:id="rId7" w:tooltip="Romain Brette" w:history="1">
+        <w:proofErr w:type="spellStart"/>
         <w:r>
           <w:rPr>
             <w:rStyle w:val="Collegamentoipertestuale"/>
@@ -237,6 +272,7 @@
           </w:rPr>
           <w:t>Brette</w:t>
         </w:r>
+        <w:proofErr w:type="spellEnd"/>
       </w:hyperlink>
       <w:r>
         <w:rPr>
@@ -307,6 +343,7 @@
         <w:t xml:space="preserve">EIF, </w:t>
       </w:r>
       <w:hyperlink r:id="rId9" w:anchor="R7" w:history="1">
+        <w:proofErr w:type="spellStart"/>
         <w:r>
           <w:rPr>
             <w:rStyle w:val="Collegamentoipertestuale"/>
@@ -317,7 +354,20 @@
             <w:u w:val="none"/>
             <w:lang w:val="en-GB"/>
           </w:rPr>
-          <w:t>Fourcaud-Trocme et al. 2003</w:t>
+          <w:t>Fourcaud-Trocme</w:t>
+        </w:r>
+        <w:proofErr w:type="spellEnd"/>
+        <w:r>
+          <w:rPr>
+            <w:rStyle w:val="Collegamentoipertestuale"/>
+            <w:rFonts w:ascii="Times New Roman" w:hAnsi="Times New Roman" w:cs="Times New Roman"/>
+            <w:color w:val="auto"/>
+            <w:sz w:val="26"/>
+            <w:szCs w:val="26"/>
+            <w:u w:val="none"/>
+            <w:lang w:val="en-GB"/>
+          </w:rPr>
+          <w:t xml:space="preserve"> et al. 2003</w:t>
         </w:r>
       </w:hyperlink>
       <w:r>
@@ -330,6 +380,7 @@
         <w:t xml:space="preserve">; in </w:t>
       </w:r>
       <w:hyperlink r:id="rId10" w:tooltip="Romain Brette" w:history="1">
+        <w:proofErr w:type="spellStart"/>
         <w:r>
           <w:rPr>
             <w:rStyle w:val="Collegamentoipertestuale"/>
@@ -342,6 +393,7 @@
           </w:rPr>
           <w:t>Brette</w:t>
         </w:r>
+        <w:proofErr w:type="spellEnd"/>
       </w:hyperlink>
       <w:r>
         <w:rPr>
@@ -869,20 +921,62 @@
         </w:rPr>
         <w:t xml:space="preserve">  (</w:t>
       </w:r>
-      <w:hyperlink r:id="rId13" w:anchor="R12" w:history="1">
-        <w:r>
-          <w:rPr>
-            <w:rStyle w:val="Collegamentoipertestuale"/>
-            <w:rFonts w:ascii="Times New Roman" w:hAnsi="Times New Roman" w:cs="Times New Roman"/>
-            <w:color w:val="auto"/>
-            <w:sz w:val="26"/>
-            <w:szCs w:val="26"/>
-            <w:u w:val="none"/>
-            <w:lang w:val="en-GB"/>
-          </w:rPr>
-          <w:t>Izhikevich 2003</w:t>
-        </w:r>
-      </w:hyperlink>
+      <w:proofErr w:type="spellStart"/>
+      <w:r>
+        <w:fldChar w:fldCharType="begin"/>
+      </w:r>
+      <w:r>
+        <w:rPr>
+          <w:lang w:val="en-GB"/>
+        </w:rPr>
+        <w:instrText xml:space="preserve"> HYPERLINK "https://journals.physiology.org/doi/full/1</w:instrText>
+      </w:r>
+      <w:r>
+        <w:rPr>
+          <w:lang w:val="en-GB"/>
+        </w:rPr>
+        <w:instrText xml:space="preserve">0.1152/jn.00686.2005" \l "R12" </w:instrText>
+      </w:r>
+      <w:r>
+        <w:fldChar w:fldCharType="separate"/>
+      </w:r>
+      <w:r>
+        <w:rPr>
+          <w:rStyle w:val="Collegamentoipertestuale"/>
+          <w:rFonts w:ascii="Times New Roman" w:hAnsi="Times New Roman" w:cs="Times New Roman"/>
+          <w:color w:val="auto"/>
+          <w:sz w:val="26"/>
+          <w:szCs w:val="26"/>
+          <w:u w:val="none"/>
+          <w:lang w:val="en-GB"/>
+        </w:rPr>
+        <w:t>Izhikevich</w:t>
+      </w:r>
+      <w:proofErr w:type="spellEnd"/>
+      <w:r>
+        <w:rPr>
+          <w:rStyle w:val="Collegamentoipertestuale"/>
+          <w:rFonts w:ascii="Times New Roman" w:hAnsi="Times New Roman" w:cs="Times New Roman"/>
+          <w:color w:val="auto"/>
+          <w:sz w:val="26"/>
+          <w:szCs w:val="26"/>
+          <w:u w:val="none"/>
+          <w:lang w:val="en-GB"/>
+        </w:rPr>
+        <w:t xml:space="preserve"> 2003</w:t>
+      </w:r>
+      <w:r>
+        <w:rPr>
+          <w:rStyle w:val="Collegamentoipertestuale"/>
+          <w:rFonts w:ascii="Times New Roman" w:hAnsi="Times New Roman" w:cs="Times New Roman"/>
+          <w:color w:val="auto"/>
+          <w:sz w:val="26"/>
+          <w:szCs w:val="26"/>
+          <w:u w:val="none"/>
+          <w:lang w:val="en-GB"/>
+        </w:rPr>
+        <w:fldChar w:fldCharType="end"/>
+      </w:r>
       <w:r>
         <w:rPr>
           <w:rFonts w:ascii="Times New Roman" w:hAnsi="Times New Roman" w:cs="Times New Roman"/>
@@ -892,7 +986,7 @@
         </w:rPr>
         <w:t xml:space="preserve">, </w:t>
       </w:r>
-      <w:hyperlink r:id="rId14" w:anchor="R23" w:history="1">
+      <w:hyperlink r:id="rId13" w:anchor="R23" w:history="1">
         <w:r>
           <w:rPr>
             <w:rStyle w:val="Collegamentoipertestuale"/>
@@ -915,7 +1009,8 @@
         </w:rPr>
         <w:t xml:space="preserve">; in </w:t>
       </w:r>
-      <w:hyperlink r:id="rId15" w:tooltip="Romain Brette" w:history="1">
+      <w:hyperlink r:id="rId14" w:tooltip="Romain Brette" w:history="1">
+        <w:proofErr w:type="spellStart"/>
         <w:r>
           <w:rPr>
             <w:rStyle w:val="Collegamentoipertestuale"/>
@@ -928,6 +1023,7 @@
           </w:rPr>
           <w:t>Brette</w:t>
         </w:r>
+        <w:proofErr w:type="spellEnd"/>
       </w:hyperlink>
       <w:r>
         <w:rPr>
@@ -938,7 +1034,7 @@
         </w:rPr>
         <w:t xml:space="preserve"> &amp;</w:t>
       </w:r>
-      <w:hyperlink r:id="rId16" w:tooltip="Wulfram Gerstner" w:history="1">
+      <w:hyperlink r:id="rId15" w:tooltip="Wulfram Gerstner" w:history="1">
         <w:r>
           <w:rPr>
             <w:rStyle w:val="Collegamentoipertestuale"/>
@@ -1047,7 +1143,7 @@
                     </pic:cNvPicPr>
                   </pic:nvPicPr>
                   <pic:blipFill>
-                    <a:blip r:embed="rId17">
+                    <a:blip r:embed="rId16">
                       <a:extLst>
                         <a:ext uri="{28A0092B-C50C-407E-A947-70E740481C1C}">
                           <a14:useLocalDpi xmlns:a14="http://schemas.microsoft.com/office/drawing/2010/main" val="0"/>
@@ -1196,21 +1292,59 @@
         </w:rPr>
         <w:t>(</w:t>
       </w:r>
-      <w:hyperlink r:id="rId18" w:anchor="R5" w:history="1">
-        <w:r>
-          <w:rPr>
-            <w:rStyle w:val="Collegamentoipertestuale"/>
-            <w:rFonts w:ascii="Times New Roman" w:hAnsi="Times New Roman" w:cs="Times New Roman"/>
-            <w:color w:val="auto"/>
-            <w:sz w:val="26"/>
-            <w:szCs w:val="26"/>
-            <w:u w:val="none"/>
-            <w:shd w:val="clear" w:color="auto" w:fill="FFFFFF"/>
-            <w:lang w:val="en-GB"/>
-          </w:rPr>
-          <w:t>Destexhe et al. 2003</w:t>
-        </w:r>
-      </w:hyperlink>
+      <w:proofErr w:type="spellStart"/>
+      <w:r>
+        <w:fldChar w:fldCharType="begin"/>
+      </w:r>
+      <w:r>
+        <w:rPr>
+          <w:lang w:val="en-GB"/>
+        </w:rPr>
+        <w:instrText xml:space="preserve"> HYPERLINK "https://journals.physiology.org/doi/full/10.1152/jn.00686.2005" \l "R5" </w:instrText>
+      </w:r>
+      <w:r>
+        <w:fldChar w:fldCharType="separate"/>
+      </w:r>
+      <w:r>
+        <w:rPr>
+          <w:rStyle w:val="Collegamentoipertestuale"/>
+          <w:rFonts w:ascii="Times New Roman" w:hAnsi="Times New Roman" w:cs="Times New Roman"/>
+          <w:color w:val="auto"/>
+          <w:sz w:val="26"/>
+          <w:szCs w:val="26"/>
+          <w:u w:val="none"/>
+          <w:shd w:val="clear" w:color="auto" w:fill="FFFFFF"/>
+          <w:lang w:val="en-GB"/>
+        </w:rPr>
+        <w:t>Destexhe</w:t>
+      </w:r>
+      <w:proofErr w:type="spellEnd"/>
+      <w:r>
+        <w:rPr>
+          <w:rStyle w:val="Collegamentoipertestuale"/>
+          <w:rFonts w:ascii="Times New Roman" w:hAnsi="Times New Roman" w:cs="Times New Roman"/>
+          <w:color w:val="auto"/>
+          <w:sz w:val="26"/>
+          <w:szCs w:val="26"/>
+          <w:u w:val="none"/>
+          <w:shd w:val="clear" w:color="auto" w:fill="FFFFFF"/>
+          <w:lang w:val="en-GB"/>
+        </w:rPr>
+        <w:t xml:space="preserve"> et al. 2003</w:t>
+      </w:r>
+      <w:r>
+        <w:rPr>
+          <w:rStyle w:val="Collegamentoipertestuale"/>
+          <w:rFonts w:ascii="Times New Roman" w:hAnsi="Times New Roman" w:cs="Times New Roman"/>
+          <w:color w:val="auto"/>
+          <w:sz w:val="26"/>
+          <w:szCs w:val="26"/>
+          <w:u w:val="none"/>
+          <w:shd w:val="clear" w:color="auto" w:fill="FFFFFF"/>
+          <w:lang w:val="en-GB"/>
+        </w:rPr>
+        <w:fldChar w:fldCharType="end"/>
+      </w:r>
       <w:r>
         <w:rPr>
           <w:rFonts w:ascii="Times New Roman" w:hAnsi="Times New Roman" w:cs="Times New Roman"/>
@@ -1220,7 +1354,8 @@
         </w:rPr>
         <w:t xml:space="preserve">; in </w:t>
       </w:r>
-      <w:hyperlink r:id="rId19" w:tooltip="Romain Brette" w:history="1">
+      <w:hyperlink r:id="rId17" w:tooltip="Romain Brette" w:history="1">
+        <w:proofErr w:type="spellStart"/>
         <w:r>
           <w:rPr>
             <w:rStyle w:val="Collegamentoipertestuale"/>
@@ -1233,6 +1368,7 @@
           </w:rPr>
           <w:t>Brette</w:t>
         </w:r>
+        <w:proofErr w:type="spellEnd"/>
       </w:hyperlink>
       <w:r>
         <w:rPr>
@@ -1243,7 +1379,7 @@
         </w:rPr>
         <w:t xml:space="preserve"> &amp;</w:t>
       </w:r>
-      <w:hyperlink r:id="rId20" w:tooltip="Wulfram Gerstner" w:history="1">
+      <w:hyperlink r:id="rId18" w:tooltip="Wulfram Gerstner" w:history="1">
         <w:r>
           <w:rPr>
             <w:rStyle w:val="Collegamentoipertestuale"/>
@@ -1337,7 +1473,7 @@
                     </pic:cNvPicPr>
                   </pic:nvPicPr>
                   <pic:blipFill>
-                    <a:blip r:embed="rId21">
+                    <a:blip r:embed="rId19">
                       <a:extLst>
                         <a:ext uri="{28A0092B-C50C-407E-A947-70E740481C1C}">
                           <a14:useLocalDpi xmlns:a14="http://schemas.microsoft.com/office/drawing/2010/main" val="0"/>
@@ -1418,6 +1554,7 @@
         </w:rPr>
         <w:t xml:space="preserve">and </w:t>
       </w:r>
+      <w:proofErr w:type="spellStart"/>
       <w:r>
         <w:rPr>
           <w:rFonts w:ascii="Times New Roman" w:hAnsi="Times New Roman" w:cs="Times New Roman"/>
@@ -1427,7 +1564,19 @@
           <w:szCs w:val="26"/>
           <w:lang w:val="en-GB"/>
         </w:rPr>
-        <w:t xml:space="preserve">w </w:t>
+        <w:t>w</w:t>
+      </w:r>
+      <w:proofErr w:type="spellEnd"/>
+      <w:r>
+        <w:rPr>
+          <w:rFonts w:ascii="Times New Roman" w:hAnsi="Times New Roman" w:cs="Times New Roman"/>
+          <w:i/>
+          <w:iCs/>
+          <w:sz w:val="26"/>
+          <w:szCs w:val="26"/>
+          <w:lang w:val="en-GB"/>
+        </w:rPr>
+        <w:t xml:space="preserve"> </w:t>
       </w:r>
       <w:r>
         <w:rPr>
@@ -1594,7 +1743,27 @@
           <w:szCs w:val="26"/>
           <w:lang w:val="en-GB"/>
         </w:rPr>
-        <w:t>`aeif_cond_alpha` model</w:t>
+        <w:t>`</w:t>
+      </w:r>
+      <w:proofErr w:type="spellStart"/>
+      <w:r>
+        <w:rPr>
+          <w:rFonts w:ascii="Times New Roman" w:hAnsi="Times New Roman" w:cs="Times New Roman"/>
+          <w:sz w:val="26"/>
+          <w:szCs w:val="26"/>
+          <w:lang w:val="en-GB"/>
+        </w:rPr>
+        <w:t>aeif_cond_alpha</w:t>
+      </w:r>
+      <w:proofErr w:type="spellEnd"/>
+      <w:r>
+        <w:rPr>
+          <w:rFonts w:ascii="Times New Roman" w:hAnsi="Times New Roman" w:cs="Times New Roman"/>
+          <w:sz w:val="26"/>
+          <w:szCs w:val="26"/>
+          <w:lang w:val="en-GB"/>
+        </w:rPr>
+        <w:t>` model</w:t>
       </w:r>
       <w:r>
         <w:rPr>
@@ -1618,6 +1787,7 @@
         </w:rPr>
         <w:t xml:space="preserve">leak conductance </w:t>
       </w:r>
+      <w:proofErr w:type="spellStart"/>
       <w:r>
         <w:rPr>
           <w:rStyle w:val="Enfasiintensa"/>
@@ -1629,6 +1799,7 @@
         </w:rPr>
         <w:t>g_L</w:t>
       </w:r>
+      <w:proofErr w:type="spellEnd"/>
       <w:r>
         <w:rPr>
           <w:rStyle w:val="Enfasiintensa"/>
@@ -1690,6 +1861,7 @@
         </w:rPr>
         <w:t xml:space="preserve"> have been run varying inputs and </w:t>
       </w:r>
+      <w:proofErr w:type="spellStart"/>
       <w:r>
         <w:rPr>
           <w:rStyle w:val="Enfasiintensa"/>
@@ -1701,6 +1873,7 @@
         </w:rPr>
         <w:t>g_L</w:t>
       </w:r>
+      <w:proofErr w:type="spellEnd"/>
       <w:r>
         <w:rPr>
           <w:rStyle w:val="Enfasiintensa"/>
@@ -1783,7 +1956,27 @@
           <w:szCs w:val="26"/>
           <w:lang w:val="en-GB"/>
         </w:rPr>
-        <w:t>`aeif_cond_alpha`</w:t>
+        <w:t>`</w:t>
+      </w:r>
+      <w:proofErr w:type="spellStart"/>
+      <w:r>
+        <w:rPr>
+          <w:rFonts w:ascii="Times New Roman" w:hAnsi="Times New Roman" w:cs="Times New Roman"/>
+          <w:sz w:val="26"/>
+          <w:szCs w:val="26"/>
+          <w:lang w:val="en-GB"/>
+        </w:rPr>
+        <w:t>aeif_cond_alpha</w:t>
+      </w:r>
+      <w:proofErr w:type="spellEnd"/>
+      <w:r>
+        <w:rPr>
+          <w:rFonts w:ascii="Times New Roman" w:hAnsi="Times New Roman" w:cs="Times New Roman"/>
+          <w:sz w:val="26"/>
+          <w:szCs w:val="26"/>
+          <w:lang w:val="en-GB"/>
+        </w:rPr>
+        <w:t>`</w:t>
       </w:r>
       <w:r>
         <w:rPr>
@@ -1852,20 +2045,19 @@
           <w:szCs w:val="20"/>
           <w:lang w:val="en-GB" w:eastAsia="pt-PT"/>
         </w:rPr>
-        <w:t>"t_ref": 1.59,</w:t>
-      </w:r>
-    </w:p>
-    <w:p>
-      <w:pPr>
-        <w:spacing w:after="0"/>
-        <w:ind w:left="4248"/>
+        <w:t>"</w:t>
+      </w:r>
+      <w:proofErr w:type="spellStart"/>
+      <w:r>
         <w:rPr>
           <w:rFonts w:ascii="Times New Roman" w:hAnsi="Times New Roman" w:cs="Times New Roman"/>
           <w:sz w:val="20"/>
           <w:szCs w:val="20"/>
           <w:lang w:val="en-GB" w:eastAsia="pt-PT"/>
         </w:rPr>
-      </w:pPr>
+        <w:t>t_ref</w:t>
+      </w:r>
+      <w:proofErr w:type="spellEnd"/>
       <w:r>
         <w:rPr>
           <w:rFonts w:ascii="Times New Roman" w:hAnsi="Times New Roman" w:cs="Times New Roman"/>
@@ -1873,7 +2065,7 @@
           <w:szCs w:val="20"/>
           <w:lang w:val="en-GB" w:eastAsia="pt-PT"/>
         </w:rPr>
-        <w:t>"C_m": 14.6,</w:t>
+        <w:t>": 1.59,</w:t>
       </w:r>
     </w:p>
     <w:p>
@@ -1894,20 +2086,19 @@
           <w:szCs w:val="20"/>
           <w:lang w:val="en-GB" w:eastAsia="pt-PT"/>
         </w:rPr>
-        <w:t>"V_th": -60.0,</w:t>
-      </w:r>
-    </w:p>
-    <w:p>
-      <w:pPr>
-        <w:spacing w:after="0"/>
-        <w:ind w:left="4248"/>
+        <w:t>"</w:t>
+      </w:r>
+      <w:proofErr w:type="spellStart"/>
+      <w:r>
         <w:rPr>
           <w:rFonts w:ascii="Times New Roman" w:hAnsi="Times New Roman" w:cs="Times New Roman"/>
           <w:sz w:val="20"/>
           <w:szCs w:val="20"/>
           <w:lang w:val="en-GB" w:eastAsia="pt-PT"/>
         </w:rPr>
-      </w:pPr>
+        <w:t>C_m</w:t>
+      </w:r>
+      <w:proofErr w:type="spellEnd"/>
       <w:r>
         <w:rPr>
           <w:rFonts w:ascii="Times New Roman" w:hAnsi="Times New Roman" w:cs="Times New Roman"/>
@@ -1915,7 +2106,7 @@
           <w:szCs w:val="20"/>
           <w:lang w:val="en-GB" w:eastAsia="pt-PT"/>
         </w:rPr>
-        <w:t>"V_reset": -78.0,</w:t>
+        <w:t>": 14.6,</w:t>
       </w:r>
     </w:p>
     <w:p>
@@ -1936,20 +2127,19 @@
           <w:szCs w:val="20"/>
           <w:lang w:val="en-GB" w:eastAsia="pt-PT"/>
         </w:rPr>
-        <w:t>"E_L": -66.0,</w:t>
-      </w:r>
-    </w:p>
-    <w:p>
-      <w:pPr>
-        <w:spacing w:after="0"/>
-        <w:ind w:left="4248"/>
+        <w:t>"</w:t>
+      </w:r>
+      <w:proofErr w:type="spellStart"/>
+      <w:r>
         <w:rPr>
           <w:rFonts w:ascii="Times New Roman" w:hAnsi="Times New Roman" w:cs="Times New Roman"/>
           <w:sz w:val="20"/>
           <w:szCs w:val="20"/>
           <w:lang w:val="en-GB" w:eastAsia="pt-PT"/>
         </w:rPr>
-      </w:pPr>
+        <w:t>V_th</w:t>
+      </w:r>
+      <w:proofErr w:type="spellEnd"/>
       <w:r>
         <w:rPr>
           <w:rFonts w:ascii="Times New Roman" w:hAnsi="Times New Roman" w:cs="Times New Roman"/>
@@ -1957,7 +2147,7 @@
           <w:szCs w:val="20"/>
           <w:lang w:val="en-GB" w:eastAsia="pt-PT"/>
         </w:rPr>
-        <w:t>"tau_syn_ex": 0.64,</w:t>
+        <w:t>": -60.0,</w:t>
       </w:r>
     </w:p>
     <w:p>
@@ -1978,20 +2168,19 @@
           <w:szCs w:val="20"/>
           <w:lang w:val="en-GB" w:eastAsia="pt-PT"/>
         </w:rPr>
-        <w:t>"tau_syn_in": 2.0,</w:t>
-      </w:r>
-    </w:p>
-    <w:p>
-      <w:pPr>
-        <w:spacing w:after="0"/>
-        <w:ind w:left="4248"/>
+        <w:t>"</w:t>
+      </w:r>
+      <w:proofErr w:type="spellStart"/>
+      <w:r>
         <w:rPr>
           <w:rFonts w:ascii="Times New Roman" w:hAnsi="Times New Roman" w:cs="Times New Roman"/>
           <w:sz w:val="20"/>
           <w:szCs w:val="20"/>
           <w:lang w:val="en-GB" w:eastAsia="pt-PT"/>
         </w:rPr>
-      </w:pPr>
+        <w:t>V_reset</w:t>
+      </w:r>
+      <w:proofErr w:type="spellEnd"/>
       <w:r>
         <w:rPr>
           <w:rFonts w:ascii="Times New Roman" w:hAnsi="Times New Roman" w:cs="Times New Roman"/>
@@ -1999,8 +2188,163 @@
           <w:szCs w:val="20"/>
           <w:lang w:val="en-GB" w:eastAsia="pt-PT"/>
         </w:rPr>
-        <w:t>"g_L": g_L</w:t>
-      </w:r>
+        <w:t>": -78.0,</w:t>
+      </w:r>
+    </w:p>
+    <w:p>
+      <w:pPr>
+        <w:spacing w:after="0"/>
+        <w:ind w:left="4248"/>
+        <w:rPr>
+          <w:rFonts w:ascii="Times New Roman" w:hAnsi="Times New Roman" w:cs="Times New Roman"/>
+          <w:sz w:val="20"/>
+          <w:szCs w:val="20"/>
+          <w:lang w:val="en-GB" w:eastAsia="pt-PT"/>
+        </w:rPr>
+      </w:pPr>
+      <w:r>
+        <w:rPr>
+          <w:rFonts w:ascii="Times New Roman" w:hAnsi="Times New Roman" w:cs="Times New Roman"/>
+          <w:sz w:val="20"/>
+          <w:szCs w:val="20"/>
+          <w:lang w:val="en-GB" w:eastAsia="pt-PT"/>
+        </w:rPr>
+        <w:t>"E_L": -66.0,</w:t>
+      </w:r>
+    </w:p>
+    <w:p>
+      <w:pPr>
+        <w:spacing w:after="0"/>
+        <w:ind w:left="4248"/>
+        <w:rPr>
+          <w:rFonts w:ascii="Times New Roman" w:hAnsi="Times New Roman" w:cs="Times New Roman"/>
+          <w:sz w:val="20"/>
+          <w:szCs w:val="20"/>
+          <w:lang w:val="en-GB" w:eastAsia="pt-PT"/>
+        </w:rPr>
+      </w:pPr>
+      <w:r>
+        <w:rPr>
+          <w:rFonts w:ascii="Times New Roman" w:hAnsi="Times New Roman" w:cs="Times New Roman"/>
+          <w:sz w:val="20"/>
+          <w:szCs w:val="20"/>
+          <w:lang w:val="en-GB" w:eastAsia="pt-PT"/>
+        </w:rPr>
+        <w:t>"</w:t>
+      </w:r>
+      <w:proofErr w:type="spellStart"/>
+      <w:r>
+        <w:rPr>
+          <w:rFonts w:ascii="Times New Roman" w:hAnsi="Times New Roman" w:cs="Times New Roman"/>
+          <w:sz w:val="20"/>
+          <w:szCs w:val="20"/>
+          <w:lang w:val="en-GB" w:eastAsia="pt-PT"/>
+        </w:rPr>
+        <w:t>tau_syn_ex</w:t>
+      </w:r>
+      <w:proofErr w:type="spellEnd"/>
+      <w:r>
+        <w:rPr>
+          <w:rFonts w:ascii="Times New Roman" w:hAnsi="Times New Roman" w:cs="Times New Roman"/>
+          <w:sz w:val="20"/>
+          <w:szCs w:val="20"/>
+          <w:lang w:val="en-GB" w:eastAsia="pt-PT"/>
+        </w:rPr>
+        <w:t>": 0.64,</w:t>
+      </w:r>
+    </w:p>
+    <w:p>
+      <w:pPr>
+        <w:spacing w:after="0"/>
+        <w:ind w:left="4248"/>
+        <w:rPr>
+          <w:rFonts w:ascii="Times New Roman" w:hAnsi="Times New Roman" w:cs="Times New Roman"/>
+          <w:sz w:val="20"/>
+          <w:szCs w:val="20"/>
+          <w:lang w:val="en-GB" w:eastAsia="pt-PT"/>
+        </w:rPr>
+      </w:pPr>
+      <w:r>
+        <w:rPr>
+          <w:rFonts w:ascii="Times New Roman" w:hAnsi="Times New Roman" w:cs="Times New Roman"/>
+          <w:sz w:val="20"/>
+          <w:szCs w:val="20"/>
+          <w:lang w:val="en-GB" w:eastAsia="pt-PT"/>
+        </w:rPr>
+        <w:t>"</w:t>
+      </w:r>
+      <w:proofErr w:type="spellStart"/>
+      <w:r>
+        <w:rPr>
+          <w:rFonts w:ascii="Times New Roman" w:hAnsi="Times New Roman" w:cs="Times New Roman"/>
+          <w:sz w:val="20"/>
+          <w:szCs w:val="20"/>
+          <w:lang w:val="en-GB" w:eastAsia="pt-PT"/>
+        </w:rPr>
+        <w:t>tau_syn_in</w:t>
+      </w:r>
+      <w:proofErr w:type="spellEnd"/>
+      <w:r>
+        <w:rPr>
+          <w:rFonts w:ascii="Times New Roman" w:hAnsi="Times New Roman" w:cs="Times New Roman"/>
+          <w:sz w:val="20"/>
+          <w:szCs w:val="20"/>
+          <w:lang w:val="en-GB" w:eastAsia="pt-PT"/>
+        </w:rPr>
+        <w:t>": 2.0,</w:t>
+      </w:r>
+    </w:p>
+    <w:p>
+      <w:pPr>
+        <w:spacing w:after="0"/>
+        <w:ind w:left="4248"/>
+        <w:rPr>
+          <w:rFonts w:ascii="Times New Roman" w:hAnsi="Times New Roman" w:cs="Times New Roman"/>
+          <w:sz w:val="20"/>
+          <w:szCs w:val="20"/>
+          <w:lang w:val="en-GB" w:eastAsia="pt-PT"/>
+        </w:rPr>
+      </w:pPr>
+      <w:r>
+        <w:rPr>
+          <w:rFonts w:ascii="Times New Roman" w:hAnsi="Times New Roman" w:cs="Times New Roman"/>
+          <w:sz w:val="20"/>
+          <w:szCs w:val="20"/>
+          <w:lang w:val="en-GB" w:eastAsia="pt-PT"/>
+        </w:rPr>
+        <w:t>"</w:t>
+      </w:r>
+      <w:proofErr w:type="spellStart"/>
+      <w:r>
+        <w:rPr>
+          <w:rFonts w:ascii="Times New Roman" w:hAnsi="Times New Roman" w:cs="Times New Roman"/>
+          <w:sz w:val="20"/>
+          <w:szCs w:val="20"/>
+          <w:lang w:val="en-GB" w:eastAsia="pt-PT"/>
+        </w:rPr>
+        <w:t>g_L</w:t>
+      </w:r>
+      <w:proofErr w:type="spellEnd"/>
+      <w:r>
+        <w:rPr>
+          <w:rFonts w:ascii="Times New Roman" w:hAnsi="Times New Roman" w:cs="Times New Roman"/>
+          <w:sz w:val="20"/>
+          <w:szCs w:val="20"/>
+          <w:lang w:val="en-GB" w:eastAsia="pt-PT"/>
+        </w:rPr>
+        <w:t>": </w:t>
+      </w:r>
+      <w:proofErr w:type="spellStart"/>
+      <w:r>
+        <w:rPr>
+          <w:rFonts w:ascii="Times New Roman" w:hAnsi="Times New Roman" w:cs="Times New Roman"/>
+          <w:sz w:val="20"/>
+          <w:szCs w:val="20"/>
+          <w:lang w:val="en-GB" w:eastAsia="pt-PT"/>
+        </w:rPr>
+        <w:t>g_L</w:t>
+      </w:r>
+      <w:proofErr w:type="spellEnd"/>
     </w:p>
     <w:p>
       <w:pPr>
@@ -2045,6 +2389,7 @@
         </w:rPr>
         <w:t xml:space="preserve">Where </w:t>
       </w:r>
+      <w:proofErr w:type="spellStart"/>
       <w:r>
         <w:rPr>
           <w:rFonts w:ascii="Times New Roman" w:hAnsi="Times New Roman" w:cs="Times New Roman"/>
@@ -2056,6 +2401,7 @@
         </w:rPr>
         <w:t>g_L</w:t>
       </w:r>
+      <w:proofErr w:type="spellEnd"/>
       <w:r>
         <w:rPr>
           <w:rFonts w:ascii="Times New Roman" w:hAnsi="Times New Roman" w:cs="Times New Roman"/>
@@ -2081,7 +2427,27 @@
           <w:szCs w:val="26"/>
           <w:lang w:val="en-GB"/>
         </w:rPr>
-        <w:t xml:space="preserve"> varying from 1.0 to 100.0 (g_L = 0 is to avoid, since it would lead `f(V)` to be 0</w:t>
+        <w:t xml:space="preserve"> varying from 1.0 to 100.0 (</w:t>
+      </w:r>
+      <w:proofErr w:type="spellStart"/>
+      <w:r>
+        <w:rPr>
+          <w:rFonts w:ascii="Times New Roman" w:hAnsi="Times New Roman" w:cs="Times New Roman"/>
+          <w:sz w:val="26"/>
+          <w:szCs w:val="26"/>
+          <w:lang w:val="en-GB"/>
+        </w:rPr>
+        <w:t>g_L</w:t>
+      </w:r>
+      <w:proofErr w:type="spellEnd"/>
+      <w:r>
+        <w:rPr>
+          <w:rFonts w:ascii="Times New Roman" w:hAnsi="Times New Roman" w:cs="Times New Roman"/>
+          <w:sz w:val="26"/>
+          <w:szCs w:val="26"/>
+          <w:lang w:val="en-GB"/>
+        </w:rPr>
+        <w:t xml:space="preserve"> = 0 is to avoid, since it would lead `f(V)` to be 0</w:t>
       </w:r>
       <w:r>
         <w:rPr>
@@ -2151,6 +2517,7 @@
         </w:rPr>
         <w:t xml:space="preserve">For every value of </w:t>
       </w:r>
+      <w:proofErr w:type="spellStart"/>
       <w:r>
         <w:rPr>
           <w:rStyle w:val="Enfasiintensa"/>
@@ -2162,6 +2529,7 @@
         </w:rPr>
         <w:t>g_L</w:t>
       </w:r>
+      <w:proofErr w:type="spellEnd"/>
       <w:r>
         <w:rPr>
           <w:rStyle w:val="Enfasiintensa"/>
@@ -2236,8 +2604,9 @@
           <w:szCs w:val="26"/>
           <w:lang w:val="en-GB"/>
         </w:rPr>
-        <w:t xml:space="preserve"> using this new model have been run. In each simulation the frequency of the input of a generator device (`poisson_generator`) linked to the neuron</w:t>
-      </w:r>
+        <w:t xml:space="preserve"> using this new model have been run. In each simulation the frequency of the input of a generator device (`</w:t>
+      </w:r>
+      <w:proofErr w:type="spellStart"/>
       <w:r>
         <w:rPr>
           <w:rStyle w:val="Enfasiintensa"/>
@@ -2249,8 +2618,9 @@
           <w:szCs w:val="26"/>
           <w:lang w:val="en-GB"/>
         </w:rPr>
-        <w:t xml:space="preserve"> varied</w:t>
-      </w:r>
+        <w:t>poisson_generator</w:t>
+      </w:r>
+      <w:proofErr w:type="spellEnd"/>
       <w:r>
         <w:rPr>
           <w:rStyle w:val="Enfasiintensa"/>
@@ -2262,7 +2632,7 @@
           <w:szCs w:val="26"/>
           <w:lang w:val="en-GB"/>
         </w:rPr>
-        <w:t xml:space="preserve"> from 0Hz to 1000Hz</w:t>
+        <w:t>`) linked to the neuron</w:t>
       </w:r>
       <w:r>
         <w:rPr>
@@ -2275,7 +2645,7 @@
           <w:szCs w:val="26"/>
           <w:lang w:val="en-GB"/>
         </w:rPr>
-        <w:t>, with 1Hz increments between simulations</w:t>
+        <w:t xml:space="preserve"> varied</w:t>
       </w:r>
       <w:r>
         <w:rPr>
@@ -2288,7 +2658,7 @@
           <w:szCs w:val="26"/>
           <w:lang w:val="en-GB"/>
         </w:rPr>
-        <w:t>.</w:t>
+        <w:t xml:space="preserve"> from 0Hz to 1000Hz</w:t>
       </w:r>
       <w:r>
         <w:rPr>
@@ -2301,7 +2671,7 @@
           <w:szCs w:val="26"/>
           <w:lang w:val="en-GB"/>
         </w:rPr>
-        <w:t xml:space="preserve"> </w:t>
+        <w:t>, with 1Hz increments between simulations</w:t>
       </w:r>
       <w:r>
         <w:rPr>
@@ -2314,7 +2684,7 @@
           <w:szCs w:val="26"/>
           <w:lang w:val="en-GB"/>
         </w:rPr>
-        <w:t xml:space="preserve">The frequency of spikes </w:t>
+        <w:t>.</w:t>
       </w:r>
       <w:r>
         <w:rPr>
@@ -2327,7 +2697,7 @@
           <w:szCs w:val="26"/>
           <w:lang w:val="en-GB"/>
         </w:rPr>
-        <w:t xml:space="preserve">has been recorded </w:t>
+        <w:t xml:space="preserve"> </w:t>
       </w:r>
       <w:r>
         <w:rPr>
@@ -2340,7 +2710,7 @@
           <w:szCs w:val="26"/>
           <w:lang w:val="en-GB"/>
         </w:rPr>
-        <w:t>in</w:t>
+        <w:t xml:space="preserve">The frequency of spikes </w:t>
       </w:r>
       <w:r>
         <w:rPr>
@@ -2353,7 +2723,7 @@
           <w:szCs w:val="26"/>
           <w:lang w:val="en-GB"/>
         </w:rPr>
-        <w:t xml:space="preserve"> every </w:t>
+        <w:t xml:space="preserve">has been recorded </w:t>
       </w:r>
       <w:r>
         <w:rPr>
@@ -2366,6 +2736,32 @@
           <w:szCs w:val="26"/>
           <w:lang w:val="en-GB"/>
         </w:rPr>
+        <w:t>in</w:t>
+      </w:r>
+      <w:r>
+        <w:rPr>
+          <w:rStyle w:val="Enfasiintensa"/>
+          <w:rFonts w:ascii="Times New Roman" w:hAnsi="Times New Roman" w:cs="Times New Roman"/>
+          <w:i w:val="0"/>
+          <w:iCs w:val="0"/>
+          <w:color w:val="auto"/>
+          <w:sz w:val="26"/>
+          <w:szCs w:val="26"/>
+          <w:lang w:val="en-GB"/>
+        </w:rPr>
+        <w:t xml:space="preserve"> every </w:t>
+      </w:r>
+      <w:r>
+        <w:rPr>
+          <w:rStyle w:val="Enfasiintensa"/>
+          <w:rFonts w:ascii="Times New Roman" w:hAnsi="Times New Roman" w:cs="Times New Roman"/>
+          <w:i w:val="0"/>
+          <w:iCs w:val="0"/>
+          <w:color w:val="auto"/>
+          <w:sz w:val="26"/>
+          <w:szCs w:val="26"/>
+          <w:lang w:val="en-GB"/>
+        </w:rPr>
         <w:t>simulation as output of the cell.</w:t>
       </w:r>
     </w:p>
@@ -2395,7 +2791,27 @@
           <w:szCs w:val="26"/>
           <w:lang w:val="en-GB"/>
         </w:rPr>
-        <w:t xml:space="preserve"> was run with a limited set of g_L values (20, 40, 60, 80, 100) and the same input as described above. </w:t>
+        <w:t xml:space="preserve"> was run with a limited set of </w:t>
+      </w:r>
+      <w:proofErr w:type="spellStart"/>
+      <w:r>
+        <w:rPr>
+          <w:rFonts w:ascii="Times New Roman" w:hAnsi="Times New Roman" w:cs="Times New Roman"/>
+          <w:sz w:val="26"/>
+          <w:szCs w:val="26"/>
+          <w:lang w:val="en-GB"/>
+        </w:rPr>
+        <w:t>g_L</w:t>
+      </w:r>
+      <w:proofErr w:type="spellEnd"/>
+      <w:r>
+        <w:rPr>
+          <w:rFonts w:ascii="Times New Roman" w:hAnsi="Times New Roman" w:cs="Times New Roman"/>
+          <w:sz w:val="26"/>
+          <w:szCs w:val="26"/>
+          <w:lang w:val="en-GB"/>
+        </w:rPr>
+        <w:t xml:space="preserve"> values (20, 40, 60, 80, 100) and the same input as described above. </w:t>
       </w:r>
       <w:r>
         <w:rPr>
@@ -2526,6 +2942,1259 @@
             <wp:extent cx="6120130" cy="2905760"/>
             <wp:effectExtent l="0" t="0" r="0" b="0"/>
             <wp:docPr id="1" name="Immagine 1"/>
+            <wp:cNvGraphicFramePr>
+              <a:graphicFrameLocks xmlns:a="http://schemas.openxmlformats.org/drawingml/2006/main" noChangeAspect="1"/>
+            </wp:cNvGraphicFramePr>
+            <a:graphic xmlns:a="http://schemas.openxmlformats.org/drawingml/2006/main">
+              <a:graphicData uri="http://schemas.openxmlformats.org/drawingml/2006/picture">
+                <pic:pic xmlns:pic="http://schemas.openxmlformats.org/drawingml/2006/picture">
+                  <pic:nvPicPr>
+                    <pic:cNvPr id="0" name="Picture 1"/>
+                    <pic:cNvPicPr>
+                      <a:picLocks noChangeAspect="1" noChangeArrowheads="1"/>
+                    </pic:cNvPicPr>
+                  </pic:nvPicPr>
+                  <pic:blipFill>
+                    <a:blip r:embed="rId20">
+                      <a:extLst>
+                        <a:ext uri="{28A0092B-C50C-407E-A947-70E740481C1C}">
+                          <a14:useLocalDpi xmlns:a14="http://schemas.microsoft.com/office/drawing/2010/main" val="0"/>
+                        </a:ext>
+                      </a:extLst>
+                    </a:blip>
+                    <a:srcRect/>
+                    <a:stretch>
+                      <a:fillRect/>
+                    </a:stretch>
+                  </pic:blipFill>
+                  <pic:spPr bwMode="auto">
+                    <a:xfrm>
+                      <a:off x="0" y="0"/>
+                      <a:ext cx="6120130" cy="2905760"/>
+                    </a:xfrm>
+                    <a:prstGeom prst="rect">
+                      <a:avLst/>
+                    </a:prstGeom>
+                    <a:noFill/>
+                    <a:ln>
+                      <a:noFill/>
+                    </a:ln>
+                  </pic:spPr>
+                </pic:pic>
+              </a:graphicData>
+            </a:graphic>
+          </wp:inline>
+        </w:drawing>
+      </w:r>
+    </w:p>
+    <w:p>
+      <w:pPr>
+        <w:pStyle w:val="Didascalia"/>
+        <w:rPr>
+          <w:noProof/>
+          <w:lang w:val="en-GB"/>
+        </w:rPr>
+      </w:pPr>
+      <w:r>
+        <w:rPr>
+          <w:lang w:val="en-GB"/>
+        </w:rPr>
+        <w:t xml:space="preserve">Figure </w:t>
+      </w:r>
+      <w:r>
+        <w:fldChar w:fldCharType="begin"/>
+      </w:r>
+      <w:r>
+        <w:rPr>
+          <w:lang w:val="en-GB"/>
+        </w:rPr>
+        <w:instrText xml:space="preserve"> SEQ Figure \* ARABIC </w:instrText>
+      </w:r>
+      <w:r>
+        <w:fldChar w:fldCharType="separate"/>
+      </w:r>
+      <w:r>
+        <w:rPr>
+          <w:noProof/>
+          <w:lang w:val="en-GB"/>
+        </w:rPr>
+        <w:t>1</w:t>
+      </w:r>
+      <w:r>
+        <w:fldChar w:fldCharType="end"/>
+      </w:r>
+      <w:r>
+        <w:rPr>
+          <w:lang w:val="en-GB"/>
+        </w:rPr>
+        <w:t>. spikes per second (Y axis) in function of `</w:t>
+      </w:r>
+      <w:proofErr w:type="spellStart"/>
+      <w:r>
+        <w:rPr>
+          <w:lang w:val="en-GB"/>
+        </w:rPr>
+        <w:t>g_L</w:t>
+      </w:r>
+      <w:proofErr w:type="spellEnd"/>
+      <w:r>
+        <w:rPr>
+          <w:lang w:val="en-GB"/>
+        </w:rPr>
+        <w:t>` (X axis)</w:t>
+      </w:r>
+      <w:r>
+        <w:rPr>
+          <w:noProof/>
+          <w:lang w:val="en-GB"/>
+        </w:rPr>
+        <w:t>. In green when input frequency is 350Hz, in yellow 500Hz, in blue 750Hz and red 1000Hz.</w:t>
+      </w:r>
+    </w:p>
+    <w:p>
+      <w:pPr>
+        <w:spacing w:after="0"/>
+        <w:rPr>
+          <w:rFonts w:ascii="Times New Roman" w:hAnsi="Times New Roman" w:cs="Times New Roman"/>
+          <w:sz w:val="26"/>
+          <w:szCs w:val="26"/>
+          <w:lang w:val="en-GB"/>
+        </w:rPr>
+      </w:pPr>
+      <w:r>
+        <w:rPr>
+          <w:rFonts w:ascii="Times New Roman" w:hAnsi="Times New Roman" w:cs="Times New Roman"/>
+          <w:sz w:val="26"/>
+          <w:szCs w:val="26"/>
+          <w:lang w:val="en-GB"/>
+        </w:rPr>
+        <w:t xml:space="preserve">As shown in Figure 1, increasing the value of the leak conductance will </w:t>
+      </w:r>
+      <w:r>
+        <w:rPr>
+          <w:rFonts w:ascii="Times New Roman" w:hAnsi="Times New Roman" w:cs="Times New Roman"/>
+          <w:sz w:val="26"/>
+          <w:szCs w:val="26"/>
+          <w:lang w:val="en-GB"/>
+        </w:rPr>
+        <w:t>linearly</w:t>
+      </w:r>
+      <w:r>
+        <w:rPr>
+          <w:rFonts w:ascii="Times New Roman" w:hAnsi="Times New Roman" w:cs="Times New Roman"/>
+          <w:sz w:val="26"/>
+          <w:szCs w:val="26"/>
+          <w:lang w:val="en-GB"/>
+        </w:rPr>
+        <w:t xml:space="preserve"> </w:t>
+      </w:r>
+      <w:r>
+        <w:rPr>
+          <w:rFonts w:ascii="Times New Roman" w:hAnsi="Times New Roman" w:cs="Times New Roman"/>
+          <w:sz w:val="26"/>
+          <w:szCs w:val="26"/>
+          <w:lang w:val="en-GB"/>
+        </w:rPr>
+        <w:t>decrease</w:t>
+      </w:r>
+      <w:r>
+        <w:rPr>
+          <w:rFonts w:ascii="Times New Roman" w:hAnsi="Times New Roman" w:cs="Times New Roman"/>
+          <w:sz w:val="26"/>
+          <w:szCs w:val="26"/>
+          <w:lang w:val="en-GB"/>
+        </w:rPr>
+        <w:t xml:space="preserve"> the number of spikes/second.</w:t>
+      </w:r>
+      <w:r>
+        <w:rPr>
+          <w:rFonts w:ascii="Times New Roman" w:hAnsi="Times New Roman" w:cs="Times New Roman"/>
+          <w:sz w:val="26"/>
+          <w:szCs w:val="26"/>
+          <w:lang w:val="en-GB"/>
+        </w:rPr>
+        <w:t xml:space="preserve"> In Table 1 the R</w:t>
+      </w:r>
+      <w:r>
+        <w:rPr>
+          <w:rFonts w:ascii="Times New Roman" w:hAnsi="Times New Roman" w:cs="Times New Roman"/>
+          <w:sz w:val="26"/>
+          <w:szCs w:val="26"/>
+          <w:vertAlign w:val="superscript"/>
+          <w:lang w:val="en-GB"/>
+        </w:rPr>
+        <w:t>2</w:t>
+      </w:r>
+      <w:r>
+        <w:rPr>
+          <w:rFonts w:ascii="Times New Roman" w:hAnsi="Times New Roman" w:cs="Times New Roman"/>
+          <w:sz w:val="26"/>
+          <w:szCs w:val="26"/>
+          <w:lang w:val="en-GB"/>
+        </w:rPr>
+        <w:t xml:space="preserve"> are shown for every </w:t>
+      </w:r>
+      <w:r>
+        <w:rPr>
+          <w:rFonts w:ascii="Times New Roman" w:hAnsi="Times New Roman" w:cs="Times New Roman"/>
+          <w:sz w:val="26"/>
+          <w:szCs w:val="26"/>
+          <w:lang w:val="en-GB"/>
+        </w:rPr>
+        <w:t>condition</w:t>
+      </w:r>
+      <w:r>
+        <w:rPr>
+          <w:rFonts w:ascii="Times New Roman" w:hAnsi="Times New Roman" w:cs="Times New Roman"/>
+          <w:sz w:val="26"/>
+          <w:szCs w:val="26"/>
+          <w:lang w:val="en-GB"/>
+        </w:rPr>
+        <w:t xml:space="preserve"> and different models</w:t>
+      </w:r>
+      <w:r>
+        <w:rPr>
+          <w:rFonts w:ascii="Times New Roman" w:hAnsi="Times New Roman" w:cs="Times New Roman"/>
+          <w:sz w:val="26"/>
+          <w:szCs w:val="26"/>
+          <w:lang w:val="en-GB"/>
+        </w:rPr>
+        <w:t>.</w:t>
+      </w:r>
+    </w:p>
+    <w:p>
+      <w:pPr>
+        <w:spacing w:after="0"/>
+        <w:rPr>
+          <w:rFonts w:ascii="Times New Roman" w:hAnsi="Times New Roman" w:cs="Times New Roman"/>
+          <w:sz w:val="26"/>
+          <w:szCs w:val="26"/>
+          <w:lang w:val="en-GB"/>
+        </w:rPr>
+      </w:pPr>
+      <w:r>
+        <w:rPr>
+          <w:rFonts w:ascii="Times New Roman" w:hAnsi="Times New Roman" w:cs="Times New Roman"/>
+          <w:sz w:val="26"/>
+          <w:szCs w:val="26"/>
+          <w:lang w:val="en-GB"/>
+        </w:rPr>
+        <w:t>Since the dependent variable is always positive</w:t>
+      </w:r>
+      <w:r>
+        <w:rPr>
+          <w:rFonts w:ascii="Times New Roman" w:hAnsi="Times New Roman" w:cs="Times New Roman"/>
+          <w:sz w:val="26"/>
+          <w:szCs w:val="26"/>
+          <w:lang w:val="en-GB"/>
+        </w:rPr>
+        <w:t xml:space="preserve"> and cannot assume values &lt; 0</w:t>
+      </w:r>
+      <w:r>
+        <w:rPr>
+          <w:rFonts w:ascii="Times New Roman" w:hAnsi="Times New Roman" w:cs="Times New Roman"/>
+          <w:sz w:val="26"/>
+          <w:szCs w:val="26"/>
+          <w:lang w:val="en-GB"/>
+        </w:rPr>
+        <w:t>, in order to establish the relationship we have to cut values where ‘y = 0’ that could bias our analysis</w:t>
+      </w:r>
+    </w:p>
+    <w:p>
+      <w:pPr>
+        <w:spacing w:after="0"/>
+        <w:rPr>
+          <w:rFonts w:ascii="Times New Roman" w:hAnsi="Times New Roman" w:cs="Times New Roman"/>
+          <w:sz w:val="26"/>
+          <w:szCs w:val="26"/>
+          <w:lang w:val="en-GB"/>
+        </w:rPr>
+      </w:pPr>
+    </w:p>
+    <w:p>
+      <w:pPr>
+        <w:spacing w:after="0"/>
+        <w:rPr>
+          <w:rFonts w:ascii="Times New Roman" w:hAnsi="Times New Roman" w:cs="Times New Roman"/>
+          <w:sz w:val="26"/>
+          <w:szCs w:val="26"/>
+          <w:lang w:val="en-GB"/>
+        </w:rPr>
+      </w:pPr>
+    </w:p>
+    <w:tbl>
+      <w:tblPr>
+        <w:tblStyle w:val="Grigliatabella"/>
+        <w:tblW w:w="0" w:type="auto"/>
+        <w:tblLook w:val="04A0" w:firstRow="1" w:lastRow="0" w:firstColumn="1" w:lastColumn="0" w:noHBand="0" w:noVBand="1"/>
+      </w:tblPr>
+      <w:tblGrid>
+        <w:gridCol w:w="3372"/>
+        <w:gridCol w:w="2941"/>
+        <w:gridCol w:w="3541"/>
+      </w:tblGrid>
+      <w:tr>
+        <w:tc>
+          <w:tcPr>
+            <w:tcW w:w="3372" w:type="dxa"/>
+          </w:tcPr>
+          <w:p>
+            <w:pPr>
+              <w:rPr>
+                <w:rFonts w:ascii="Times New Roman" w:hAnsi="Times New Roman" w:cs="Times New Roman"/>
+                <w:sz w:val="26"/>
+                <w:szCs w:val="26"/>
+                <w:lang w:val="en-GB"/>
+              </w:rPr>
+            </w:pPr>
+            <w:r>
+              <w:rPr>
+                <w:rFonts w:ascii="Times New Roman" w:hAnsi="Times New Roman" w:cs="Times New Roman"/>
+                <w:sz w:val="26"/>
+                <w:szCs w:val="26"/>
+                <w:lang w:val="en-GB"/>
+              </w:rPr>
+              <w:t>Input frequency</w:t>
+            </w:r>
+          </w:p>
+        </w:tc>
+        <w:tc>
+          <w:tcPr>
+            <w:tcW w:w="2941" w:type="dxa"/>
+          </w:tcPr>
+          <w:p>
+            <w:pPr>
+              <w:rPr>
+                <w:rFonts w:ascii="Times New Roman" w:hAnsi="Times New Roman" w:cs="Times New Roman"/>
+                <w:sz w:val="26"/>
+                <w:szCs w:val="26"/>
+                <w:lang w:val="en-GB"/>
+              </w:rPr>
+            </w:pPr>
+            <w:r>
+              <w:rPr>
+                <w:rFonts w:ascii="Times New Roman" w:hAnsi="Times New Roman" w:cs="Times New Roman"/>
+                <w:sz w:val="26"/>
+                <w:szCs w:val="26"/>
+                <w:lang w:val="en-GB"/>
+              </w:rPr>
+              <w:t>R</w:t>
+            </w:r>
+            <w:r>
+              <w:rPr>
+                <w:rFonts w:ascii="Times New Roman" w:hAnsi="Times New Roman" w:cs="Times New Roman"/>
+                <w:sz w:val="26"/>
+                <w:szCs w:val="26"/>
+                <w:vertAlign w:val="superscript"/>
+                <w:lang w:val="en-GB"/>
+              </w:rPr>
+              <w:t>2</w:t>
+            </w:r>
+            <w:r>
+              <w:rPr>
+                <w:rFonts w:ascii="Times New Roman" w:hAnsi="Times New Roman" w:cs="Times New Roman"/>
+                <w:sz w:val="26"/>
+                <w:szCs w:val="26"/>
+                <w:lang w:val="en-GB"/>
+              </w:rPr>
+              <w:t>:</w:t>
+            </w:r>
+            <w:r>
+              <w:rPr>
+                <w:rFonts w:ascii="Times New Roman" w:hAnsi="Times New Roman" w:cs="Times New Roman"/>
+                <w:sz w:val="26"/>
+                <w:szCs w:val="26"/>
+                <w:vertAlign w:val="superscript"/>
+                <w:lang w:val="en-GB"/>
+              </w:rPr>
+              <w:t xml:space="preserve"> </w:t>
+            </w:r>
+            <w:r>
+              <w:rPr>
+                <w:rFonts w:ascii="Times New Roman" w:hAnsi="Times New Roman" w:cs="Times New Roman"/>
+                <w:sz w:val="26"/>
+                <w:szCs w:val="26"/>
+                <w:lang w:val="en-GB"/>
+              </w:rPr>
+              <w:t xml:space="preserve"> y’ = mx’ + q</w:t>
+            </w:r>
+          </w:p>
+        </w:tc>
+        <w:tc>
+          <w:tcPr>
+            <w:tcW w:w="3541" w:type="dxa"/>
+          </w:tcPr>
+          <w:p>
+            <w:pPr>
+              <w:rPr>
+                <w:rFonts w:ascii="Times New Roman" w:hAnsi="Times New Roman" w:cs="Times New Roman"/>
+                <w:sz w:val="26"/>
+                <w:szCs w:val="26"/>
+                <w:lang w:val="en-GB"/>
+              </w:rPr>
+            </w:pPr>
+            <w:r>
+              <w:rPr>
+                <w:rFonts w:ascii="Times New Roman" w:hAnsi="Times New Roman" w:cs="Times New Roman"/>
+                <w:sz w:val="26"/>
+                <w:szCs w:val="26"/>
+                <w:lang w:val="en-GB"/>
+              </w:rPr>
+              <w:t>R</w:t>
+            </w:r>
+            <w:r>
+              <w:rPr>
+                <w:rFonts w:ascii="Times New Roman" w:hAnsi="Times New Roman" w:cs="Times New Roman"/>
+                <w:sz w:val="26"/>
+                <w:szCs w:val="26"/>
+                <w:vertAlign w:val="superscript"/>
+                <w:lang w:val="en-GB"/>
+              </w:rPr>
+              <w:t>2</w:t>
+            </w:r>
+            <w:r>
+              <w:rPr>
+                <w:rFonts w:ascii="Times New Roman" w:hAnsi="Times New Roman" w:cs="Times New Roman"/>
+                <w:sz w:val="26"/>
+                <w:szCs w:val="26"/>
+                <w:lang w:val="en-GB"/>
+              </w:rPr>
+              <w:t>:</w:t>
+            </w:r>
+            <w:r>
+              <w:rPr>
+                <w:rFonts w:ascii="Times New Roman" w:hAnsi="Times New Roman" w:cs="Times New Roman"/>
+                <w:sz w:val="26"/>
+                <w:szCs w:val="26"/>
+                <w:vertAlign w:val="superscript"/>
+                <w:lang w:val="en-GB"/>
+              </w:rPr>
+              <w:t xml:space="preserve"> </w:t>
+            </w:r>
+            <w:r>
+              <w:rPr>
+                <w:rFonts w:ascii="Times New Roman" w:hAnsi="Times New Roman" w:cs="Times New Roman"/>
+                <w:sz w:val="26"/>
+                <w:szCs w:val="26"/>
+                <w:lang w:val="en-GB"/>
+              </w:rPr>
+              <w:t xml:space="preserve"> y’ = </w:t>
+            </w:r>
+            <w:r>
+              <w:rPr>
+                <w:rFonts w:ascii="Times New Roman" w:hAnsi="Times New Roman" w:cs="Times New Roman"/>
+                <w:sz w:val="26"/>
+                <w:szCs w:val="26"/>
+                <w:lang w:val="en-GB"/>
+              </w:rPr>
+              <w:t>log(</w:t>
+            </w:r>
+            <w:r>
+              <w:rPr>
+                <w:rFonts w:ascii="Times New Roman" w:hAnsi="Times New Roman" w:cs="Times New Roman"/>
+                <w:sz w:val="26"/>
+                <w:szCs w:val="26"/>
+                <w:lang w:val="en-GB"/>
+              </w:rPr>
+              <w:t>x’</w:t>
+            </w:r>
+            <w:r>
+              <w:rPr>
+                <w:rFonts w:ascii="Times New Roman" w:hAnsi="Times New Roman" w:cs="Times New Roman"/>
+                <w:sz w:val="26"/>
+                <w:szCs w:val="26"/>
+                <w:lang w:val="en-GB"/>
+              </w:rPr>
+              <w:t>)</w:t>
+            </w:r>
+          </w:p>
+        </w:tc>
+      </w:tr>
+      <w:tr>
+        <w:tc>
+          <w:tcPr>
+            <w:tcW w:w="3372" w:type="dxa"/>
+          </w:tcPr>
+          <w:p>
+            <w:pPr>
+              <w:rPr>
+                <w:rFonts w:ascii="Times New Roman" w:hAnsi="Times New Roman" w:cs="Times New Roman"/>
+                <w:sz w:val="26"/>
+                <w:szCs w:val="26"/>
+                <w:lang w:val="en-GB"/>
+              </w:rPr>
+            </w:pPr>
+            <w:r>
+              <w:rPr>
+                <w:rFonts w:ascii="Times New Roman" w:hAnsi="Times New Roman" w:cs="Times New Roman"/>
+                <w:sz w:val="26"/>
+                <w:szCs w:val="26"/>
+                <w:lang w:val="en-GB"/>
+              </w:rPr>
+              <w:t>350Hz</w:t>
+            </w:r>
+          </w:p>
+        </w:tc>
+        <w:tc>
+          <w:tcPr>
+            <w:tcW w:w="2941" w:type="dxa"/>
+          </w:tcPr>
+          <w:p>
+            <w:pPr>
+              <w:rPr>
+                <w:rFonts w:ascii="Times New Roman" w:hAnsi="Times New Roman" w:cs="Times New Roman"/>
+                <w:sz w:val="26"/>
+                <w:szCs w:val="26"/>
+                <w:lang w:val="en-GB"/>
+              </w:rPr>
+            </w:pPr>
+            <w:r>
+              <w:rPr>
+                <w:rFonts w:ascii="Times New Roman" w:hAnsi="Times New Roman" w:cs="Times New Roman"/>
+                <w:sz w:val="26"/>
+                <w:szCs w:val="26"/>
+                <w:lang w:val="en-GB"/>
+              </w:rPr>
+              <w:t>.</w:t>
+            </w:r>
+            <w:r>
+              <w:t xml:space="preserve"> </w:t>
+            </w:r>
+            <w:r>
+              <w:rPr>
+                <w:rFonts w:ascii="Times New Roman" w:hAnsi="Times New Roman" w:cs="Times New Roman"/>
+                <w:sz w:val="26"/>
+                <w:szCs w:val="26"/>
+                <w:lang w:val="en-GB"/>
+              </w:rPr>
+              <w:t>8985</w:t>
+            </w:r>
+          </w:p>
+        </w:tc>
+        <w:tc>
+          <w:tcPr>
+            <w:tcW w:w="3541" w:type="dxa"/>
+          </w:tcPr>
+          <w:p>
+            <w:pPr>
+              <w:rPr>
+                <w:rFonts w:ascii="Times New Roman" w:hAnsi="Times New Roman" w:cs="Times New Roman"/>
+                <w:sz w:val="26"/>
+                <w:szCs w:val="26"/>
+                <w:lang w:val="en-GB"/>
+              </w:rPr>
+            </w:pPr>
+            <w:r>
+              <w:rPr>
+                <w:rFonts w:ascii="Times New Roman" w:hAnsi="Times New Roman" w:cs="Times New Roman"/>
+                <w:sz w:val="26"/>
+                <w:szCs w:val="26"/>
+                <w:lang w:val="en-GB"/>
+              </w:rPr>
+              <w:t>.9151</w:t>
+            </w:r>
+          </w:p>
+        </w:tc>
+      </w:tr>
+      <w:tr>
+        <w:tc>
+          <w:tcPr>
+            <w:tcW w:w="3372" w:type="dxa"/>
+          </w:tcPr>
+          <w:p>
+            <w:pPr>
+              <w:rPr>
+                <w:rFonts w:ascii="Times New Roman" w:hAnsi="Times New Roman" w:cs="Times New Roman"/>
+                <w:sz w:val="26"/>
+                <w:szCs w:val="26"/>
+                <w:lang w:val="en-GB"/>
+              </w:rPr>
+            </w:pPr>
+            <w:r>
+              <w:rPr>
+                <w:rFonts w:ascii="Times New Roman" w:hAnsi="Times New Roman" w:cs="Times New Roman"/>
+                <w:sz w:val="26"/>
+                <w:szCs w:val="26"/>
+                <w:lang w:val="en-GB"/>
+              </w:rPr>
+              <w:t>500Hz</w:t>
+            </w:r>
+          </w:p>
+        </w:tc>
+        <w:tc>
+          <w:tcPr>
+            <w:tcW w:w="2941" w:type="dxa"/>
+          </w:tcPr>
+          <w:p>
+            <w:pPr>
+              <w:rPr>
+                <w:rFonts w:ascii="Times New Roman" w:hAnsi="Times New Roman" w:cs="Times New Roman"/>
+                <w:sz w:val="26"/>
+                <w:szCs w:val="26"/>
+                <w:lang w:val="en-GB"/>
+              </w:rPr>
+            </w:pPr>
+            <w:r>
+              <w:rPr>
+                <w:rFonts w:ascii="Times New Roman" w:hAnsi="Times New Roman" w:cs="Times New Roman"/>
+                <w:sz w:val="26"/>
+                <w:szCs w:val="26"/>
+                <w:lang w:val="en-GB"/>
+              </w:rPr>
+              <w:t>.9465</w:t>
+            </w:r>
+          </w:p>
+        </w:tc>
+        <w:tc>
+          <w:tcPr>
+            <w:tcW w:w="3541" w:type="dxa"/>
+          </w:tcPr>
+          <w:p>
+            <w:pPr>
+              <w:rPr>
+                <w:rFonts w:ascii="Times New Roman" w:hAnsi="Times New Roman" w:cs="Times New Roman"/>
+                <w:sz w:val="26"/>
+                <w:szCs w:val="26"/>
+                <w:lang w:val="en-GB"/>
+              </w:rPr>
+            </w:pPr>
+            <w:r>
+              <w:rPr>
+                <w:rFonts w:ascii="Times New Roman" w:hAnsi="Times New Roman" w:cs="Times New Roman"/>
+                <w:sz w:val="26"/>
+                <w:szCs w:val="26"/>
+                <w:lang w:val="en-GB"/>
+              </w:rPr>
+              <w:t>.8922</w:t>
+            </w:r>
+          </w:p>
+        </w:tc>
+      </w:tr>
+      <w:tr>
+        <w:tc>
+          <w:tcPr>
+            <w:tcW w:w="3372" w:type="dxa"/>
+          </w:tcPr>
+          <w:p>
+            <w:pPr>
+              <w:rPr>
+                <w:rFonts w:ascii="Times New Roman" w:hAnsi="Times New Roman" w:cs="Times New Roman"/>
+                <w:sz w:val="26"/>
+                <w:szCs w:val="26"/>
+                <w:lang w:val="en-GB"/>
+              </w:rPr>
+            </w:pPr>
+            <w:r>
+              <w:rPr>
+                <w:rFonts w:ascii="Times New Roman" w:hAnsi="Times New Roman" w:cs="Times New Roman"/>
+                <w:sz w:val="26"/>
+                <w:szCs w:val="26"/>
+                <w:lang w:val="en-GB"/>
+              </w:rPr>
+              <w:t>750Hz</w:t>
+            </w:r>
+          </w:p>
+        </w:tc>
+        <w:tc>
+          <w:tcPr>
+            <w:tcW w:w="2941" w:type="dxa"/>
+          </w:tcPr>
+          <w:p>
+            <w:pPr>
+              <w:rPr>
+                <w:rFonts w:ascii="Times New Roman" w:hAnsi="Times New Roman" w:cs="Times New Roman"/>
+                <w:sz w:val="26"/>
+                <w:szCs w:val="26"/>
+                <w:lang w:val="en-GB"/>
+              </w:rPr>
+            </w:pPr>
+            <w:r>
+              <w:rPr>
+                <w:rFonts w:ascii="Times New Roman" w:hAnsi="Times New Roman" w:cs="Times New Roman"/>
+                <w:sz w:val="26"/>
+                <w:szCs w:val="26"/>
+                <w:lang w:val="en-GB"/>
+              </w:rPr>
+              <w:t>.8992</w:t>
+            </w:r>
+          </w:p>
+        </w:tc>
+        <w:tc>
+          <w:tcPr>
+            <w:tcW w:w="3541" w:type="dxa"/>
+          </w:tcPr>
+          <w:p>
+            <w:pPr>
+              <w:rPr>
+                <w:rFonts w:ascii="Times New Roman" w:hAnsi="Times New Roman" w:cs="Times New Roman"/>
+                <w:sz w:val="26"/>
+                <w:szCs w:val="26"/>
+                <w:lang w:val="en-GB"/>
+              </w:rPr>
+            </w:pPr>
+            <w:r>
+              <w:rPr>
+                <w:rFonts w:ascii="Times New Roman" w:hAnsi="Times New Roman" w:cs="Times New Roman"/>
+                <w:sz w:val="26"/>
+                <w:szCs w:val="26"/>
+                <w:lang w:val="en-GB"/>
+              </w:rPr>
+              <w:t>.8977</w:t>
+            </w:r>
+          </w:p>
+        </w:tc>
+      </w:tr>
+      <w:tr>
+        <w:tc>
+          <w:tcPr>
+            <w:tcW w:w="3372" w:type="dxa"/>
+          </w:tcPr>
+          <w:p>
+            <w:pPr>
+              <w:rPr>
+                <w:rFonts w:ascii="Times New Roman" w:hAnsi="Times New Roman" w:cs="Times New Roman"/>
+                <w:sz w:val="26"/>
+                <w:szCs w:val="26"/>
+                <w:lang w:val="en-GB"/>
+              </w:rPr>
+            </w:pPr>
+            <w:r>
+              <w:rPr>
+                <w:rFonts w:ascii="Times New Roman" w:hAnsi="Times New Roman" w:cs="Times New Roman"/>
+                <w:sz w:val="26"/>
+                <w:szCs w:val="26"/>
+                <w:lang w:val="en-GB"/>
+              </w:rPr>
+              <w:t>1000Hz</w:t>
+            </w:r>
+          </w:p>
+        </w:tc>
+        <w:tc>
+          <w:tcPr>
+            <w:tcW w:w="2941" w:type="dxa"/>
+          </w:tcPr>
+          <w:p>
+            <w:pPr>
+              <w:rPr>
+                <w:rFonts w:ascii="Times New Roman" w:hAnsi="Times New Roman" w:cs="Times New Roman"/>
+                <w:sz w:val="26"/>
+                <w:szCs w:val="26"/>
+                <w:lang w:val="en-GB"/>
+              </w:rPr>
+            </w:pPr>
+            <w:r>
+              <w:rPr>
+                <w:rFonts w:ascii="Times New Roman" w:hAnsi="Times New Roman" w:cs="Times New Roman"/>
+                <w:sz w:val="26"/>
+                <w:szCs w:val="26"/>
+                <w:lang w:val="en-GB"/>
+              </w:rPr>
+              <w:t>.9818</w:t>
+            </w:r>
+          </w:p>
+        </w:tc>
+        <w:tc>
+          <w:tcPr>
+            <w:tcW w:w="3541" w:type="dxa"/>
+          </w:tcPr>
+          <w:p>
+            <w:pPr>
+              <w:keepNext/>
+              <w:rPr>
+                <w:rFonts w:ascii="Times New Roman" w:hAnsi="Times New Roman" w:cs="Times New Roman"/>
+                <w:sz w:val="26"/>
+                <w:szCs w:val="26"/>
+                <w:lang w:val="en-GB"/>
+              </w:rPr>
+            </w:pPr>
+            <w:r>
+              <w:rPr>
+                <w:rFonts w:ascii="Times New Roman" w:hAnsi="Times New Roman" w:cs="Times New Roman"/>
+                <w:sz w:val="26"/>
+                <w:szCs w:val="26"/>
+                <w:lang w:val="en-GB"/>
+              </w:rPr>
+              <w:t>.8287</w:t>
+            </w:r>
+          </w:p>
+        </w:tc>
+      </w:tr>
+    </w:tbl>
+    <w:p>
+      <w:pPr>
+        <w:pStyle w:val="Didascalia"/>
+        <w:rPr>
+          <w:lang w:val="en-GB"/>
+        </w:rPr>
+      </w:pPr>
+      <w:r>
+        <w:rPr>
+          <w:lang w:val="en-GB"/>
+        </w:rPr>
+        <w:t xml:space="preserve">Table </w:t>
+      </w:r>
+      <w:r>
+        <w:fldChar w:fldCharType="begin"/>
+      </w:r>
+      <w:r>
+        <w:rPr>
+          <w:lang w:val="en-GB"/>
+        </w:rPr>
+        <w:instrText xml:space="preserve"> SEQ Table \* ARABIC </w:instrText>
+      </w:r>
+      <w:r>
+        <w:fldChar w:fldCharType="separate"/>
+      </w:r>
+      <w:r>
+        <w:rPr>
+          <w:noProof/>
+          <w:lang w:val="en-GB"/>
+        </w:rPr>
+        <w:t>1</w:t>
+      </w:r>
+      <w:r>
+        <w:fldChar w:fldCharType="end"/>
+      </w:r>
+      <w:r>
+        <w:rPr>
+          <w:lang w:val="en-GB"/>
+        </w:rPr>
+        <w:t>. Coefficient of determination for several inputs.</w:t>
+      </w:r>
+    </w:p>
+    <w:p>
+      <w:pPr>
+        <w:spacing w:after="0"/>
+        <w:rPr>
+          <w:rFonts w:ascii="Times New Roman" w:hAnsi="Times New Roman" w:cs="Times New Roman"/>
+          <w:sz w:val="26"/>
+          <w:szCs w:val="26"/>
+          <w:lang w:val="en-GB"/>
+        </w:rPr>
+      </w:pPr>
+      <w:r>
+        <w:rPr>
+          <w:rFonts w:ascii="Times New Roman" w:hAnsi="Times New Roman" w:cs="Times New Roman"/>
+          <w:sz w:val="26"/>
+          <w:szCs w:val="26"/>
+          <w:lang w:val="en-GB"/>
+        </w:rPr>
+        <w:t>Despite R</w:t>
+      </w:r>
+      <w:r>
+        <w:rPr>
+          <w:rFonts w:ascii="Times New Roman" w:hAnsi="Times New Roman" w:cs="Times New Roman"/>
+          <w:sz w:val="26"/>
+          <w:szCs w:val="26"/>
+          <w:vertAlign w:val="superscript"/>
+          <w:lang w:val="en-GB"/>
+        </w:rPr>
+        <w:t>2</w:t>
+      </w:r>
+      <w:r>
+        <w:rPr>
+          <w:rFonts w:ascii="Times New Roman" w:hAnsi="Times New Roman" w:cs="Times New Roman"/>
+          <w:sz w:val="26"/>
+          <w:szCs w:val="26"/>
+          <w:lang w:val="en-GB"/>
+        </w:rPr>
+        <w:t xml:space="preserve"> seems to be good</w:t>
+      </w:r>
+      <w:r>
+        <w:rPr>
+          <w:rFonts w:ascii="Times New Roman" w:hAnsi="Times New Roman" w:cs="Times New Roman"/>
+          <w:sz w:val="26"/>
+          <w:szCs w:val="26"/>
+          <w:lang w:val="en-GB"/>
+        </w:rPr>
+        <w:t xml:space="preserve"> for a linear model</w:t>
+      </w:r>
+      <w:r>
+        <w:rPr>
+          <w:rFonts w:ascii="Times New Roman" w:hAnsi="Times New Roman" w:cs="Times New Roman"/>
+          <w:sz w:val="26"/>
+          <w:szCs w:val="26"/>
+          <w:lang w:val="en-GB"/>
+        </w:rPr>
+        <w:t>, different assumptions of the linear regression are violated (e.g. linearity and homoscedasticity). In figure 2 an example is available.</w:t>
+      </w:r>
+    </w:p>
+    <w:p>
+      <w:pPr>
+        <w:keepNext/>
+        <w:spacing w:after="0"/>
+      </w:pPr>
+      <w:r>
+        <w:rPr>
+          <w:noProof/>
+        </w:rPr>
+        <w:drawing>
+          <wp:inline distT="0" distB="0" distL="0" distR="0" wp14:anchorId="36A4D9E3" wp14:editId="1E250B2F">
+            <wp:extent cx="5876925" cy="4610100"/>
+            <wp:effectExtent l="0" t="0" r="0" b="0"/>
+            <wp:docPr id="7" name="Immagine 7"/>
+            <wp:cNvGraphicFramePr>
+              <a:graphicFrameLocks xmlns:a="http://schemas.openxmlformats.org/drawingml/2006/main" noChangeAspect="1"/>
+            </wp:cNvGraphicFramePr>
+            <a:graphic xmlns:a="http://schemas.openxmlformats.org/drawingml/2006/main">
+              <a:graphicData uri="http://schemas.openxmlformats.org/drawingml/2006/picture">
+                <pic:pic xmlns:pic="http://schemas.openxmlformats.org/drawingml/2006/picture">
+                  <pic:nvPicPr>
+                    <pic:cNvPr id="0" name="Picture 1"/>
+                    <pic:cNvPicPr>
+                      <a:picLocks noChangeAspect="1" noChangeArrowheads="1"/>
+                    </pic:cNvPicPr>
+                  </pic:nvPicPr>
+                  <pic:blipFill>
+                    <a:blip r:embed="rId21">
+                      <a:extLst>
+                        <a:ext uri="{28A0092B-C50C-407E-A947-70E740481C1C}">
+                          <a14:useLocalDpi xmlns:a14="http://schemas.microsoft.com/office/drawing/2010/main" val="0"/>
+                        </a:ext>
+                      </a:extLst>
+                    </a:blip>
+                    <a:srcRect/>
+                    <a:stretch>
+                      <a:fillRect/>
+                    </a:stretch>
+                  </pic:blipFill>
+                  <pic:spPr bwMode="auto">
+                    <a:xfrm>
+                      <a:off x="0" y="0"/>
+                      <a:ext cx="5876925" cy="4610100"/>
+                    </a:xfrm>
+                    <a:prstGeom prst="rect">
+                      <a:avLst/>
+                    </a:prstGeom>
+                    <a:noFill/>
+                    <a:ln>
+                      <a:noFill/>
+                    </a:ln>
+                  </pic:spPr>
+                </pic:pic>
+              </a:graphicData>
+            </a:graphic>
+          </wp:inline>
+        </w:drawing>
+      </w:r>
+    </w:p>
+    <w:p>
+      <w:pPr>
+        <w:pStyle w:val="Didascalia"/>
+        <w:rPr>
+          <w:lang w:val="en-GB"/>
+        </w:rPr>
+      </w:pPr>
+      <w:r>
+        <w:rPr>
+          <w:lang w:val="en-GB"/>
+        </w:rPr>
+        <w:t xml:space="preserve">Figure </w:t>
+      </w:r>
+      <w:r>
+        <w:fldChar w:fldCharType="begin"/>
+      </w:r>
+      <w:r>
+        <w:rPr>
+          <w:lang w:val="en-GB"/>
+        </w:rPr>
+        <w:instrText xml:space="preserve"> SEQ Figure \* ARABIC </w:instrText>
+      </w:r>
+      <w:r>
+        <w:fldChar w:fldCharType="separate"/>
+      </w:r>
+      <w:r>
+        <w:rPr>
+          <w:noProof/>
+          <w:lang w:val="en-GB"/>
+        </w:rPr>
+        <w:t>2</w:t>
+      </w:r>
+      <w:r>
+        <w:fldChar w:fldCharType="end"/>
+      </w:r>
+      <w:r>
+        <w:rPr>
+          <w:lang w:val="en-GB"/>
+        </w:rPr>
+        <w:t>. Scale-Location plot for input = 750Hz.</w:t>
+      </w:r>
+    </w:p>
+    <w:p>
+      <w:pPr>
+        <w:spacing w:after="0"/>
+        <w:rPr>
+          <w:rFonts w:ascii="Times New Roman" w:hAnsi="Times New Roman" w:cs="Times New Roman"/>
+          <w:sz w:val="26"/>
+          <w:szCs w:val="26"/>
+          <w:lang w:val="en-GB"/>
+        </w:rPr>
+      </w:pPr>
+      <w:r>
+        <w:rPr>
+          <w:rFonts w:ascii="Times New Roman" w:hAnsi="Times New Roman" w:cs="Times New Roman"/>
+          <w:sz w:val="26"/>
+          <w:szCs w:val="26"/>
+          <w:lang w:val="en-GB"/>
+        </w:rPr>
+        <w:t xml:space="preserve">From </w:t>
+      </w:r>
+      <w:r>
+        <w:rPr>
+          <w:rFonts w:ascii="Times New Roman" w:hAnsi="Times New Roman" w:cs="Times New Roman"/>
+          <w:sz w:val="26"/>
+          <w:szCs w:val="26"/>
+          <w:lang w:val="en-GB"/>
+        </w:rPr>
+        <w:t xml:space="preserve">this figure it is clear that the </w:t>
+      </w:r>
+    </w:p>
+    <w:p>
+      <w:pPr>
+        <w:spacing w:after="0"/>
+        <w:rPr>
+          <w:rFonts w:ascii="Times New Roman" w:hAnsi="Times New Roman" w:cs="Times New Roman"/>
+          <w:sz w:val="26"/>
+          <w:szCs w:val="26"/>
+          <w:lang w:val="en-GB"/>
+        </w:rPr>
+      </w:pPr>
+    </w:p>
+    <w:p>
+      <w:pPr>
+        <w:spacing w:after="0"/>
+        <w:rPr>
+          <w:rFonts w:ascii="Times New Roman" w:hAnsi="Times New Roman" w:cs="Times New Roman"/>
+          <w:sz w:val="26"/>
+          <w:szCs w:val="26"/>
+          <w:lang w:val="en-GB"/>
+        </w:rPr>
+      </w:pPr>
+      <w:r>
+        <w:rPr>
+          <w:rFonts w:ascii="Times New Roman" w:hAnsi="Times New Roman" w:cs="Times New Roman"/>
+          <w:sz w:val="26"/>
+          <w:szCs w:val="26"/>
+          <w:lang w:val="en-GB"/>
+        </w:rPr>
+        <w:t>IF models have a linear</w:t>
+      </w:r>
+      <w:r>
+        <w:rPr>
+          <w:rFonts w:ascii="Times New Roman" w:hAnsi="Times New Roman" w:cs="Times New Roman"/>
+          <w:sz w:val="26"/>
+          <w:szCs w:val="26"/>
+          <w:lang w:val="en-GB"/>
+        </w:rPr>
+        <w:t xml:space="preserve"> </w:t>
+      </w:r>
+      <w:r>
+        <w:rPr>
+          <w:rFonts w:ascii="Times New Roman" w:hAnsi="Times New Roman" w:cs="Times New Roman"/>
+          <w:sz w:val="26"/>
+          <w:szCs w:val="26"/>
+          <w:lang w:val="en-GB"/>
+        </w:rPr>
+        <w:t>relationship between input and output frequency, for LIF models this relationship</w:t>
+      </w:r>
+      <w:r>
+        <w:rPr>
+          <w:rFonts w:ascii="Times New Roman" w:hAnsi="Times New Roman" w:cs="Times New Roman"/>
+          <w:sz w:val="26"/>
+          <w:szCs w:val="26"/>
+          <w:lang w:val="en-GB"/>
+        </w:rPr>
+        <w:t xml:space="preserve"> </w:t>
+      </w:r>
+      <w:r>
+        <w:rPr>
+          <w:rFonts w:ascii="Times New Roman" w:hAnsi="Times New Roman" w:cs="Times New Roman"/>
+          <w:sz w:val="26"/>
+          <w:szCs w:val="26"/>
+          <w:lang w:val="en-GB"/>
+        </w:rPr>
+        <w:t>complicates</w:t>
+      </w:r>
+      <w:r>
+        <w:rPr>
+          <w:rFonts w:ascii="Times New Roman" w:hAnsi="Times New Roman" w:cs="Times New Roman"/>
+          <w:sz w:val="26"/>
+          <w:szCs w:val="26"/>
+          <w:lang w:val="en-GB"/>
+        </w:rPr>
+        <w:t xml:space="preserve">. </w:t>
+      </w:r>
+      <w:r>
+        <w:rPr>
+          <w:rFonts w:ascii="Times New Roman" w:hAnsi="Times New Roman" w:cs="Times New Roman"/>
+          <w:sz w:val="26"/>
+          <w:szCs w:val="26"/>
+          <w:lang w:val="en-GB"/>
+        </w:rPr>
+        <w:t xml:space="preserve">In </w:t>
+      </w:r>
+      <w:r>
+        <w:rPr>
+          <w:rFonts w:ascii="Times New Roman" w:hAnsi="Times New Roman" w:cs="Times New Roman"/>
+          <w:sz w:val="26"/>
+          <w:szCs w:val="26"/>
+          <w:lang w:val="en-GB"/>
+        </w:rPr>
+        <w:t>LIF</w:t>
+      </w:r>
+      <w:r>
+        <w:rPr>
+          <w:rFonts w:ascii="Times New Roman" w:hAnsi="Times New Roman" w:cs="Times New Roman"/>
+          <w:sz w:val="26"/>
+          <w:szCs w:val="26"/>
+          <w:lang w:val="en-GB"/>
+        </w:rPr>
+        <w:t xml:space="preserve"> models </w:t>
+      </w:r>
+      <w:r>
+        <w:rPr>
+          <w:rFonts w:ascii="Times New Roman" w:hAnsi="Times New Roman" w:cs="Times New Roman"/>
+          <w:sz w:val="26"/>
+          <w:szCs w:val="26"/>
+          <w:lang w:val="en-GB"/>
+        </w:rPr>
+        <w:t>the current</w:t>
+      </w:r>
+      <w:r>
+        <w:rPr>
+          <w:rFonts w:ascii="Times New Roman" w:hAnsi="Times New Roman" w:cs="Times New Roman"/>
+          <w:sz w:val="26"/>
+          <w:szCs w:val="26"/>
+          <w:lang w:val="en-GB"/>
+        </w:rPr>
+        <w:t xml:space="preserve"> i</w:t>
+      </w:r>
+      <w:r>
+        <w:rPr>
+          <w:rFonts w:ascii="Times New Roman" w:hAnsi="Times New Roman" w:cs="Times New Roman"/>
+          <w:sz w:val="26"/>
+          <w:szCs w:val="26"/>
+          <w:vertAlign w:val="subscript"/>
+          <w:lang w:val="en-GB"/>
+        </w:rPr>
+        <w:t>n</w:t>
+      </w:r>
+      <w:r>
+        <w:rPr>
+          <w:rFonts w:ascii="Times New Roman" w:hAnsi="Times New Roman" w:cs="Times New Roman"/>
+          <w:sz w:val="26"/>
+          <w:szCs w:val="26"/>
+          <w:lang w:val="en-GB"/>
+        </w:rPr>
+        <w:t xml:space="preserve"> </w:t>
+      </w:r>
+      <w:r>
+        <w:rPr>
+          <w:rFonts w:ascii="Times New Roman" w:hAnsi="Times New Roman" w:cs="Times New Roman"/>
+          <w:sz w:val="26"/>
+          <w:szCs w:val="26"/>
+          <w:lang w:val="en-GB"/>
+        </w:rPr>
+        <w:t>leaks away before i</w:t>
+      </w:r>
+      <w:r>
+        <w:rPr>
+          <w:rFonts w:ascii="Times New Roman" w:hAnsi="Times New Roman" w:cs="Times New Roman"/>
+          <w:sz w:val="26"/>
+          <w:szCs w:val="26"/>
+          <w:vertAlign w:val="subscript"/>
+          <w:lang w:val="en-GB"/>
+        </w:rPr>
+        <w:t>n+1</w:t>
+      </w:r>
+      <w:r>
+        <w:rPr>
+          <w:rFonts w:ascii="Times New Roman" w:hAnsi="Times New Roman" w:cs="Times New Roman"/>
+          <w:sz w:val="26"/>
+          <w:szCs w:val="26"/>
+          <w:lang w:val="en-GB"/>
+        </w:rPr>
+        <w:t xml:space="preserve"> is given. This results in </w:t>
+      </w:r>
+      <w:r>
+        <w:rPr>
+          <w:rFonts w:ascii="Times New Roman" w:hAnsi="Times New Roman" w:cs="Times New Roman"/>
+          <w:sz w:val="26"/>
+          <w:szCs w:val="26"/>
+          <w:lang w:val="en-GB"/>
+        </w:rPr>
+        <w:t xml:space="preserve">the </w:t>
+      </w:r>
+      <w:r>
+        <w:rPr>
+          <w:rFonts w:ascii="Times New Roman" w:hAnsi="Times New Roman" w:cs="Times New Roman"/>
+          <w:sz w:val="26"/>
+          <w:szCs w:val="26"/>
+          <w:lang w:val="en-GB"/>
+        </w:rPr>
+        <w:t>relationship</w:t>
+      </w:r>
+      <w:r>
+        <w:rPr>
+          <w:rFonts w:ascii="Times New Roman" w:hAnsi="Times New Roman" w:cs="Times New Roman"/>
+          <w:sz w:val="26"/>
+          <w:szCs w:val="26"/>
+          <w:lang w:val="en-GB"/>
+        </w:rPr>
+        <w:t xml:space="preserve"> </w:t>
+      </w:r>
+      <w:r>
+        <w:rPr>
+          <w:rFonts w:ascii="Times New Roman" w:hAnsi="Times New Roman" w:cs="Times New Roman"/>
+          <w:sz w:val="26"/>
+          <w:szCs w:val="26"/>
+          <w:lang w:val="en-GB"/>
+        </w:rPr>
+        <w:t>shown in Figure 2:</w:t>
+      </w:r>
+      <w:r>
+        <w:rPr>
+          <w:rFonts w:ascii="Times New Roman" w:hAnsi="Times New Roman" w:cs="Times New Roman"/>
+          <w:sz w:val="26"/>
+          <w:szCs w:val="26"/>
+          <w:lang w:val="en-GB"/>
+        </w:rPr>
+        <w:t xml:space="preserve"> as leak conductance increase</w:t>
+      </w:r>
+      <w:r>
+        <w:rPr>
+          <w:rFonts w:ascii="Times New Roman" w:hAnsi="Times New Roman" w:cs="Times New Roman"/>
+          <w:sz w:val="26"/>
+          <w:szCs w:val="26"/>
+          <w:lang w:val="en-GB"/>
+        </w:rPr>
+        <w:t xml:space="preserve"> </w:t>
+      </w:r>
+      <w:r>
+        <w:rPr>
+          <w:rFonts w:ascii="Times New Roman" w:hAnsi="Times New Roman" w:cs="Times New Roman"/>
+          <w:sz w:val="26"/>
+          <w:szCs w:val="26"/>
+          <w:lang w:val="en-GB"/>
+        </w:rPr>
+        <w:t>the output will be more difficult to obtain.</w:t>
+      </w:r>
+    </w:p>
+    <w:p>
+      <w:pPr>
+        <w:keepNext/>
+        <w:spacing w:after="0"/>
+      </w:pPr>
+      <w:r>
+        <w:rPr>
+          <w:noProof/>
+        </w:rPr>
+        <w:lastRenderedPageBreak/>
+        <w:drawing>
+          <wp:inline distT="0" distB="0" distL="0" distR="0" wp14:anchorId="22F6BDAF" wp14:editId="6E2086E7">
+            <wp:extent cx="6120130" cy="2905760"/>
+            <wp:effectExtent l="0" t="0" r="0" b="0"/>
+            <wp:docPr id="5" name="Immagine 5"/>
             <wp:cNvGraphicFramePr>
               <a:graphicFrameLocks xmlns:a="http://schemas.openxmlformats.org/drawingml/2006/main" noChangeAspect="1"/>
             </wp:cNvGraphicFramePr>
@@ -2575,34 +4244,36 @@
       <w:pPr>
         <w:pStyle w:val="Didascalia"/>
         <w:rPr>
+          <w:rFonts w:ascii="Times New Roman" w:hAnsi="Times New Roman" w:cs="Times New Roman"/>
+          <w:sz w:val="26"/>
+          <w:szCs w:val="26"/>
+          <w:lang w:val="en-GB"/>
+        </w:rPr>
+      </w:pPr>
+      <w:r>
+        <w:rPr>
+          <w:lang w:val="en-GB"/>
+        </w:rPr>
+        <w:t xml:space="preserve">Figure </w:t>
+      </w:r>
+      <w:r>
+        <w:fldChar w:fldCharType="begin"/>
+      </w:r>
+      <w:r>
+        <w:rPr>
+          <w:lang w:val="en-GB"/>
+        </w:rPr>
+        <w:instrText xml:space="preserve"> SEQ Figure \* ARABIC </w:instrText>
+      </w:r>
+      <w:r>
+        <w:fldChar w:fldCharType="separate"/>
+      </w:r>
+      <w:r>
+        <w:rPr>
           <w:noProof/>
           <w:lang w:val="en-GB"/>
         </w:rPr>
-      </w:pPr>
-      <w:r>
-        <w:rPr>
-          <w:lang w:val="en-GB"/>
-        </w:rPr>
-        <w:t xml:space="preserve">Figure </w:t>
-      </w:r>
-      <w:r>
-        <w:fldChar w:fldCharType="begin"/>
-      </w:r>
-      <w:r>
-        <w:rPr>
-          <w:lang w:val="en-GB"/>
-        </w:rPr>
-        <w:instrText xml:space="preserve"> SEQ Figure \* ARABIC </w:instrText>
-      </w:r>
-      <w:r>
-        <w:fldChar w:fldCharType="separate"/>
-      </w:r>
-      <w:r>
-        <w:rPr>
-          <w:noProof/>
-          <w:lang w:val="en-GB"/>
-        </w:rPr>
-        <w:t>1</w:t>
+        <w:t>3</w:t>
       </w:r>
       <w:r>
         <w:fldChar w:fldCharType="end"/>
@@ -2611,412 +4282,6 @@
         <w:rPr>
           <w:lang w:val="en-GB"/>
         </w:rPr>
-        <w:t>. spikes per second (Y axis) in function of `g_L` (X axis)</w:t>
-      </w:r>
-      <w:r>
-        <w:rPr>
-          <w:noProof/>
-          <w:lang w:val="en-GB"/>
-        </w:rPr>
-        <w:t>. In green when input frequency is 350Hz, in yellow 500Hz, in blue 750Hz and red 1000Hz.</w:t>
-      </w:r>
-    </w:p>
-    <w:p>
-      <w:pPr>
-        <w:spacing w:after="100"/>
-        <w:rPr>
-          <w:rFonts w:ascii="Times New Roman" w:hAnsi="Times New Roman" w:cs="Times New Roman"/>
-          <w:sz w:val="26"/>
-          <w:szCs w:val="26"/>
-          <w:lang w:val="en-GB"/>
-        </w:rPr>
-      </w:pPr>
-      <w:r>
-        <w:rPr>
-          <w:rFonts w:ascii="Times New Roman" w:hAnsi="Times New Roman" w:cs="Times New Roman"/>
-          <w:sz w:val="26"/>
-          <w:szCs w:val="26"/>
-          <w:lang w:val="en-GB"/>
-        </w:rPr>
-        <w:t xml:space="preserve">As shown in Figure 1, increasing the value of the leak conductance will </w:t>
-      </w:r>
-      <w:r>
-        <w:rPr>
-          <w:rFonts w:ascii="Times New Roman" w:hAnsi="Times New Roman" w:cs="Times New Roman"/>
-          <w:sz w:val="26"/>
-          <w:szCs w:val="26"/>
-          <w:lang w:val="en-GB"/>
-        </w:rPr>
-        <w:t>linearly</w:t>
-      </w:r>
-      <w:r>
-        <w:rPr>
-          <w:rFonts w:ascii="Times New Roman" w:hAnsi="Times New Roman" w:cs="Times New Roman"/>
-          <w:sz w:val="26"/>
-          <w:szCs w:val="26"/>
-          <w:lang w:val="en-GB"/>
-        </w:rPr>
-        <w:t xml:space="preserve"> </w:t>
-      </w:r>
-      <w:r>
-        <w:rPr>
-          <w:rFonts w:ascii="Times New Roman" w:hAnsi="Times New Roman" w:cs="Times New Roman"/>
-          <w:sz w:val="26"/>
-          <w:szCs w:val="26"/>
-          <w:lang w:val="en-GB"/>
-        </w:rPr>
-        <w:t>decrease</w:t>
-      </w:r>
-      <w:r>
-        <w:rPr>
-          <w:rFonts w:ascii="Times New Roman" w:hAnsi="Times New Roman" w:cs="Times New Roman"/>
-          <w:sz w:val="26"/>
-          <w:szCs w:val="26"/>
-          <w:lang w:val="en-GB"/>
-        </w:rPr>
-        <w:t xml:space="preserve"> the number of spikes/second.</w:t>
-      </w:r>
-    </w:p>
-    <w:p>
-      <w:pPr>
-        <w:spacing w:after="0"/>
-        <w:rPr>
-          <w:rFonts w:ascii="Times New Roman" w:hAnsi="Times New Roman" w:cs="Times New Roman"/>
-          <w:sz w:val="26"/>
-          <w:szCs w:val="26"/>
-          <w:lang w:val="en-GB"/>
-        </w:rPr>
-      </w:pPr>
-      <w:r>
-        <w:rPr>
-          <w:rFonts w:ascii="Times New Roman" w:hAnsi="Times New Roman" w:cs="Times New Roman"/>
-          <w:sz w:val="26"/>
-          <w:szCs w:val="26"/>
-          <w:lang w:val="en-GB"/>
-        </w:rPr>
-        <w:t>IF models have a linear</w:t>
-      </w:r>
-      <w:r>
-        <w:rPr>
-          <w:rFonts w:ascii="Times New Roman" w:hAnsi="Times New Roman" w:cs="Times New Roman"/>
-          <w:sz w:val="26"/>
-          <w:szCs w:val="26"/>
-          <w:lang w:val="en-GB"/>
-        </w:rPr>
-        <w:t xml:space="preserve"> </w:t>
-      </w:r>
-      <w:r>
-        <w:rPr>
-          <w:rFonts w:ascii="Times New Roman" w:hAnsi="Times New Roman" w:cs="Times New Roman"/>
-          <w:sz w:val="26"/>
-          <w:szCs w:val="26"/>
-          <w:lang w:val="en-GB"/>
-        </w:rPr>
-        <w:t>relationship between input and output frequency, for LIF models this relationship</w:t>
-      </w:r>
-      <w:r>
-        <w:rPr>
-          <w:rFonts w:ascii="Times New Roman" w:hAnsi="Times New Roman" w:cs="Times New Roman"/>
-          <w:sz w:val="26"/>
-          <w:szCs w:val="26"/>
-          <w:lang w:val="en-GB"/>
-        </w:rPr>
-        <w:t xml:space="preserve"> </w:t>
-      </w:r>
-      <w:r>
-        <w:rPr>
-          <w:rFonts w:ascii="Times New Roman" w:hAnsi="Times New Roman" w:cs="Times New Roman"/>
-          <w:sz w:val="26"/>
-          <w:szCs w:val="26"/>
-          <w:lang w:val="en-GB"/>
-        </w:rPr>
-        <w:t>complicates</w:t>
-      </w:r>
-      <w:r>
-        <w:rPr>
-          <w:rFonts w:ascii="Times New Roman" w:hAnsi="Times New Roman" w:cs="Times New Roman"/>
-          <w:sz w:val="26"/>
-          <w:szCs w:val="26"/>
-          <w:lang w:val="en-GB"/>
-        </w:rPr>
-        <w:t xml:space="preserve">. </w:t>
-      </w:r>
-      <w:r>
-        <w:rPr>
-          <w:rFonts w:ascii="Times New Roman" w:hAnsi="Times New Roman" w:cs="Times New Roman"/>
-          <w:sz w:val="26"/>
-          <w:szCs w:val="26"/>
-          <w:lang w:val="en-GB"/>
-        </w:rPr>
-        <w:t xml:space="preserve">In </w:t>
-      </w:r>
-      <w:r>
-        <w:rPr>
-          <w:rFonts w:ascii="Times New Roman" w:hAnsi="Times New Roman" w:cs="Times New Roman"/>
-          <w:sz w:val="26"/>
-          <w:szCs w:val="26"/>
-          <w:lang w:val="en-GB"/>
-        </w:rPr>
-        <w:t>LIF</w:t>
-      </w:r>
-      <w:r>
-        <w:rPr>
-          <w:rFonts w:ascii="Times New Roman" w:hAnsi="Times New Roman" w:cs="Times New Roman"/>
-          <w:sz w:val="26"/>
-          <w:szCs w:val="26"/>
-          <w:lang w:val="en-GB"/>
-        </w:rPr>
-        <w:t xml:space="preserve"> models </w:t>
-      </w:r>
-      <w:r>
-        <w:rPr>
-          <w:rFonts w:ascii="Times New Roman" w:hAnsi="Times New Roman" w:cs="Times New Roman"/>
-          <w:sz w:val="26"/>
-          <w:szCs w:val="26"/>
-          <w:lang w:val="en-GB"/>
-        </w:rPr>
-        <w:t>the current</w:t>
-      </w:r>
-      <w:r>
-        <w:rPr>
-          <w:rFonts w:ascii="Times New Roman" w:hAnsi="Times New Roman" w:cs="Times New Roman"/>
-          <w:sz w:val="26"/>
-          <w:szCs w:val="26"/>
-          <w:lang w:val="en-GB"/>
-        </w:rPr>
-        <w:t xml:space="preserve"> i</w:t>
-      </w:r>
-      <w:r>
-        <w:rPr>
-          <w:rFonts w:ascii="Times New Roman" w:hAnsi="Times New Roman" w:cs="Times New Roman"/>
-          <w:sz w:val="26"/>
-          <w:szCs w:val="26"/>
-          <w:vertAlign w:val="subscript"/>
-          <w:lang w:val="en-GB"/>
-        </w:rPr>
-        <w:t>n</w:t>
-      </w:r>
-      <w:r>
-        <w:rPr>
-          <w:rFonts w:ascii="Times New Roman" w:hAnsi="Times New Roman" w:cs="Times New Roman"/>
-          <w:sz w:val="26"/>
-          <w:szCs w:val="26"/>
-          <w:lang w:val="en-GB"/>
-        </w:rPr>
-        <w:t xml:space="preserve"> </w:t>
-      </w:r>
-      <w:r>
-        <w:rPr>
-          <w:rFonts w:ascii="Times New Roman" w:hAnsi="Times New Roman" w:cs="Times New Roman"/>
-          <w:sz w:val="26"/>
-          <w:szCs w:val="26"/>
-          <w:lang w:val="en-GB"/>
-        </w:rPr>
-        <w:t>leaks away before i</w:t>
-      </w:r>
-      <w:r>
-        <w:rPr>
-          <w:rFonts w:ascii="Times New Roman" w:hAnsi="Times New Roman" w:cs="Times New Roman"/>
-          <w:sz w:val="26"/>
-          <w:szCs w:val="26"/>
-          <w:vertAlign w:val="subscript"/>
-          <w:lang w:val="en-GB"/>
-        </w:rPr>
-        <w:t>n+1</w:t>
-      </w:r>
-      <w:r>
-        <w:rPr>
-          <w:rFonts w:ascii="Times New Roman" w:hAnsi="Times New Roman" w:cs="Times New Roman"/>
-          <w:sz w:val="26"/>
-          <w:szCs w:val="26"/>
-          <w:lang w:val="en-GB"/>
-        </w:rPr>
-        <w:t xml:space="preserve"> is given. </w:t>
-      </w:r>
-      <w:r>
-        <w:rPr>
-          <w:rFonts w:ascii="Times New Roman" w:hAnsi="Times New Roman" w:cs="Times New Roman"/>
-          <w:sz w:val="26"/>
-          <w:szCs w:val="26"/>
-          <w:lang w:val="en-GB"/>
-        </w:rPr>
-        <w:lastRenderedPageBreak/>
-        <w:t xml:space="preserve">This results in </w:t>
-      </w:r>
-      <w:r>
-        <w:rPr>
-          <w:rFonts w:ascii="Times New Roman" w:hAnsi="Times New Roman" w:cs="Times New Roman"/>
-          <w:sz w:val="26"/>
-          <w:szCs w:val="26"/>
-          <w:lang w:val="en-GB"/>
-        </w:rPr>
-        <w:t xml:space="preserve">the </w:t>
-      </w:r>
-      <w:r>
-        <w:rPr>
-          <w:rFonts w:ascii="Times New Roman" w:hAnsi="Times New Roman" w:cs="Times New Roman"/>
-          <w:sz w:val="26"/>
-          <w:szCs w:val="26"/>
-          <w:lang w:val="en-GB"/>
-        </w:rPr>
-        <w:t>relationship</w:t>
-      </w:r>
-      <w:r>
-        <w:rPr>
-          <w:rFonts w:ascii="Times New Roman" w:hAnsi="Times New Roman" w:cs="Times New Roman"/>
-          <w:sz w:val="26"/>
-          <w:szCs w:val="26"/>
-          <w:lang w:val="en-GB"/>
-        </w:rPr>
-        <w:t xml:space="preserve"> </w:t>
-      </w:r>
-      <w:r>
-        <w:rPr>
-          <w:rFonts w:ascii="Times New Roman" w:hAnsi="Times New Roman" w:cs="Times New Roman"/>
-          <w:sz w:val="26"/>
-          <w:szCs w:val="26"/>
-          <w:lang w:val="en-GB"/>
-        </w:rPr>
-        <w:t>shown in Figure 2</w:t>
-      </w:r>
-      <w:r>
-        <w:rPr>
-          <w:rFonts w:ascii="Times New Roman" w:hAnsi="Times New Roman" w:cs="Times New Roman"/>
-          <w:sz w:val="26"/>
-          <w:szCs w:val="26"/>
-          <w:lang w:val="en-GB"/>
-        </w:rPr>
-        <w:t>:</w:t>
-      </w:r>
-      <w:r>
-        <w:rPr>
-          <w:rFonts w:ascii="Times New Roman" w:hAnsi="Times New Roman" w:cs="Times New Roman"/>
-          <w:sz w:val="26"/>
-          <w:szCs w:val="26"/>
-          <w:lang w:val="en-GB"/>
-        </w:rPr>
-        <w:t xml:space="preserve"> as leak conductance increase</w:t>
-      </w:r>
-      <w:r>
-        <w:rPr>
-          <w:rFonts w:ascii="Times New Roman" w:hAnsi="Times New Roman" w:cs="Times New Roman"/>
-          <w:sz w:val="26"/>
-          <w:szCs w:val="26"/>
-          <w:lang w:val="en-GB"/>
-        </w:rPr>
-        <w:t xml:space="preserve"> </w:t>
-      </w:r>
-      <w:r>
-        <w:rPr>
-          <w:rFonts w:ascii="Times New Roman" w:hAnsi="Times New Roman" w:cs="Times New Roman"/>
-          <w:sz w:val="26"/>
-          <w:szCs w:val="26"/>
-          <w:lang w:val="en-GB"/>
-        </w:rPr>
-        <w:t>the output will be more difficult to obtain.</w:t>
-      </w:r>
-    </w:p>
-    <w:p>
-      <w:pPr>
-        <w:keepNext/>
-        <w:spacing w:after="0"/>
-      </w:pPr>
-      <w:r>
-        <w:rPr>
-          <w:noProof/>
-        </w:rPr>
-        <w:drawing>
-          <wp:inline distT="0" distB="0" distL="0" distR="0" wp14:anchorId="22F6BDAF" wp14:editId="6E2086E7">
-            <wp:extent cx="6120130" cy="2905760"/>
-            <wp:effectExtent l="0" t="0" r="0" b="0"/>
-            <wp:docPr id="5" name="Immagine 5"/>
-            <wp:cNvGraphicFramePr>
-              <a:graphicFrameLocks xmlns:a="http://schemas.openxmlformats.org/drawingml/2006/main" noChangeAspect="1"/>
-            </wp:cNvGraphicFramePr>
-            <a:graphic xmlns:a="http://schemas.openxmlformats.org/drawingml/2006/main">
-              <a:graphicData uri="http://schemas.openxmlformats.org/drawingml/2006/picture">
-                <pic:pic xmlns:pic="http://schemas.openxmlformats.org/drawingml/2006/picture">
-                  <pic:nvPicPr>
-                    <pic:cNvPr id="0" name="Picture 1"/>
-                    <pic:cNvPicPr>
-                      <a:picLocks noChangeAspect="1" noChangeArrowheads="1"/>
-                    </pic:cNvPicPr>
-                  </pic:nvPicPr>
-                  <pic:blipFill>
-                    <a:blip r:embed="rId23">
-                      <a:extLst>
-                        <a:ext uri="{28A0092B-C50C-407E-A947-70E740481C1C}">
-                          <a14:useLocalDpi xmlns:a14="http://schemas.microsoft.com/office/drawing/2010/main" val="0"/>
-                        </a:ext>
-                      </a:extLst>
-                    </a:blip>
-                    <a:srcRect/>
-                    <a:stretch>
-                      <a:fillRect/>
-                    </a:stretch>
-                  </pic:blipFill>
-                  <pic:spPr bwMode="auto">
-                    <a:xfrm>
-                      <a:off x="0" y="0"/>
-                      <a:ext cx="6120130" cy="2905760"/>
-                    </a:xfrm>
-                    <a:prstGeom prst="rect">
-                      <a:avLst/>
-                    </a:prstGeom>
-                    <a:noFill/>
-                    <a:ln>
-                      <a:noFill/>
-                    </a:ln>
-                  </pic:spPr>
-                </pic:pic>
-              </a:graphicData>
-            </a:graphic>
-          </wp:inline>
-        </w:drawing>
-      </w:r>
-    </w:p>
-    <w:p>
-      <w:pPr>
-        <w:pStyle w:val="Didascalia"/>
-        <w:rPr>
-          <w:rFonts w:ascii="Times New Roman" w:hAnsi="Times New Roman" w:cs="Times New Roman"/>
-          <w:sz w:val="26"/>
-          <w:szCs w:val="26"/>
-          <w:lang w:val="en-GB"/>
-        </w:rPr>
-      </w:pPr>
-      <w:r>
-        <w:rPr>
-          <w:lang w:val="en-GB"/>
-        </w:rPr>
-        <w:t xml:space="preserve">Figure </w:t>
-      </w:r>
-      <w:r>
-        <w:fldChar w:fldCharType="begin"/>
-      </w:r>
-      <w:r>
-        <w:rPr>
-          <w:lang w:val="en-GB"/>
-        </w:rPr>
-        <w:instrText xml:space="preserve"> SEQ Figure \* ARABIC </w:instrText>
-      </w:r>
-      <w:r>
-        <w:fldChar w:fldCharType="separate"/>
-      </w:r>
-      <w:r>
-        <w:rPr>
-          <w:noProof/>
-          <w:lang w:val="en-GB"/>
-        </w:rPr>
-        <w:t>2</w:t>
-      </w:r>
-      <w:r>
-        <w:fldChar w:fldCharType="end"/>
-      </w:r>
-      <w:r>
-        <w:rPr>
-          <w:lang w:val="en-GB"/>
-        </w:rPr>
         <w:t>. spike frequency (</w:t>
       </w:r>
       <w:r>
@@ -3059,7 +4324,21 @@
         <w:rPr>
           <w:lang w:val="en-GB"/>
         </w:rPr>
-        <w:t>various g_L values (20 in green, 40 in yellow, 60 in blue, 80 in red, 100 in black (no spikes) )</w:t>
+        <w:t xml:space="preserve">various </w:t>
+      </w:r>
+      <w:proofErr w:type="spellStart"/>
+      <w:r>
+        <w:rPr>
+          <w:lang w:val="en-GB"/>
+        </w:rPr>
+        <w:t>g_L</w:t>
+      </w:r>
+      <w:proofErr w:type="spellEnd"/>
+      <w:r>
+        <w:rPr>
+          <w:lang w:val="en-GB"/>
+        </w:rPr>
+        <w:t xml:space="preserve"> values (20 in green, 40 in yellow, 60 in blue, 80 in red, 100 in black (no spikes) )</w:t>
       </w:r>
       <w:r>
         <w:rPr>
@@ -3182,7 +4461,7 @@
                     </pic:cNvPicPr>
                   </pic:nvPicPr>
                   <pic:blipFill>
-                    <a:blip r:embed="rId24">
+                    <a:blip r:embed="rId23">
                       <a:extLst>
                         <a:ext uri="{28A0092B-C50C-407E-A947-70E740481C1C}">
                           <a14:useLocalDpi xmlns:a14="http://schemas.microsoft.com/office/drawing/2010/main" val="0"/>
@@ -3247,7 +4526,7 @@
           <w:noProof/>
           <w:lang w:val="en-GB"/>
         </w:rPr>
-        <w:t>3</w:t>
+        <w:t>4</w:t>
       </w:r>
       <w:r>
         <w:fldChar w:fldCharType="end"/>
@@ -3306,7 +4585,6 @@
           <w:szCs w:val="26"/>
           <w:lang w:val="en-GB"/>
         </w:rPr>
-        <w:lastRenderedPageBreak/>
         <w:t xml:space="preserve">Figure 3 represents how rheobase frequency </w:t>
       </w:r>
       <w:r>
@@ -3371,6 +4649,7 @@
           <w:szCs w:val="26"/>
           <w:lang w:val="en-GB"/>
         </w:rPr>
+        <w:lastRenderedPageBreak/>
         <w:t>We can still notice a</w:t>
       </w:r>
       <w:r>
@@ -3400,6 +4679,7 @@
         </w:rPr>
         <w:t xml:space="preserve"> to model </w:t>
       </w:r>
+      <w:proofErr w:type="spellStart"/>
       <w:r>
         <w:rPr>
           <w:rFonts w:ascii="Times New Roman" w:hAnsi="Times New Roman" w:cs="Times New Roman"/>
@@ -3411,6 +4691,7 @@
         </w:rPr>
         <w:t>g_L</w:t>
       </w:r>
+      <w:proofErr w:type="spellEnd"/>
       <w:r>
         <w:rPr>
           <w:rFonts w:ascii="Times New Roman" w:hAnsi="Times New Roman" w:cs="Times New Roman"/>
@@ -3427,7 +4708,27 @@
           <w:szCs w:val="26"/>
           <w:lang w:val="en-GB"/>
         </w:rPr>
-        <w:t xml:space="preserve"> 10 to 50. In particular g_L &gt; 80 is to avoid because </w:t>
+        <w:t xml:space="preserve"> 10 to 50. In particular </w:t>
+      </w:r>
+      <w:proofErr w:type="spellStart"/>
+      <w:r>
+        <w:rPr>
+          <w:rFonts w:ascii="Times New Roman" w:hAnsi="Times New Roman" w:cs="Times New Roman"/>
+          <w:sz w:val="26"/>
+          <w:szCs w:val="26"/>
+          <w:lang w:val="en-GB"/>
+        </w:rPr>
+        <w:t>g_L</w:t>
+      </w:r>
+      <w:proofErr w:type="spellEnd"/>
+      <w:r>
+        <w:rPr>
+          <w:rFonts w:ascii="Times New Roman" w:hAnsi="Times New Roman" w:cs="Times New Roman"/>
+          <w:sz w:val="26"/>
+          <w:szCs w:val="26"/>
+          <w:lang w:val="en-GB"/>
+        </w:rPr>
+        <w:t xml:space="preserve"> &gt; 80 is to avoid because </w:t>
       </w:r>
       <w:r>
         <w:rPr>
@@ -3535,6 +4836,7 @@
           <w:lang w:val="en-GB"/>
         </w:rPr>
       </w:pPr>
+      <w:proofErr w:type="spellStart"/>
       <w:r>
         <w:rPr>
           <w:rFonts w:ascii="Times New Roman" w:hAnsi="Times New Roman" w:cs="Times New Roman"/>
@@ -3543,7 +4845,18 @@
           <w:shd w:val="clear" w:color="auto" w:fill="FFFFFF"/>
           <w:lang w:val="en-GB"/>
         </w:rPr>
-        <w:t>Brette, R., &amp; Gerstner, W. (2005). Adaptive exponential integrate-and-fire model as an effective description of neuronal activity. </w:t>
+        <w:t>Brette</w:t>
+      </w:r>
+      <w:proofErr w:type="spellEnd"/>
+      <w:r>
+        <w:rPr>
+          <w:rFonts w:ascii="Times New Roman" w:hAnsi="Times New Roman" w:cs="Times New Roman"/>
+          <w:sz w:val="26"/>
+          <w:szCs w:val="26"/>
+          <w:shd w:val="clear" w:color="auto" w:fill="FFFFFF"/>
+          <w:lang w:val="en-GB"/>
+        </w:rPr>
+        <w:t>, R., &amp; Gerstner, W. (2005). Adaptive exponential integrate-and-fire model as an effective description of neuronal activity. </w:t>
       </w:r>
       <w:r>
         <w:rPr>
@@ -3601,7 +4914,26 @@
           <w:lang w:val="en-GB"/>
         </w:rPr>
       </w:pPr>
-      <w:r>
+      <w:hyperlink r:id="rId24" w:history="1">
+        <w:r>
+          <w:rPr>
+            <w:rStyle w:val="Collegamentoipertestuale"/>
+            <w:rFonts w:ascii="Times New Roman" w:hAnsi="Times New Roman" w:cs="Times New Roman"/>
+            <w:sz w:val="26"/>
+            <w:szCs w:val="26"/>
+            <w:shd w:val="clear" w:color="auto" w:fill="FFFFFF"/>
+            <w:lang w:val="en-GB"/>
+          </w:rPr>
+          <w:t>https://nest-simulator.readthedocs.io/en/v2.18.0/models/neurons.html?highlight=aeif_cond_alpha#_CPPv4N4nest15aeif_cond_alphaE</w:t>
+        </w:r>
+      </w:hyperlink>
+    </w:p>
+    <w:p>
+      <w:pPr>
+        <w:pBdr>
+          <w:bottom w:val="single" w:sz="6" w:space="1" w:color="auto"/>
+        </w:pBdr>
+        <w:spacing w:after="120"/>
         <w:rPr>
           <w:rFonts w:ascii="Times New Roman" w:hAnsi="Times New Roman" w:cs="Times New Roman"/>
           <w:sz w:val="26"/>
@@ -3609,7 +4941,98 @@
           <w:shd w:val="clear" w:color="auto" w:fill="FFFFFF"/>
           <w:lang w:val="en-GB"/>
         </w:rPr>
-        <w:t>https://nest-simulator.readthedocs.io/en/v2.18.0/models/neurons.html?highlight=aeif_cond_alpha#_CPPv4N4nest15aeif_cond_alphaE</w:t>
+      </w:pPr>
+    </w:p>
+    <w:p>
+      <w:pPr>
+        <w:spacing w:after="120"/>
+        <w:rPr>
+          <w:rFonts w:ascii="Times New Roman" w:hAnsi="Times New Roman" w:cs="Times New Roman"/>
+          <w:sz w:val="26"/>
+          <w:szCs w:val="26"/>
+          <w:shd w:val="clear" w:color="auto" w:fill="FFFFFF"/>
+          <w:lang w:val="en-GB"/>
+        </w:rPr>
+      </w:pPr>
+    </w:p>
+    <w:p>
+      <w:pPr>
+        <w:pStyle w:val="Sottotitolo"/>
+        <w:rPr>
+          <w:rFonts w:ascii="Times New Roman" w:hAnsi="Times New Roman" w:cs="Times New Roman"/>
+          <w:sz w:val="34"/>
+          <w:szCs w:val="34"/>
+          <w:shd w:val="clear" w:color="auto" w:fill="FFFFFF"/>
+          <w:lang w:val="en-GB"/>
+        </w:rPr>
+      </w:pPr>
+      <w:r>
+        <w:rPr>
+          <w:rFonts w:ascii="Times New Roman" w:hAnsi="Times New Roman" w:cs="Times New Roman"/>
+          <w:sz w:val="34"/>
+          <w:szCs w:val="34"/>
+          <w:shd w:val="clear" w:color="auto" w:fill="FFFFFF"/>
+          <w:lang w:val="en-GB"/>
+        </w:rPr>
+        <w:t>Further statistical analysis</w:t>
+      </w:r>
+    </w:p>
+    <w:p>
+      <w:pPr>
+        <w:spacing w:after="120"/>
+        <w:rPr>
+          <w:rFonts w:ascii="Times New Roman" w:hAnsi="Times New Roman" w:cs="Times New Roman"/>
+          <w:sz w:val="26"/>
+          <w:szCs w:val="26"/>
+          <w:shd w:val="clear" w:color="auto" w:fill="FFFFFF"/>
+          <w:lang w:val="en-GB"/>
+        </w:rPr>
+      </w:pPr>
+      <w:r>
+        <w:rPr>
+          <w:rFonts w:ascii="Times New Roman" w:hAnsi="Times New Roman" w:cs="Times New Roman"/>
+          <w:sz w:val="26"/>
+          <w:szCs w:val="26"/>
+          <w:shd w:val="clear" w:color="auto" w:fill="FFFFFF"/>
+          <w:lang w:val="en-GB"/>
+        </w:rPr>
+        <w:t xml:space="preserve">In order to determine the relationship between </w:t>
+      </w:r>
+      <w:proofErr w:type="spellStart"/>
+      <w:r>
+        <w:rPr>
+          <w:rFonts w:ascii="Times New Roman" w:hAnsi="Times New Roman" w:cs="Times New Roman"/>
+          <w:i/>
+          <w:iCs/>
+          <w:sz w:val="26"/>
+          <w:szCs w:val="26"/>
+          <w:shd w:val="clear" w:color="auto" w:fill="FFFFFF"/>
+          <w:lang w:val="en-GB"/>
+        </w:rPr>
+        <w:t>g_L</w:t>
+      </w:r>
+      <w:proofErr w:type="spellEnd"/>
+      <w:r>
+        <w:rPr>
+          <w:rFonts w:ascii="Times New Roman" w:hAnsi="Times New Roman" w:cs="Times New Roman"/>
+          <w:i/>
+          <w:iCs/>
+          <w:sz w:val="26"/>
+          <w:szCs w:val="26"/>
+          <w:shd w:val="clear" w:color="auto" w:fill="FFFFFF"/>
+          <w:lang w:val="en-GB"/>
+        </w:rPr>
+        <w:t xml:space="preserve"> </w:t>
+      </w:r>
+      <w:r>
+        <w:rPr>
+          <w:rFonts w:ascii="Times New Roman" w:hAnsi="Times New Roman" w:cs="Times New Roman"/>
+          <w:sz w:val="26"/>
+          <w:szCs w:val="26"/>
+          <w:shd w:val="clear" w:color="auto" w:fill="FFFFFF"/>
+          <w:lang w:val="en-GB"/>
+        </w:rPr>
+        <w:t>and the output</w:t>
       </w:r>
     </w:p>
     <w:sectPr>
@@ -4179,6 +5602,25 @@
       <w:szCs w:val="18"/>
     </w:rPr>
   </w:style>
+  <w:style w:type="table" w:styleId="Grigliatabella">
+    <w:name w:val="Table Grid"/>
+    <w:basedOn w:val="Tabellanormale"/>
+    <w:uiPriority w:val="59"/>
+    <w:rsid w:val="00BA554A"/>
+    <w:pPr>
+      <w:spacing w:after="0" w:line="240" w:lineRule="auto"/>
+    </w:pPr>
+    <w:tblPr>
+      <w:tblBorders>
+        <w:top w:val="single" w:sz="4" w:space="0" w:color="auto"/>
+        <w:left w:val="single" w:sz="4" w:space="0" w:color="auto"/>
+        <w:bottom w:val="single" w:sz="4" w:space="0" w:color="auto"/>
+        <w:right w:val="single" w:sz="4" w:space="0" w:color="auto"/>
+        <w:insideH w:val="single" w:sz="4" w:space="0" w:color="auto"/>
+        <w:insideV w:val="single" w:sz="4" w:space="0" w:color="auto"/>
+      </w:tblBorders>
+    </w:tblPr>
+  </w:style>
 </w:styles>
 </file>
 

</xml_diff>

<commit_message>
Updated and concluded report with most recent analysis
</commit_message>
<xml_diff>
--- a/g_L_investigation/g_L_in_aeif_cond_alpha_CORRECTED.docx
+++ b/g_L_investigation/g_L_in_aeif_cond_alpha_CORRECTED.docx
@@ -14,21 +14,7 @@
         <w:rPr>
           <w:lang w:val="en-GB"/>
         </w:rPr>
-        <w:t xml:space="preserve">Leak conductance in </w:t>
-      </w:r>
-      <w:proofErr w:type="spellStart"/>
-      <w:r>
-        <w:rPr>
-          <w:lang w:val="en-GB"/>
-        </w:rPr>
-        <w:t>aeif_cond_alpha</w:t>
-      </w:r>
-      <w:proofErr w:type="spellEnd"/>
-      <w:r>
-        <w:rPr>
-          <w:lang w:val="en-GB"/>
-        </w:rPr>
-        <w:t xml:space="preserve"> model</w:t>
+        <w:t>Leak conductance in aeif_cond_alpha model</w:t>
       </w:r>
     </w:p>
     <w:p>
@@ -134,27 +120,7 @@
           <w:szCs w:val="26"/>
           <w:lang w:val="en-GB"/>
         </w:rPr>
-        <w:t xml:space="preserve"> on the `</w:t>
-      </w:r>
-      <w:proofErr w:type="spellStart"/>
-      <w:r>
-        <w:rPr>
-          <w:rFonts w:ascii="Times New Roman" w:hAnsi="Times New Roman" w:cs="Times New Roman"/>
-          <w:sz w:val="26"/>
-          <w:szCs w:val="26"/>
-          <w:lang w:val="en-GB"/>
-        </w:rPr>
-        <w:t>aeif_cond_alpha</w:t>
-      </w:r>
-      <w:proofErr w:type="spellEnd"/>
-      <w:r>
-        <w:rPr>
-          <w:rFonts w:ascii="Times New Roman" w:hAnsi="Times New Roman" w:cs="Times New Roman"/>
-          <w:sz w:val="26"/>
-          <w:szCs w:val="26"/>
-          <w:lang w:val="en-GB"/>
-        </w:rPr>
-        <w:t>` model, which is an adaptive exponential integrate-and-fire (</w:t>
+        <w:t xml:space="preserve"> on the `aeif_cond_alpha` model, which is an adaptive exponential integrate-and-fire (</w:t>
       </w:r>
       <w:r>
         <w:rPr>
@@ -259,7 +225,6 @@
         <w:t xml:space="preserve">; in </w:t>
       </w:r>
       <w:hyperlink r:id="rId7" w:tooltip="Romain Brette" w:history="1">
-        <w:proofErr w:type="spellStart"/>
         <w:r>
           <w:rPr>
             <w:rStyle w:val="Collegamentoipertestuale"/>
@@ -272,7 +237,6 @@
           </w:rPr>
           <w:t>Brette</w:t>
         </w:r>
-        <w:proofErr w:type="spellEnd"/>
       </w:hyperlink>
       <w:r>
         <w:rPr>
@@ -343,7 +307,6 @@
         <w:t xml:space="preserve">EIF, </w:t>
       </w:r>
       <w:hyperlink r:id="rId9" w:anchor="R7" w:history="1">
-        <w:proofErr w:type="spellStart"/>
         <w:r>
           <w:rPr>
             <w:rStyle w:val="Collegamentoipertestuale"/>
@@ -354,20 +317,7 @@
             <w:u w:val="none"/>
             <w:lang w:val="en-GB"/>
           </w:rPr>
-          <w:t>Fourcaud-Trocme</w:t>
-        </w:r>
-        <w:proofErr w:type="spellEnd"/>
-        <w:r>
-          <w:rPr>
-            <w:rStyle w:val="Collegamentoipertestuale"/>
-            <w:rFonts w:ascii="Times New Roman" w:hAnsi="Times New Roman" w:cs="Times New Roman"/>
-            <w:color w:val="auto"/>
-            <w:sz w:val="26"/>
-            <w:szCs w:val="26"/>
-            <w:u w:val="none"/>
-            <w:lang w:val="en-GB"/>
-          </w:rPr>
-          <w:t xml:space="preserve"> et al. 2003</w:t>
+          <w:t>Fourcaud-Trocme et al. 2003</w:t>
         </w:r>
       </w:hyperlink>
       <w:r>
@@ -380,7 +330,6 @@
         <w:t xml:space="preserve">; in </w:t>
       </w:r>
       <w:hyperlink r:id="rId10" w:tooltip="Romain Brette" w:history="1">
-        <w:proofErr w:type="spellStart"/>
         <w:r>
           <w:rPr>
             <w:rStyle w:val="Collegamentoipertestuale"/>
@@ -393,7 +342,6 @@
           </w:rPr>
           <w:t>Brette</w:t>
         </w:r>
-        <w:proofErr w:type="spellEnd"/>
       </w:hyperlink>
       <w:r>
         <w:rPr>
@@ -921,62 +869,20 @@
         </w:rPr>
         <w:t xml:space="preserve">  (</w:t>
       </w:r>
-      <w:proofErr w:type="spellStart"/>
-      <w:r>
-        <w:fldChar w:fldCharType="begin"/>
-      </w:r>
-      <w:r>
-        <w:rPr>
-          <w:lang w:val="en-GB"/>
-        </w:rPr>
-        <w:instrText xml:space="preserve"> HYPERLINK "https://journals.physiology.org/doi/full/1</w:instrText>
-      </w:r>
-      <w:r>
-        <w:rPr>
-          <w:lang w:val="en-GB"/>
-        </w:rPr>
-        <w:instrText xml:space="preserve">0.1152/jn.00686.2005" \l "R12" </w:instrText>
-      </w:r>
-      <w:r>
-        <w:fldChar w:fldCharType="separate"/>
-      </w:r>
-      <w:r>
-        <w:rPr>
-          <w:rStyle w:val="Collegamentoipertestuale"/>
-          <w:rFonts w:ascii="Times New Roman" w:hAnsi="Times New Roman" w:cs="Times New Roman"/>
-          <w:color w:val="auto"/>
-          <w:sz w:val="26"/>
-          <w:szCs w:val="26"/>
-          <w:u w:val="none"/>
-          <w:lang w:val="en-GB"/>
-        </w:rPr>
-        <w:t>Izhikevich</w:t>
-      </w:r>
-      <w:proofErr w:type="spellEnd"/>
-      <w:r>
-        <w:rPr>
-          <w:rStyle w:val="Collegamentoipertestuale"/>
-          <w:rFonts w:ascii="Times New Roman" w:hAnsi="Times New Roman" w:cs="Times New Roman"/>
-          <w:color w:val="auto"/>
-          <w:sz w:val="26"/>
-          <w:szCs w:val="26"/>
-          <w:u w:val="none"/>
-          <w:lang w:val="en-GB"/>
-        </w:rPr>
-        <w:t xml:space="preserve"> 2003</w:t>
-      </w:r>
-      <w:r>
-        <w:rPr>
-          <w:rStyle w:val="Collegamentoipertestuale"/>
-          <w:rFonts w:ascii="Times New Roman" w:hAnsi="Times New Roman" w:cs="Times New Roman"/>
-          <w:color w:val="auto"/>
-          <w:sz w:val="26"/>
-          <w:szCs w:val="26"/>
-          <w:u w:val="none"/>
-          <w:lang w:val="en-GB"/>
-        </w:rPr>
-        <w:fldChar w:fldCharType="end"/>
-      </w:r>
+      <w:hyperlink r:id="rId13" w:anchor="R12" w:history="1">
+        <w:r>
+          <w:rPr>
+            <w:rStyle w:val="Collegamentoipertestuale"/>
+            <w:rFonts w:ascii="Times New Roman" w:hAnsi="Times New Roman" w:cs="Times New Roman"/>
+            <w:color w:val="auto"/>
+            <w:sz w:val="26"/>
+            <w:szCs w:val="26"/>
+            <w:u w:val="none"/>
+            <w:lang w:val="en-GB"/>
+          </w:rPr>
+          <w:t>Izhikevich 2003</w:t>
+        </w:r>
+      </w:hyperlink>
       <w:r>
         <w:rPr>
           <w:rFonts w:ascii="Times New Roman" w:hAnsi="Times New Roman" w:cs="Times New Roman"/>
@@ -986,7 +892,7 @@
         </w:rPr>
         <w:t xml:space="preserve">, </w:t>
       </w:r>
-      <w:hyperlink r:id="rId13" w:anchor="R23" w:history="1">
+      <w:hyperlink r:id="rId14" w:anchor="R23" w:history="1">
         <w:r>
           <w:rPr>
             <w:rStyle w:val="Collegamentoipertestuale"/>
@@ -1009,8 +915,7 @@
         </w:rPr>
         <w:t xml:space="preserve">; in </w:t>
       </w:r>
-      <w:hyperlink r:id="rId14" w:tooltip="Romain Brette" w:history="1">
-        <w:proofErr w:type="spellStart"/>
+      <w:hyperlink r:id="rId15" w:tooltip="Romain Brette" w:history="1">
         <w:r>
           <w:rPr>
             <w:rStyle w:val="Collegamentoipertestuale"/>
@@ -1023,7 +928,6 @@
           </w:rPr>
           <w:t>Brette</w:t>
         </w:r>
-        <w:proofErr w:type="spellEnd"/>
       </w:hyperlink>
       <w:r>
         <w:rPr>
@@ -1034,7 +938,7 @@
         </w:rPr>
         <w:t xml:space="preserve"> &amp;</w:t>
       </w:r>
-      <w:hyperlink r:id="rId15" w:tooltip="Wulfram Gerstner" w:history="1">
+      <w:hyperlink r:id="rId16" w:tooltip="Wulfram Gerstner" w:history="1">
         <w:r>
           <w:rPr>
             <w:rStyle w:val="Collegamentoipertestuale"/>
@@ -1143,7 +1047,7 @@
                     </pic:cNvPicPr>
                   </pic:nvPicPr>
                   <pic:blipFill>
-                    <a:blip r:embed="rId16">
+                    <a:blip r:embed="rId17">
                       <a:extLst>
                         <a:ext uri="{28A0092B-C50C-407E-A947-70E740481C1C}">
                           <a14:useLocalDpi xmlns:a14="http://schemas.microsoft.com/office/drawing/2010/main" val="0"/>
@@ -1292,59 +1196,21 @@
         </w:rPr>
         <w:t>(</w:t>
       </w:r>
-      <w:proofErr w:type="spellStart"/>
-      <w:r>
-        <w:fldChar w:fldCharType="begin"/>
-      </w:r>
-      <w:r>
-        <w:rPr>
-          <w:lang w:val="en-GB"/>
-        </w:rPr>
-        <w:instrText xml:space="preserve"> HYPERLINK "https://journals.physiology.org/doi/full/10.1152/jn.00686.2005" \l "R5" </w:instrText>
-      </w:r>
-      <w:r>
-        <w:fldChar w:fldCharType="separate"/>
-      </w:r>
-      <w:r>
-        <w:rPr>
-          <w:rStyle w:val="Collegamentoipertestuale"/>
-          <w:rFonts w:ascii="Times New Roman" w:hAnsi="Times New Roman" w:cs="Times New Roman"/>
-          <w:color w:val="auto"/>
-          <w:sz w:val="26"/>
-          <w:szCs w:val="26"/>
-          <w:u w:val="none"/>
-          <w:shd w:val="clear" w:color="auto" w:fill="FFFFFF"/>
-          <w:lang w:val="en-GB"/>
-        </w:rPr>
-        <w:t>Destexhe</w:t>
-      </w:r>
-      <w:proofErr w:type="spellEnd"/>
-      <w:r>
-        <w:rPr>
-          <w:rStyle w:val="Collegamentoipertestuale"/>
-          <w:rFonts w:ascii="Times New Roman" w:hAnsi="Times New Roman" w:cs="Times New Roman"/>
-          <w:color w:val="auto"/>
-          <w:sz w:val="26"/>
-          <w:szCs w:val="26"/>
-          <w:u w:val="none"/>
-          <w:shd w:val="clear" w:color="auto" w:fill="FFFFFF"/>
-          <w:lang w:val="en-GB"/>
-        </w:rPr>
-        <w:t xml:space="preserve"> et al. 2003</w:t>
-      </w:r>
-      <w:r>
-        <w:rPr>
-          <w:rStyle w:val="Collegamentoipertestuale"/>
-          <w:rFonts w:ascii="Times New Roman" w:hAnsi="Times New Roman" w:cs="Times New Roman"/>
-          <w:color w:val="auto"/>
-          <w:sz w:val="26"/>
-          <w:szCs w:val="26"/>
-          <w:u w:val="none"/>
-          <w:shd w:val="clear" w:color="auto" w:fill="FFFFFF"/>
-          <w:lang w:val="en-GB"/>
-        </w:rPr>
-        <w:fldChar w:fldCharType="end"/>
-      </w:r>
+      <w:hyperlink r:id="rId18" w:anchor="R5" w:history="1">
+        <w:r>
+          <w:rPr>
+            <w:rStyle w:val="Collegamentoipertestuale"/>
+            <w:rFonts w:ascii="Times New Roman" w:hAnsi="Times New Roman" w:cs="Times New Roman"/>
+            <w:color w:val="auto"/>
+            <w:sz w:val="26"/>
+            <w:szCs w:val="26"/>
+            <w:u w:val="none"/>
+            <w:shd w:val="clear" w:color="auto" w:fill="FFFFFF"/>
+            <w:lang w:val="en-GB"/>
+          </w:rPr>
+          <w:t>Destexhe et al. 2003</w:t>
+        </w:r>
+      </w:hyperlink>
       <w:r>
         <w:rPr>
           <w:rFonts w:ascii="Times New Roman" w:hAnsi="Times New Roman" w:cs="Times New Roman"/>
@@ -1354,8 +1220,7 @@
         </w:rPr>
         <w:t xml:space="preserve">; in </w:t>
       </w:r>
-      <w:hyperlink r:id="rId17" w:tooltip="Romain Brette" w:history="1">
-        <w:proofErr w:type="spellStart"/>
+      <w:hyperlink r:id="rId19" w:tooltip="Romain Brette" w:history="1">
         <w:r>
           <w:rPr>
             <w:rStyle w:val="Collegamentoipertestuale"/>
@@ -1368,7 +1233,6 @@
           </w:rPr>
           <w:t>Brette</w:t>
         </w:r>
-        <w:proofErr w:type="spellEnd"/>
       </w:hyperlink>
       <w:r>
         <w:rPr>
@@ -1379,7 +1243,7 @@
         </w:rPr>
         <w:t xml:space="preserve"> &amp;</w:t>
       </w:r>
-      <w:hyperlink r:id="rId18" w:tooltip="Wulfram Gerstner" w:history="1">
+      <w:hyperlink r:id="rId20" w:tooltip="Wulfram Gerstner" w:history="1">
         <w:r>
           <w:rPr>
             <w:rStyle w:val="Collegamentoipertestuale"/>
@@ -1473,7 +1337,7 @@
                     </pic:cNvPicPr>
                   </pic:nvPicPr>
                   <pic:blipFill>
-                    <a:blip r:embed="rId19">
+                    <a:blip r:embed="rId21">
                       <a:extLst>
                         <a:ext uri="{28A0092B-C50C-407E-A947-70E740481C1C}">
                           <a14:useLocalDpi xmlns:a14="http://schemas.microsoft.com/office/drawing/2010/main" val="0"/>
@@ -1554,7 +1418,6 @@
         </w:rPr>
         <w:t xml:space="preserve">and </w:t>
       </w:r>
-      <w:proofErr w:type="spellStart"/>
       <w:r>
         <w:rPr>
           <w:rFonts w:ascii="Times New Roman" w:hAnsi="Times New Roman" w:cs="Times New Roman"/>
@@ -1564,19 +1427,7 @@
           <w:szCs w:val="26"/>
           <w:lang w:val="en-GB"/>
         </w:rPr>
-        <w:t>w</w:t>
-      </w:r>
-      <w:proofErr w:type="spellEnd"/>
-      <w:r>
-        <w:rPr>
-          <w:rFonts w:ascii="Times New Roman" w:hAnsi="Times New Roman" w:cs="Times New Roman"/>
-          <w:i/>
-          <w:iCs/>
-          <w:sz w:val="26"/>
-          <w:szCs w:val="26"/>
-          <w:lang w:val="en-GB"/>
-        </w:rPr>
-        <w:t xml:space="preserve"> </w:t>
+        <w:t xml:space="preserve">w </w:t>
       </w:r>
       <w:r>
         <w:rPr>
@@ -1743,27 +1594,7 @@
           <w:szCs w:val="26"/>
           <w:lang w:val="en-GB"/>
         </w:rPr>
-        <w:t>`</w:t>
-      </w:r>
-      <w:proofErr w:type="spellStart"/>
-      <w:r>
-        <w:rPr>
-          <w:rFonts w:ascii="Times New Roman" w:hAnsi="Times New Roman" w:cs="Times New Roman"/>
-          <w:sz w:val="26"/>
-          <w:szCs w:val="26"/>
-          <w:lang w:val="en-GB"/>
-        </w:rPr>
-        <w:t>aeif_cond_alpha</w:t>
-      </w:r>
-      <w:proofErr w:type="spellEnd"/>
-      <w:r>
-        <w:rPr>
-          <w:rFonts w:ascii="Times New Roman" w:hAnsi="Times New Roman" w:cs="Times New Roman"/>
-          <w:sz w:val="26"/>
-          <w:szCs w:val="26"/>
-          <w:lang w:val="en-GB"/>
-        </w:rPr>
-        <w:t>` model</w:t>
+        <w:t>`aeif_cond_alpha` model</w:t>
       </w:r>
       <w:r>
         <w:rPr>
@@ -1787,7 +1618,6 @@
         </w:rPr>
         <w:t xml:space="preserve">leak conductance </w:t>
       </w:r>
-      <w:proofErr w:type="spellStart"/>
       <w:r>
         <w:rPr>
           <w:rStyle w:val="Enfasiintensa"/>
@@ -1799,7 +1629,6 @@
         </w:rPr>
         <w:t>g_L</w:t>
       </w:r>
-      <w:proofErr w:type="spellEnd"/>
       <w:r>
         <w:rPr>
           <w:rStyle w:val="Enfasiintensa"/>
@@ -1861,7 +1690,6 @@
         </w:rPr>
         <w:t xml:space="preserve"> have been run varying inputs and </w:t>
       </w:r>
-      <w:proofErr w:type="spellStart"/>
       <w:r>
         <w:rPr>
           <w:rStyle w:val="Enfasiintensa"/>
@@ -1873,7 +1701,6 @@
         </w:rPr>
         <w:t>g_L</w:t>
       </w:r>
-      <w:proofErr w:type="spellEnd"/>
       <w:r>
         <w:rPr>
           <w:rStyle w:val="Enfasiintensa"/>
@@ -1956,27 +1783,7 @@
           <w:szCs w:val="26"/>
           <w:lang w:val="en-GB"/>
         </w:rPr>
-        <w:t>`</w:t>
-      </w:r>
-      <w:proofErr w:type="spellStart"/>
-      <w:r>
-        <w:rPr>
-          <w:rFonts w:ascii="Times New Roman" w:hAnsi="Times New Roman" w:cs="Times New Roman"/>
-          <w:sz w:val="26"/>
-          <w:szCs w:val="26"/>
-          <w:lang w:val="en-GB"/>
-        </w:rPr>
-        <w:t>aeif_cond_alpha</w:t>
-      </w:r>
-      <w:proofErr w:type="spellEnd"/>
-      <w:r>
-        <w:rPr>
-          <w:rFonts w:ascii="Times New Roman" w:hAnsi="Times New Roman" w:cs="Times New Roman"/>
-          <w:sz w:val="26"/>
-          <w:szCs w:val="26"/>
-          <w:lang w:val="en-GB"/>
-        </w:rPr>
-        <w:t>`</w:t>
+        <w:t>`aeif_cond_alpha`</w:t>
       </w:r>
       <w:r>
         <w:rPr>
@@ -2045,19 +1852,20 @@
           <w:szCs w:val="20"/>
           <w:lang w:val="en-GB" w:eastAsia="pt-PT"/>
         </w:rPr>
-        <w:t>"</w:t>
-      </w:r>
-      <w:proofErr w:type="spellStart"/>
-      <w:r>
+        <w:t>"t_ref": 1.59,</w:t>
+      </w:r>
+    </w:p>
+    <w:p>
+      <w:pPr>
+        <w:spacing w:after="0"/>
+        <w:ind w:left="4248"/>
         <w:rPr>
           <w:rFonts w:ascii="Times New Roman" w:hAnsi="Times New Roman" w:cs="Times New Roman"/>
           <w:sz w:val="20"/>
           <w:szCs w:val="20"/>
           <w:lang w:val="en-GB" w:eastAsia="pt-PT"/>
         </w:rPr>
-        <w:t>t_ref</w:t>
-      </w:r>
-      <w:proofErr w:type="spellEnd"/>
+      </w:pPr>
       <w:r>
         <w:rPr>
           <w:rFonts w:ascii="Times New Roman" w:hAnsi="Times New Roman" w:cs="Times New Roman"/>
@@ -2065,7 +1873,7 @@
           <w:szCs w:val="20"/>
           <w:lang w:val="en-GB" w:eastAsia="pt-PT"/>
         </w:rPr>
-        <w:t>": 1.59,</w:t>
+        <w:t>"C_m": 14.6,</w:t>
       </w:r>
     </w:p>
     <w:p>
@@ -2086,19 +1894,20 @@
           <w:szCs w:val="20"/>
           <w:lang w:val="en-GB" w:eastAsia="pt-PT"/>
         </w:rPr>
-        <w:t>"</w:t>
-      </w:r>
-      <w:proofErr w:type="spellStart"/>
-      <w:r>
+        <w:t>"V_th": -60.0,</w:t>
+      </w:r>
+    </w:p>
+    <w:p>
+      <w:pPr>
+        <w:spacing w:after="0"/>
+        <w:ind w:left="4248"/>
         <w:rPr>
           <w:rFonts w:ascii="Times New Roman" w:hAnsi="Times New Roman" w:cs="Times New Roman"/>
           <w:sz w:val="20"/>
           <w:szCs w:val="20"/>
           <w:lang w:val="en-GB" w:eastAsia="pt-PT"/>
         </w:rPr>
-        <w:t>C_m</w:t>
-      </w:r>
-      <w:proofErr w:type="spellEnd"/>
+      </w:pPr>
       <w:r>
         <w:rPr>
           <w:rFonts w:ascii="Times New Roman" w:hAnsi="Times New Roman" w:cs="Times New Roman"/>
@@ -2106,7 +1915,7 @@
           <w:szCs w:val="20"/>
           <w:lang w:val="en-GB" w:eastAsia="pt-PT"/>
         </w:rPr>
-        <w:t>": 14.6,</w:t>
+        <w:t>"V_reset": -78.0,</w:t>
       </w:r>
     </w:p>
     <w:p>
@@ -2127,19 +1936,20 @@
           <w:szCs w:val="20"/>
           <w:lang w:val="en-GB" w:eastAsia="pt-PT"/>
         </w:rPr>
-        <w:t>"</w:t>
-      </w:r>
-      <w:proofErr w:type="spellStart"/>
-      <w:r>
+        <w:t>"E_L": -66.0,</w:t>
+      </w:r>
+    </w:p>
+    <w:p>
+      <w:pPr>
+        <w:spacing w:after="0"/>
+        <w:ind w:left="4248"/>
         <w:rPr>
           <w:rFonts w:ascii="Times New Roman" w:hAnsi="Times New Roman" w:cs="Times New Roman"/>
           <w:sz w:val="20"/>
           <w:szCs w:val="20"/>
           <w:lang w:val="en-GB" w:eastAsia="pt-PT"/>
         </w:rPr>
-        <w:t>V_th</w:t>
-      </w:r>
-      <w:proofErr w:type="spellEnd"/>
+      </w:pPr>
       <w:r>
         <w:rPr>
           <w:rFonts w:ascii="Times New Roman" w:hAnsi="Times New Roman" w:cs="Times New Roman"/>
@@ -2147,7 +1957,7 @@
           <w:szCs w:val="20"/>
           <w:lang w:val="en-GB" w:eastAsia="pt-PT"/>
         </w:rPr>
-        <w:t>": -60.0,</w:t>
+        <w:t>"tau_syn_ex": 0.64,</w:t>
       </w:r>
     </w:p>
     <w:p>
@@ -2168,19 +1978,20 @@
           <w:szCs w:val="20"/>
           <w:lang w:val="en-GB" w:eastAsia="pt-PT"/>
         </w:rPr>
-        <w:t>"</w:t>
-      </w:r>
-      <w:proofErr w:type="spellStart"/>
-      <w:r>
+        <w:t>"tau_syn_in": 2.0,</w:t>
+      </w:r>
+    </w:p>
+    <w:p>
+      <w:pPr>
+        <w:spacing w:after="0"/>
+        <w:ind w:left="4248"/>
         <w:rPr>
           <w:rFonts w:ascii="Times New Roman" w:hAnsi="Times New Roman" w:cs="Times New Roman"/>
           <w:sz w:val="20"/>
           <w:szCs w:val="20"/>
           <w:lang w:val="en-GB" w:eastAsia="pt-PT"/>
         </w:rPr>
-        <w:t>V_reset</w:t>
-      </w:r>
-      <w:proofErr w:type="spellEnd"/>
+      </w:pPr>
       <w:r>
         <w:rPr>
           <w:rFonts w:ascii="Times New Roman" w:hAnsi="Times New Roman" w:cs="Times New Roman"/>
@@ -2188,163 +1999,8 @@
           <w:szCs w:val="20"/>
           <w:lang w:val="en-GB" w:eastAsia="pt-PT"/>
         </w:rPr>
-        <w:t>": -78.0,</w:t>
-      </w:r>
-    </w:p>
-    <w:p>
-      <w:pPr>
-        <w:spacing w:after="0"/>
-        <w:ind w:left="4248"/>
-        <w:rPr>
-          <w:rFonts w:ascii="Times New Roman" w:hAnsi="Times New Roman" w:cs="Times New Roman"/>
-          <w:sz w:val="20"/>
-          <w:szCs w:val="20"/>
-          <w:lang w:val="en-GB" w:eastAsia="pt-PT"/>
-        </w:rPr>
-      </w:pPr>
-      <w:r>
-        <w:rPr>
-          <w:rFonts w:ascii="Times New Roman" w:hAnsi="Times New Roman" w:cs="Times New Roman"/>
-          <w:sz w:val="20"/>
-          <w:szCs w:val="20"/>
-          <w:lang w:val="en-GB" w:eastAsia="pt-PT"/>
-        </w:rPr>
-        <w:t>"E_L": -66.0,</w:t>
-      </w:r>
-    </w:p>
-    <w:p>
-      <w:pPr>
-        <w:spacing w:after="0"/>
-        <w:ind w:left="4248"/>
-        <w:rPr>
-          <w:rFonts w:ascii="Times New Roman" w:hAnsi="Times New Roman" w:cs="Times New Roman"/>
-          <w:sz w:val="20"/>
-          <w:szCs w:val="20"/>
-          <w:lang w:val="en-GB" w:eastAsia="pt-PT"/>
-        </w:rPr>
-      </w:pPr>
-      <w:r>
-        <w:rPr>
-          <w:rFonts w:ascii="Times New Roman" w:hAnsi="Times New Roman" w:cs="Times New Roman"/>
-          <w:sz w:val="20"/>
-          <w:szCs w:val="20"/>
-          <w:lang w:val="en-GB" w:eastAsia="pt-PT"/>
-        </w:rPr>
-        <w:t>"</w:t>
-      </w:r>
-      <w:proofErr w:type="spellStart"/>
-      <w:r>
-        <w:rPr>
-          <w:rFonts w:ascii="Times New Roman" w:hAnsi="Times New Roman" w:cs="Times New Roman"/>
-          <w:sz w:val="20"/>
-          <w:szCs w:val="20"/>
-          <w:lang w:val="en-GB" w:eastAsia="pt-PT"/>
-        </w:rPr>
-        <w:t>tau_syn_ex</w:t>
-      </w:r>
-      <w:proofErr w:type="spellEnd"/>
-      <w:r>
-        <w:rPr>
-          <w:rFonts w:ascii="Times New Roman" w:hAnsi="Times New Roman" w:cs="Times New Roman"/>
-          <w:sz w:val="20"/>
-          <w:szCs w:val="20"/>
-          <w:lang w:val="en-GB" w:eastAsia="pt-PT"/>
-        </w:rPr>
-        <w:t>": 0.64,</w:t>
-      </w:r>
-    </w:p>
-    <w:p>
-      <w:pPr>
-        <w:spacing w:after="0"/>
-        <w:ind w:left="4248"/>
-        <w:rPr>
-          <w:rFonts w:ascii="Times New Roman" w:hAnsi="Times New Roman" w:cs="Times New Roman"/>
-          <w:sz w:val="20"/>
-          <w:szCs w:val="20"/>
-          <w:lang w:val="en-GB" w:eastAsia="pt-PT"/>
-        </w:rPr>
-      </w:pPr>
-      <w:r>
-        <w:rPr>
-          <w:rFonts w:ascii="Times New Roman" w:hAnsi="Times New Roman" w:cs="Times New Roman"/>
-          <w:sz w:val="20"/>
-          <w:szCs w:val="20"/>
-          <w:lang w:val="en-GB" w:eastAsia="pt-PT"/>
-        </w:rPr>
-        <w:t>"</w:t>
-      </w:r>
-      <w:proofErr w:type="spellStart"/>
-      <w:r>
-        <w:rPr>
-          <w:rFonts w:ascii="Times New Roman" w:hAnsi="Times New Roman" w:cs="Times New Roman"/>
-          <w:sz w:val="20"/>
-          <w:szCs w:val="20"/>
-          <w:lang w:val="en-GB" w:eastAsia="pt-PT"/>
-        </w:rPr>
-        <w:t>tau_syn_in</w:t>
-      </w:r>
-      <w:proofErr w:type="spellEnd"/>
-      <w:r>
-        <w:rPr>
-          <w:rFonts w:ascii="Times New Roman" w:hAnsi="Times New Roman" w:cs="Times New Roman"/>
-          <w:sz w:val="20"/>
-          <w:szCs w:val="20"/>
-          <w:lang w:val="en-GB" w:eastAsia="pt-PT"/>
-        </w:rPr>
-        <w:t>": 2.0,</w:t>
-      </w:r>
-    </w:p>
-    <w:p>
-      <w:pPr>
-        <w:spacing w:after="0"/>
-        <w:ind w:left="4248"/>
-        <w:rPr>
-          <w:rFonts w:ascii="Times New Roman" w:hAnsi="Times New Roman" w:cs="Times New Roman"/>
-          <w:sz w:val="20"/>
-          <w:szCs w:val="20"/>
-          <w:lang w:val="en-GB" w:eastAsia="pt-PT"/>
-        </w:rPr>
-      </w:pPr>
-      <w:r>
-        <w:rPr>
-          <w:rFonts w:ascii="Times New Roman" w:hAnsi="Times New Roman" w:cs="Times New Roman"/>
-          <w:sz w:val="20"/>
-          <w:szCs w:val="20"/>
-          <w:lang w:val="en-GB" w:eastAsia="pt-PT"/>
-        </w:rPr>
-        <w:t>"</w:t>
-      </w:r>
-      <w:proofErr w:type="spellStart"/>
-      <w:r>
-        <w:rPr>
-          <w:rFonts w:ascii="Times New Roman" w:hAnsi="Times New Roman" w:cs="Times New Roman"/>
-          <w:sz w:val="20"/>
-          <w:szCs w:val="20"/>
-          <w:lang w:val="en-GB" w:eastAsia="pt-PT"/>
-        </w:rPr>
-        <w:t>g_L</w:t>
-      </w:r>
-      <w:proofErr w:type="spellEnd"/>
-      <w:r>
-        <w:rPr>
-          <w:rFonts w:ascii="Times New Roman" w:hAnsi="Times New Roman" w:cs="Times New Roman"/>
-          <w:sz w:val="20"/>
-          <w:szCs w:val="20"/>
-          <w:lang w:val="en-GB" w:eastAsia="pt-PT"/>
-        </w:rPr>
-        <w:t>": </w:t>
-      </w:r>
-      <w:proofErr w:type="spellStart"/>
-      <w:r>
-        <w:rPr>
-          <w:rFonts w:ascii="Times New Roman" w:hAnsi="Times New Roman" w:cs="Times New Roman"/>
-          <w:sz w:val="20"/>
-          <w:szCs w:val="20"/>
-          <w:lang w:val="en-GB" w:eastAsia="pt-PT"/>
-        </w:rPr>
-        <w:t>g_L</w:t>
-      </w:r>
-      <w:proofErr w:type="spellEnd"/>
+        <w:t>"g_L": g_L</w:t>
+      </w:r>
     </w:p>
     <w:p>
       <w:pPr>
@@ -2389,7 +2045,6 @@
         </w:rPr>
         <w:t xml:space="preserve">Where </w:t>
       </w:r>
-      <w:proofErr w:type="spellStart"/>
       <w:r>
         <w:rPr>
           <w:rFonts w:ascii="Times New Roman" w:hAnsi="Times New Roman" w:cs="Times New Roman"/>
@@ -2401,7 +2056,6 @@
         </w:rPr>
         <w:t>g_L</w:t>
       </w:r>
-      <w:proofErr w:type="spellEnd"/>
       <w:r>
         <w:rPr>
           <w:rFonts w:ascii="Times New Roman" w:hAnsi="Times New Roman" w:cs="Times New Roman"/>
@@ -2427,27 +2081,7 @@
           <w:szCs w:val="26"/>
           <w:lang w:val="en-GB"/>
         </w:rPr>
-        <w:t xml:space="preserve"> varying from 1.0 to 100.0 (</w:t>
-      </w:r>
-      <w:proofErr w:type="spellStart"/>
-      <w:r>
-        <w:rPr>
-          <w:rFonts w:ascii="Times New Roman" w:hAnsi="Times New Roman" w:cs="Times New Roman"/>
-          <w:sz w:val="26"/>
-          <w:szCs w:val="26"/>
-          <w:lang w:val="en-GB"/>
-        </w:rPr>
-        <w:t>g_L</w:t>
-      </w:r>
-      <w:proofErr w:type="spellEnd"/>
-      <w:r>
-        <w:rPr>
-          <w:rFonts w:ascii="Times New Roman" w:hAnsi="Times New Roman" w:cs="Times New Roman"/>
-          <w:sz w:val="26"/>
-          <w:szCs w:val="26"/>
-          <w:lang w:val="en-GB"/>
-        </w:rPr>
-        <w:t xml:space="preserve"> = 0 is to avoid, since it would lead `f(V)` to be 0</w:t>
+        <w:t xml:space="preserve"> varying from 1.0 to 100.0 (g_L = 0 is to avoid, since it would lead `f(V)` to be 0</w:t>
       </w:r>
       <w:r>
         <w:rPr>
@@ -2517,7 +2151,6 @@
         </w:rPr>
         <w:t xml:space="preserve">For every value of </w:t>
       </w:r>
-      <w:proofErr w:type="spellStart"/>
       <w:r>
         <w:rPr>
           <w:rStyle w:val="Enfasiintensa"/>
@@ -2529,7 +2162,6 @@
         </w:rPr>
         <w:t>g_L</w:t>
       </w:r>
-      <w:proofErr w:type="spellEnd"/>
       <w:r>
         <w:rPr>
           <w:rStyle w:val="Enfasiintensa"/>
@@ -2604,9 +2236,8 @@
           <w:szCs w:val="26"/>
           <w:lang w:val="en-GB"/>
         </w:rPr>
-        <w:t xml:space="preserve"> using this new model have been run. In each simulation the frequency of the input of a generator device (`</w:t>
-      </w:r>
-      <w:proofErr w:type="spellStart"/>
+        <w:t xml:space="preserve"> using this new model have been run. In each simulation the frequency of the input of a generator device (`poisson_generator`) linked to the neuron</w:t>
+      </w:r>
       <w:r>
         <w:rPr>
           <w:rStyle w:val="Enfasiintensa"/>
@@ -2618,9 +2249,8 @@
           <w:szCs w:val="26"/>
           <w:lang w:val="en-GB"/>
         </w:rPr>
-        <w:t>poisson_generator</w:t>
-      </w:r>
-      <w:proofErr w:type="spellEnd"/>
+        <w:t xml:space="preserve"> varied</w:t>
+      </w:r>
       <w:r>
         <w:rPr>
           <w:rStyle w:val="Enfasiintensa"/>
@@ -2632,7 +2262,7 @@
           <w:szCs w:val="26"/>
           <w:lang w:val="en-GB"/>
         </w:rPr>
-        <w:t>`) linked to the neuron</w:t>
+        <w:t xml:space="preserve"> from 0Hz to 1000Hz</w:t>
       </w:r>
       <w:r>
         <w:rPr>
@@ -2645,7 +2275,7 @@
           <w:szCs w:val="26"/>
           <w:lang w:val="en-GB"/>
         </w:rPr>
-        <w:t xml:space="preserve"> varied</w:t>
+        <w:t>, with 1Hz increments between simulations</w:t>
       </w:r>
       <w:r>
         <w:rPr>
@@ -2658,7 +2288,7 @@
           <w:szCs w:val="26"/>
           <w:lang w:val="en-GB"/>
         </w:rPr>
-        <w:t xml:space="preserve"> from 0Hz to 1000Hz</w:t>
+        <w:t>.</w:t>
       </w:r>
       <w:r>
         <w:rPr>
@@ -2671,7 +2301,7 @@
           <w:szCs w:val="26"/>
           <w:lang w:val="en-GB"/>
         </w:rPr>
-        <w:t>, with 1Hz increments between simulations</w:t>
+        <w:t xml:space="preserve"> </w:t>
       </w:r>
       <w:r>
         <w:rPr>
@@ -2684,7 +2314,7 @@
           <w:szCs w:val="26"/>
           <w:lang w:val="en-GB"/>
         </w:rPr>
-        <w:t>.</w:t>
+        <w:t xml:space="preserve">The frequency of spikes </w:t>
       </w:r>
       <w:r>
         <w:rPr>
@@ -2697,7 +2327,7 @@
           <w:szCs w:val="26"/>
           <w:lang w:val="en-GB"/>
         </w:rPr>
-        <w:t xml:space="preserve"> </w:t>
+        <w:t xml:space="preserve">has been recorded </w:t>
       </w:r>
       <w:r>
         <w:rPr>
@@ -2710,7 +2340,7 @@
           <w:szCs w:val="26"/>
           <w:lang w:val="en-GB"/>
         </w:rPr>
-        <w:t xml:space="preserve">The frequency of spikes </w:t>
+        <w:t>in</w:t>
       </w:r>
       <w:r>
         <w:rPr>
@@ -2723,7 +2353,7 @@
           <w:szCs w:val="26"/>
           <w:lang w:val="en-GB"/>
         </w:rPr>
-        <w:t xml:space="preserve">has been recorded </w:t>
+        <w:t xml:space="preserve"> every </w:t>
       </w:r>
       <w:r>
         <w:rPr>
@@ -2736,32 +2366,6 @@
           <w:szCs w:val="26"/>
           <w:lang w:val="en-GB"/>
         </w:rPr>
-        <w:t>in</w:t>
-      </w:r>
-      <w:r>
-        <w:rPr>
-          <w:rStyle w:val="Enfasiintensa"/>
-          <w:rFonts w:ascii="Times New Roman" w:hAnsi="Times New Roman" w:cs="Times New Roman"/>
-          <w:i w:val="0"/>
-          <w:iCs w:val="0"/>
-          <w:color w:val="auto"/>
-          <w:sz w:val="26"/>
-          <w:szCs w:val="26"/>
-          <w:lang w:val="en-GB"/>
-        </w:rPr>
-        <w:t xml:space="preserve"> every </w:t>
-      </w:r>
-      <w:r>
-        <w:rPr>
-          <w:rStyle w:val="Enfasiintensa"/>
-          <w:rFonts w:ascii="Times New Roman" w:hAnsi="Times New Roman" w:cs="Times New Roman"/>
-          <w:i w:val="0"/>
-          <w:iCs w:val="0"/>
-          <w:color w:val="auto"/>
-          <w:sz w:val="26"/>
-          <w:szCs w:val="26"/>
-          <w:lang w:val="en-GB"/>
-        </w:rPr>
         <w:t>simulation as output of the cell.</w:t>
       </w:r>
     </w:p>
@@ -2791,27 +2395,7 @@
           <w:szCs w:val="26"/>
           <w:lang w:val="en-GB"/>
         </w:rPr>
-        <w:t xml:space="preserve"> was run with a limited set of </w:t>
-      </w:r>
-      <w:proofErr w:type="spellStart"/>
-      <w:r>
-        <w:rPr>
-          <w:rFonts w:ascii="Times New Roman" w:hAnsi="Times New Roman" w:cs="Times New Roman"/>
-          <w:sz w:val="26"/>
-          <w:szCs w:val="26"/>
-          <w:lang w:val="en-GB"/>
-        </w:rPr>
-        <w:t>g_L</w:t>
-      </w:r>
-      <w:proofErr w:type="spellEnd"/>
-      <w:r>
-        <w:rPr>
-          <w:rFonts w:ascii="Times New Roman" w:hAnsi="Times New Roman" w:cs="Times New Roman"/>
-          <w:sz w:val="26"/>
-          <w:szCs w:val="26"/>
-          <w:lang w:val="en-GB"/>
-        </w:rPr>
-        <w:t xml:space="preserve"> values (20, 40, 60, 80, 100) and the same input as described above. </w:t>
+        <w:t xml:space="preserve"> was run with a limited set of g_L values (20, 40, 60, 80, 100) and the same input as described above. </w:t>
       </w:r>
       <w:r>
         <w:rPr>
@@ -2955,7 +2539,7 @@
                     </pic:cNvPicPr>
                   </pic:nvPicPr>
                   <pic:blipFill>
-                    <a:blip r:embed="rId20">
+                    <a:blip r:embed="rId22">
                       <a:extLst>
                         <a:ext uri="{28A0092B-C50C-407E-A947-70E740481C1C}">
                           <a14:useLocalDpi xmlns:a14="http://schemas.microsoft.com/office/drawing/2010/main" val="0"/>
@@ -3002,6 +2586,9 @@
         <w:t xml:space="preserve">Figure </w:t>
       </w:r>
       <w:r>
+        <w:rPr>
+          <w:lang w:val="en-GB"/>
+        </w:rPr>
         <w:fldChar w:fldCharType="begin"/>
       </w:r>
       <w:r>
@@ -3011,6 +2598,9 @@
         <w:instrText xml:space="preserve"> SEQ Figure \* ARABIC </w:instrText>
       </w:r>
       <w:r>
+        <w:rPr>
+          <w:lang w:val="en-GB"/>
+        </w:rPr>
         <w:fldChar w:fldCharType="separate"/>
       </w:r>
       <w:r>
@@ -3021,27 +2611,16 @@
         <w:t>1</w:t>
       </w:r>
       <w:r>
+        <w:rPr>
+          <w:lang w:val="en-GB"/>
+        </w:rPr>
         <w:fldChar w:fldCharType="end"/>
       </w:r>
       <w:r>
         <w:rPr>
           <w:lang w:val="en-GB"/>
         </w:rPr>
-        <w:t>. spikes per second (Y axis) in function of `</w:t>
-      </w:r>
-      <w:proofErr w:type="spellStart"/>
-      <w:r>
-        <w:rPr>
-          <w:lang w:val="en-GB"/>
-        </w:rPr>
-        <w:t>g_L</w:t>
-      </w:r>
-      <w:proofErr w:type="spellEnd"/>
-      <w:r>
-        <w:rPr>
-          <w:lang w:val="en-GB"/>
-        </w:rPr>
-        <w:t>` (X axis)</w:t>
+        <w:t>. spikes per second (Y axis) in function of `g_L` (X axis)</w:t>
       </w:r>
       <w:r>
         <w:rPr>
@@ -3077,24 +2656,6 @@
           <w:szCs w:val="26"/>
           <w:lang w:val="en-GB"/>
         </w:rPr>
-        <w:t>linearly</w:t>
-      </w:r>
-      <w:r>
-        <w:rPr>
-          <w:rFonts w:ascii="Times New Roman" w:hAnsi="Times New Roman" w:cs="Times New Roman"/>
-          <w:sz w:val="26"/>
-          <w:szCs w:val="26"/>
-          <w:lang w:val="en-GB"/>
-        </w:rPr>
-        <w:t xml:space="preserve"> </w:t>
-      </w:r>
-      <w:r>
-        <w:rPr>
-          <w:rFonts w:ascii="Times New Roman" w:hAnsi="Times New Roman" w:cs="Times New Roman"/>
-          <w:sz w:val="26"/>
-          <w:szCs w:val="26"/>
-          <w:lang w:val="en-GB"/>
-        </w:rPr>
         <w:t>decrease</w:t>
       </w:r>
       <w:r>
@@ -3197,7 +2758,25 @@
           <w:szCs w:val="26"/>
           <w:lang w:val="en-GB"/>
         </w:rPr>
-        <w:t>, in order to establish the relationship we have to cut values where ‘y = 0’ that could bias our analysis</w:t>
+        <w:t>, in order to establish the</w:t>
+      </w:r>
+      <w:r>
+        <w:rPr>
+          <w:rFonts w:ascii="Times New Roman" w:hAnsi="Times New Roman" w:cs="Times New Roman"/>
+          <w:sz w:val="26"/>
+          <w:szCs w:val="26"/>
+          <w:lang w:val="en-GB"/>
+        </w:rPr>
+        <w:t xml:space="preserve"> nature of the</w:t>
+      </w:r>
+      <w:r>
+        <w:rPr>
+          <w:rFonts w:ascii="Times New Roman" w:hAnsi="Times New Roman" w:cs="Times New Roman"/>
+          <w:sz w:val="26"/>
+          <w:szCs w:val="26"/>
+          <w:lang w:val="en-GB"/>
+        </w:rPr>
+        <w:t xml:space="preserve"> relationship we have to cut values where ‘y = 0’ that could bias our analysis</w:t>
       </w:r>
     </w:p>
     <w:p>
@@ -3378,34 +2957,7 @@
                 <w:szCs w:val="26"/>
                 <w:lang w:val="en-GB"/>
               </w:rPr>
-              <w:t xml:space="preserve"> y’ = </w:t>
-            </w:r>
-            <w:r>
-              <w:rPr>
-                <w:rFonts w:ascii="Times New Roman" w:hAnsi="Times New Roman" w:cs="Times New Roman"/>
-                <w:sz w:val="26"/>
-                <w:szCs w:val="26"/>
-                <w:lang w:val="en-GB"/>
-              </w:rPr>
-              <w:t>log(</w:t>
-            </w:r>
-            <w:r>
-              <w:rPr>
-                <w:rFonts w:ascii="Times New Roman" w:hAnsi="Times New Roman" w:cs="Times New Roman"/>
-                <w:sz w:val="26"/>
-                <w:szCs w:val="26"/>
-                <w:lang w:val="en-GB"/>
-              </w:rPr>
-              <w:t>x’</w:t>
-            </w:r>
-            <w:r>
-              <w:rPr>
-                <w:rFonts w:ascii="Times New Roman" w:hAnsi="Times New Roman" w:cs="Times New Roman"/>
-                <w:sz w:val="26"/>
-                <w:szCs w:val="26"/>
-                <w:lang w:val="en-GB"/>
-              </w:rPr>
-              <w:t>)</w:t>
+              <w:t xml:space="preserve"> y’ = log(x’)</w:t>
             </w:r>
           </w:p>
         </w:tc>
@@ -3823,14 +3375,15 @@
       <w:pPr>
         <w:keepNext/>
         <w:spacing w:after="0"/>
+        <w:jc w:val="center"/>
       </w:pPr>
       <w:r>
         <w:rPr>
           <w:noProof/>
         </w:rPr>
         <w:drawing>
-          <wp:inline distT="0" distB="0" distL="0" distR="0" wp14:anchorId="36A4D9E3" wp14:editId="1E250B2F">
-            <wp:extent cx="5876925" cy="4610100"/>
+          <wp:inline distT="0" distB="0" distL="0" distR="0" wp14:anchorId="36A4D9E3" wp14:editId="3318B872">
+            <wp:extent cx="4869105" cy="3819525"/>
             <wp:effectExtent l="0" t="0" r="0" b="0"/>
             <wp:docPr id="7" name="Immagine 7"/>
             <wp:cNvGraphicFramePr>
@@ -3841,621 +3394,6 @@
                 <pic:pic xmlns:pic="http://schemas.openxmlformats.org/drawingml/2006/picture">
                   <pic:nvPicPr>
                     <pic:cNvPr id="0" name="Picture 1"/>
-                    <pic:cNvPicPr>
-                      <a:picLocks noChangeAspect="1" noChangeArrowheads="1"/>
-                    </pic:cNvPicPr>
-                  </pic:nvPicPr>
-                  <pic:blipFill>
-                    <a:blip r:embed="rId21">
-                      <a:extLst>
-                        <a:ext uri="{28A0092B-C50C-407E-A947-70E740481C1C}">
-                          <a14:useLocalDpi xmlns:a14="http://schemas.microsoft.com/office/drawing/2010/main" val="0"/>
-                        </a:ext>
-                      </a:extLst>
-                    </a:blip>
-                    <a:srcRect/>
-                    <a:stretch>
-                      <a:fillRect/>
-                    </a:stretch>
-                  </pic:blipFill>
-                  <pic:spPr bwMode="auto">
-                    <a:xfrm>
-                      <a:off x="0" y="0"/>
-                      <a:ext cx="5876925" cy="4610100"/>
-                    </a:xfrm>
-                    <a:prstGeom prst="rect">
-                      <a:avLst/>
-                    </a:prstGeom>
-                    <a:noFill/>
-                    <a:ln>
-                      <a:noFill/>
-                    </a:ln>
-                  </pic:spPr>
-                </pic:pic>
-              </a:graphicData>
-            </a:graphic>
-          </wp:inline>
-        </w:drawing>
-      </w:r>
-    </w:p>
-    <w:p>
-      <w:pPr>
-        <w:pStyle w:val="Didascalia"/>
-        <w:rPr>
-          <w:lang w:val="en-GB"/>
-        </w:rPr>
-      </w:pPr>
-      <w:r>
-        <w:rPr>
-          <w:lang w:val="en-GB"/>
-        </w:rPr>
-        <w:t xml:space="preserve">Figure </w:t>
-      </w:r>
-      <w:r>
-        <w:fldChar w:fldCharType="begin"/>
-      </w:r>
-      <w:r>
-        <w:rPr>
-          <w:lang w:val="en-GB"/>
-        </w:rPr>
-        <w:instrText xml:space="preserve"> SEQ Figure \* ARABIC </w:instrText>
-      </w:r>
-      <w:r>
-        <w:fldChar w:fldCharType="separate"/>
-      </w:r>
-      <w:r>
-        <w:rPr>
-          <w:noProof/>
-          <w:lang w:val="en-GB"/>
-        </w:rPr>
-        <w:t>2</w:t>
-      </w:r>
-      <w:r>
-        <w:fldChar w:fldCharType="end"/>
-      </w:r>
-      <w:r>
-        <w:rPr>
-          <w:lang w:val="en-GB"/>
-        </w:rPr>
-        <w:t>. Scale-Location plot for input = 750Hz.</w:t>
-      </w:r>
-    </w:p>
-    <w:p>
-      <w:pPr>
-        <w:spacing w:after="0"/>
-        <w:rPr>
-          <w:rFonts w:ascii="Times New Roman" w:hAnsi="Times New Roman" w:cs="Times New Roman"/>
-          <w:sz w:val="26"/>
-          <w:szCs w:val="26"/>
-          <w:lang w:val="en-GB"/>
-        </w:rPr>
-      </w:pPr>
-      <w:r>
-        <w:rPr>
-          <w:rFonts w:ascii="Times New Roman" w:hAnsi="Times New Roman" w:cs="Times New Roman"/>
-          <w:sz w:val="26"/>
-          <w:szCs w:val="26"/>
-          <w:lang w:val="en-GB"/>
-        </w:rPr>
-        <w:t xml:space="preserve">From </w:t>
-      </w:r>
-      <w:r>
-        <w:rPr>
-          <w:rFonts w:ascii="Times New Roman" w:hAnsi="Times New Roman" w:cs="Times New Roman"/>
-          <w:sz w:val="26"/>
-          <w:szCs w:val="26"/>
-          <w:lang w:val="en-GB"/>
-        </w:rPr>
-        <w:t xml:space="preserve">this figure it is clear that the </w:t>
-      </w:r>
-    </w:p>
-    <w:p>
-      <w:pPr>
-        <w:spacing w:after="0"/>
-        <w:rPr>
-          <w:rFonts w:ascii="Times New Roman" w:hAnsi="Times New Roman" w:cs="Times New Roman"/>
-          <w:sz w:val="26"/>
-          <w:szCs w:val="26"/>
-          <w:lang w:val="en-GB"/>
-        </w:rPr>
-      </w:pPr>
-    </w:p>
-    <w:p>
-      <w:pPr>
-        <w:spacing w:after="0"/>
-        <w:rPr>
-          <w:rFonts w:ascii="Times New Roman" w:hAnsi="Times New Roman" w:cs="Times New Roman"/>
-          <w:sz w:val="26"/>
-          <w:szCs w:val="26"/>
-          <w:lang w:val="en-GB"/>
-        </w:rPr>
-      </w:pPr>
-      <w:r>
-        <w:rPr>
-          <w:rFonts w:ascii="Times New Roman" w:hAnsi="Times New Roman" w:cs="Times New Roman"/>
-          <w:sz w:val="26"/>
-          <w:szCs w:val="26"/>
-          <w:lang w:val="en-GB"/>
-        </w:rPr>
-        <w:t>IF models have a linear</w:t>
-      </w:r>
-      <w:r>
-        <w:rPr>
-          <w:rFonts w:ascii="Times New Roman" w:hAnsi="Times New Roman" w:cs="Times New Roman"/>
-          <w:sz w:val="26"/>
-          <w:szCs w:val="26"/>
-          <w:lang w:val="en-GB"/>
-        </w:rPr>
-        <w:t xml:space="preserve"> </w:t>
-      </w:r>
-      <w:r>
-        <w:rPr>
-          <w:rFonts w:ascii="Times New Roman" w:hAnsi="Times New Roman" w:cs="Times New Roman"/>
-          <w:sz w:val="26"/>
-          <w:szCs w:val="26"/>
-          <w:lang w:val="en-GB"/>
-        </w:rPr>
-        <w:t>relationship between input and output frequency, for LIF models this relationship</w:t>
-      </w:r>
-      <w:r>
-        <w:rPr>
-          <w:rFonts w:ascii="Times New Roman" w:hAnsi="Times New Roman" w:cs="Times New Roman"/>
-          <w:sz w:val="26"/>
-          <w:szCs w:val="26"/>
-          <w:lang w:val="en-GB"/>
-        </w:rPr>
-        <w:t xml:space="preserve"> </w:t>
-      </w:r>
-      <w:r>
-        <w:rPr>
-          <w:rFonts w:ascii="Times New Roman" w:hAnsi="Times New Roman" w:cs="Times New Roman"/>
-          <w:sz w:val="26"/>
-          <w:szCs w:val="26"/>
-          <w:lang w:val="en-GB"/>
-        </w:rPr>
-        <w:t>complicates</w:t>
-      </w:r>
-      <w:r>
-        <w:rPr>
-          <w:rFonts w:ascii="Times New Roman" w:hAnsi="Times New Roman" w:cs="Times New Roman"/>
-          <w:sz w:val="26"/>
-          <w:szCs w:val="26"/>
-          <w:lang w:val="en-GB"/>
-        </w:rPr>
-        <w:t xml:space="preserve">. </w:t>
-      </w:r>
-      <w:r>
-        <w:rPr>
-          <w:rFonts w:ascii="Times New Roman" w:hAnsi="Times New Roman" w:cs="Times New Roman"/>
-          <w:sz w:val="26"/>
-          <w:szCs w:val="26"/>
-          <w:lang w:val="en-GB"/>
-        </w:rPr>
-        <w:t xml:space="preserve">In </w:t>
-      </w:r>
-      <w:r>
-        <w:rPr>
-          <w:rFonts w:ascii="Times New Roman" w:hAnsi="Times New Roman" w:cs="Times New Roman"/>
-          <w:sz w:val="26"/>
-          <w:szCs w:val="26"/>
-          <w:lang w:val="en-GB"/>
-        </w:rPr>
-        <w:t>LIF</w:t>
-      </w:r>
-      <w:r>
-        <w:rPr>
-          <w:rFonts w:ascii="Times New Roman" w:hAnsi="Times New Roman" w:cs="Times New Roman"/>
-          <w:sz w:val="26"/>
-          <w:szCs w:val="26"/>
-          <w:lang w:val="en-GB"/>
-        </w:rPr>
-        <w:t xml:space="preserve"> models </w:t>
-      </w:r>
-      <w:r>
-        <w:rPr>
-          <w:rFonts w:ascii="Times New Roman" w:hAnsi="Times New Roman" w:cs="Times New Roman"/>
-          <w:sz w:val="26"/>
-          <w:szCs w:val="26"/>
-          <w:lang w:val="en-GB"/>
-        </w:rPr>
-        <w:t>the current</w:t>
-      </w:r>
-      <w:r>
-        <w:rPr>
-          <w:rFonts w:ascii="Times New Roman" w:hAnsi="Times New Roman" w:cs="Times New Roman"/>
-          <w:sz w:val="26"/>
-          <w:szCs w:val="26"/>
-          <w:lang w:val="en-GB"/>
-        </w:rPr>
-        <w:t xml:space="preserve"> i</w:t>
-      </w:r>
-      <w:r>
-        <w:rPr>
-          <w:rFonts w:ascii="Times New Roman" w:hAnsi="Times New Roman" w:cs="Times New Roman"/>
-          <w:sz w:val="26"/>
-          <w:szCs w:val="26"/>
-          <w:vertAlign w:val="subscript"/>
-          <w:lang w:val="en-GB"/>
-        </w:rPr>
-        <w:t>n</w:t>
-      </w:r>
-      <w:r>
-        <w:rPr>
-          <w:rFonts w:ascii="Times New Roman" w:hAnsi="Times New Roman" w:cs="Times New Roman"/>
-          <w:sz w:val="26"/>
-          <w:szCs w:val="26"/>
-          <w:lang w:val="en-GB"/>
-        </w:rPr>
-        <w:t xml:space="preserve"> </w:t>
-      </w:r>
-      <w:r>
-        <w:rPr>
-          <w:rFonts w:ascii="Times New Roman" w:hAnsi="Times New Roman" w:cs="Times New Roman"/>
-          <w:sz w:val="26"/>
-          <w:szCs w:val="26"/>
-          <w:lang w:val="en-GB"/>
-        </w:rPr>
-        <w:t>leaks away before i</w:t>
-      </w:r>
-      <w:r>
-        <w:rPr>
-          <w:rFonts w:ascii="Times New Roman" w:hAnsi="Times New Roman" w:cs="Times New Roman"/>
-          <w:sz w:val="26"/>
-          <w:szCs w:val="26"/>
-          <w:vertAlign w:val="subscript"/>
-          <w:lang w:val="en-GB"/>
-        </w:rPr>
-        <w:t>n+1</w:t>
-      </w:r>
-      <w:r>
-        <w:rPr>
-          <w:rFonts w:ascii="Times New Roman" w:hAnsi="Times New Roman" w:cs="Times New Roman"/>
-          <w:sz w:val="26"/>
-          <w:szCs w:val="26"/>
-          <w:lang w:val="en-GB"/>
-        </w:rPr>
-        <w:t xml:space="preserve"> is given. This results in </w:t>
-      </w:r>
-      <w:r>
-        <w:rPr>
-          <w:rFonts w:ascii="Times New Roman" w:hAnsi="Times New Roman" w:cs="Times New Roman"/>
-          <w:sz w:val="26"/>
-          <w:szCs w:val="26"/>
-          <w:lang w:val="en-GB"/>
-        </w:rPr>
-        <w:t xml:space="preserve">the </w:t>
-      </w:r>
-      <w:r>
-        <w:rPr>
-          <w:rFonts w:ascii="Times New Roman" w:hAnsi="Times New Roman" w:cs="Times New Roman"/>
-          <w:sz w:val="26"/>
-          <w:szCs w:val="26"/>
-          <w:lang w:val="en-GB"/>
-        </w:rPr>
-        <w:t>relationship</w:t>
-      </w:r>
-      <w:r>
-        <w:rPr>
-          <w:rFonts w:ascii="Times New Roman" w:hAnsi="Times New Roman" w:cs="Times New Roman"/>
-          <w:sz w:val="26"/>
-          <w:szCs w:val="26"/>
-          <w:lang w:val="en-GB"/>
-        </w:rPr>
-        <w:t xml:space="preserve"> </w:t>
-      </w:r>
-      <w:r>
-        <w:rPr>
-          <w:rFonts w:ascii="Times New Roman" w:hAnsi="Times New Roman" w:cs="Times New Roman"/>
-          <w:sz w:val="26"/>
-          <w:szCs w:val="26"/>
-          <w:lang w:val="en-GB"/>
-        </w:rPr>
-        <w:t>shown in Figure 2:</w:t>
-      </w:r>
-      <w:r>
-        <w:rPr>
-          <w:rFonts w:ascii="Times New Roman" w:hAnsi="Times New Roman" w:cs="Times New Roman"/>
-          <w:sz w:val="26"/>
-          <w:szCs w:val="26"/>
-          <w:lang w:val="en-GB"/>
-        </w:rPr>
-        <w:t xml:space="preserve"> as leak conductance increase</w:t>
-      </w:r>
-      <w:r>
-        <w:rPr>
-          <w:rFonts w:ascii="Times New Roman" w:hAnsi="Times New Roman" w:cs="Times New Roman"/>
-          <w:sz w:val="26"/>
-          <w:szCs w:val="26"/>
-          <w:lang w:val="en-GB"/>
-        </w:rPr>
-        <w:t xml:space="preserve"> </w:t>
-      </w:r>
-      <w:r>
-        <w:rPr>
-          <w:rFonts w:ascii="Times New Roman" w:hAnsi="Times New Roman" w:cs="Times New Roman"/>
-          <w:sz w:val="26"/>
-          <w:szCs w:val="26"/>
-          <w:lang w:val="en-GB"/>
-        </w:rPr>
-        <w:t>the output will be more difficult to obtain.</w:t>
-      </w:r>
-    </w:p>
-    <w:p>
-      <w:pPr>
-        <w:keepNext/>
-        <w:spacing w:after="0"/>
-      </w:pPr>
-      <w:r>
-        <w:rPr>
-          <w:noProof/>
-        </w:rPr>
-        <w:lastRenderedPageBreak/>
-        <w:drawing>
-          <wp:inline distT="0" distB="0" distL="0" distR="0" wp14:anchorId="22F6BDAF" wp14:editId="6E2086E7">
-            <wp:extent cx="6120130" cy="2905760"/>
-            <wp:effectExtent l="0" t="0" r="0" b="0"/>
-            <wp:docPr id="5" name="Immagine 5"/>
-            <wp:cNvGraphicFramePr>
-              <a:graphicFrameLocks xmlns:a="http://schemas.openxmlformats.org/drawingml/2006/main" noChangeAspect="1"/>
-            </wp:cNvGraphicFramePr>
-            <a:graphic xmlns:a="http://schemas.openxmlformats.org/drawingml/2006/main">
-              <a:graphicData uri="http://schemas.openxmlformats.org/drawingml/2006/picture">
-                <pic:pic xmlns:pic="http://schemas.openxmlformats.org/drawingml/2006/picture">
-                  <pic:nvPicPr>
-                    <pic:cNvPr id="0" name="Picture 1"/>
-                    <pic:cNvPicPr>
-                      <a:picLocks noChangeAspect="1" noChangeArrowheads="1"/>
-                    </pic:cNvPicPr>
-                  </pic:nvPicPr>
-                  <pic:blipFill>
-                    <a:blip r:embed="rId22">
-                      <a:extLst>
-                        <a:ext uri="{28A0092B-C50C-407E-A947-70E740481C1C}">
-                          <a14:useLocalDpi xmlns:a14="http://schemas.microsoft.com/office/drawing/2010/main" val="0"/>
-                        </a:ext>
-                      </a:extLst>
-                    </a:blip>
-                    <a:srcRect/>
-                    <a:stretch>
-                      <a:fillRect/>
-                    </a:stretch>
-                  </pic:blipFill>
-                  <pic:spPr bwMode="auto">
-                    <a:xfrm>
-                      <a:off x="0" y="0"/>
-                      <a:ext cx="6120130" cy="2905760"/>
-                    </a:xfrm>
-                    <a:prstGeom prst="rect">
-                      <a:avLst/>
-                    </a:prstGeom>
-                    <a:noFill/>
-                    <a:ln>
-                      <a:noFill/>
-                    </a:ln>
-                  </pic:spPr>
-                </pic:pic>
-              </a:graphicData>
-            </a:graphic>
-          </wp:inline>
-        </w:drawing>
-      </w:r>
-    </w:p>
-    <w:p>
-      <w:pPr>
-        <w:pStyle w:val="Didascalia"/>
-        <w:rPr>
-          <w:rFonts w:ascii="Times New Roman" w:hAnsi="Times New Roman" w:cs="Times New Roman"/>
-          <w:sz w:val="26"/>
-          <w:szCs w:val="26"/>
-          <w:lang w:val="en-GB"/>
-        </w:rPr>
-      </w:pPr>
-      <w:r>
-        <w:rPr>
-          <w:lang w:val="en-GB"/>
-        </w:rPr>
-        <w:t xml:space="preserve">Figure </w:t>
-      </w:r>
-      <w:r>
-        <w:fldChar w:fldCharType="begin"/>
-      </w:r>
-      <w:r>
-        <w:rPr>
-          <w:lang w:val="en-GB"/>
-        </w:rPr>
-        <w:instrText xml:space="preserve"> SEQ Figure \* ARABIC </w:instrText>
-      </w:r>
-      <w:r>
-        <w:fldChar w:fldCharType="separate"/>
-      </w:r>
-      <w:r>
-        <w:rPr>
-          <w:noProof/>
-          <w:lang w:val="en-GB"/>
-        </w:rPr>
-        <w:t>3</w:t>
-      </w:r>
-      <w:r>
-        <w:fldChar w:fldCharType="end"/>
-      </w:r>
-      <w:r>
-        <w:rPr>
-          <w:lang w:val="en-GB"/>
-        </w:rPr>
-        <w:t>. spike frequency (</w:t>
-      </w:r>
-      <w:r>
-        <w:rPr>
-          <w:lang w:val="en-GB"/>
-        </w:rPr>
-        <w:t>Y</w:t>
-      </w:r>
-      <w:r>
-        <w:rPr>
-          <w:lang w:val="en-GB"/>
-        </w:rPr>
-        <w:t xml:space="preserve"> axis) in function of </w:t>
-      </w:r>
-      <w:r>
-        <w:rPr>
-          <w:lang w:val="en-GB"/>
-        </w:rPr>
-        <w:t>input frequency</w:t>
-      </w:r>
-      <w:r>
-        <w:rPr>
-          <w:lang w:val="en-GB"/>
-        </w:rPr>
-        <w:t xml:space="preserve"> (</w:t>
-      </w:r>
-      <w:r>
-        <w:rPr>
-          <w:lang w:val="en-GB"/>
-        </w:rPr>
-        <w:t>X</w:t>
-      </w:r>
-      <w:r>
-        <w:rPr>
-          <w:lang w:val="en-GB"/>
-        </w:rPr>
-        <w:t xml:space="preserve"> axis) at </w:t>
-      </w:r>
-      <w:r>
-        <w:rPr>
-          <w:lang w:val="en-GB"/>
-        </w:rPr>
-        <w:t xml:space="preserve">various </w:t>
-      </w:r>
-      <w:proofErr w:type="spellStart"/>
-      <w:r>
-        <w:rPr>
-          <w:lang w:val="en-GB"/>
-        </w:rPr>
-        <w:t>g_L</w:t>
-      </w:r>
-      <w:proofErr w:type="spellEnd"/>
-      <w:r>
-        <w:rPr>
-          <w:lang w:val="en-GB"/>
-        </w:rPr>
-        <w:t xml:space="preserve"> values (20 in green, 40 in yellow, 60 in blue, 80 in red, 100 in black (no spikes) )</w:t>
-      </w:r>
-      <w:r>
-        <w:rPr>
-          <w:lang w:val="en-GB"/>
-        </w:rPr>
-        <w:t>.</w:t>
-      </w:r>
-    </w:p>
-    <w:p>
-      <w:pPr>
-        <w:spacing w:after="0"/>
-        <w:rPr>
-          <w:rFonts w:ascii="Times New Roman" w:hAnsi="Times New Roman" w:cs="Times New Roman"/>
-          <w:sz w:val="26"/>
-          <w:szCs w:val="26"/>
-          <w:lang w:val="en-GB"/>
-        </w:rPr>
-      </w:pPr>
-    </w:p>
-    <w:p>
-      <w:pPr>
-        <w:spacing w:after="0"/>
-        <w:rPr>
-          <w:rFonts w:ascii="Times New Roman" w:hAnsi="Times New Roman" w:cs="Times New Roman"/>
-          <w:sz w:val="26"/>
-          <w:szCs w:val="26"/>
-          <w:lang w:val="en-GB"/>
-        </w:rPr>
-      </w:pPr>
-      <w:r>
-        <w:rPr>
-          <w:rFonts w:ascii="Times New Roman" w:hAnsi="Times New Roman" w:cs="Times New Roman"/>
-          <w:sz w:val="26"/>
-          <w:szCs w:val="26"/>
-          <w:lang w:val="en-GB"/>
-        </w:rPr>
-        <w:t xml:space="preserve">To understand </w:t>
-      </w:r>
-      <w:r>
-        <w:rPr>
-          <w:rFonts w:ascii="Times New Roman" w:hAnsi="Times New Roman" w:cs="Times New Roman"/>
-          <w:sz w:val="26"/>
-          <w:szCs w:val="26"/>
-          <w:lang w:val="en-GB"/>
-        </w:rPr>
-        <w:t>why for lower frequencies we can observe any input</w:t>
-      </w:r>
-      <w:r>
-        <w:rPr>
-          <w:rFonts w:ascii="Times New Roman" w:hAnsi="Times New Roman" w:cs="Times New Roman"/>
-          <w:sz w:val="26"/>
-          <w:szCs w:val="26"/>
-          <w:lang w:val="en-GB"/>
-        </w:rPr>
-        <w:t xml:space="preserve">, it is useful the concept of </w:t>
-      </w:r>
-      <w:r>
-        <w:rPr>
-          <w:rFonts w:ascii="Times New Roman" w:hAnsi="Times New Roman" w:cs="Times New Roman"/>
-          <w:i/>
-          <w:iCs/>
-          <w:sz w:val="26"/>
-          <w:szCs w:val="26"/>
-          <w:lang w:val="en-GB"/>
-        </w:rPr>
-        <w:t>rheobase frequency</w:t>
-      </w:r>
-      <w:r>
-        <w:rPr>
-          <w:rFonts w:ascii="Times New Roman" w:hAnsi="Times New Roman" w:cs="Times New Roman"/>
-          <w:sz w:val="26"/>
-          <w:szCs w:val="26"/>
-          <w:lang w:val="en-GB"/>
-        </w:rPr>
-        <w:t xml:space="preserve">, </w:t>
-      </w:r>
-      <w:r>
-        <w:rPr>
-          <w:rFonts w:ascii="Times New Roman" w:hAnsi="Times New Roman" w:cs="Times New Roman"/>
-          <w:sz w:val="26"/>
-          <w:szCs w:val="26"/>
-          <w:lang w:val="en-GB"/>
-        </w:rPr>
-        <w:t>the minimum stimulus amplitude needed to elicit a response at infinitely long pulse durations</w:t>
-      </w:r>
-      <w:r>
-        <w:rPr>
-          <w:rFonts w:ascii="Times New Roman" w:hAnsi="Times New Roman" w:cs="Times New Roman"/>
-          <w:sz w:val="26"/>
-          <w:szCs w:val="26"/>
-          <w:lang w:val="en-GB"/>
-        </w:rPr>
-        <w:t>.</w:t>
-      </w:r>
-    </w:p>
-    <w:p>
-      <w:pPr>
-        <w:keepNext/>
-        <w:spacing w:after="100"/>
-      </w:pPr>
-      <w:r>
-        <w:rPr>
-          <w:noProof/>
-        </w:rPr>
-        <w:drawing>
-          <wp:inline distT="0" distB="0" distL="0" distR="0" wp14:anchorId="057BBEEE" wp14:editId="6ECC30AF">
-            <wp:extent cx="6120130" cy="4057650"/>
-            <wp:effectExtent l="0" t="0" r="0" b="0"/>
-            <wp:docPr id="3" name="Immagine 3"/>
-            <wp:cNvGraphicFramePr>
-              <a:graphicFrameLocks xmlns:a="http://schemas.openxmlformats.org/drawingml/2006/main" noChangeAspect="1"/>
-            </wp:cNvGraphicFramePr>
-            <a:graphic xmlns:a="http://schemas.openxmlformats.org/drawingml/2006/main">
-              <a:graphicData uri="http://schemas.openxmlformats.org/drawingml/2006/picture">
-                <pic:pic xmlns:pic="http://schemas.openxmlformats.org/drawingml/2006/picture">
-                  <pic:nvPicPr>
-                    <pic:cNvPr id="0" name="Picture 3"/>
                     <pic:cNvPicPr>
                       <a:picLocks noChangeAspect="1" noChangeArrowheads="1"/>
                     </pic:cNvPicPr>
@@ -4476,7 +3414,7 @@
                   <pic:spPr bwMode="auto">
                     <a:xfrm>
                       <a:off x="0" y="0"/>
-                      <a:ext cx="6120130" cy="4057650"/>
+                      <a:ext cx="4870589" cy="3820689"/>
                     </a:xfrm>
                     <a:prstGeom prst="rect">
                       <a:avLst/>
@@ -4496,10 +3434,8 @@
     <w:p>
       <w:pPr>
         <w:pStyle w:val="Didascalia"/>
-        <w:rPr>
-          <w:rFonts w:ascii="Times New Roman" w:hAnsi="Times New Roman" w:cs="Times New Roman"/>
-          <w:sz w:val="26"/>
-          <w:szCs w:val="26"/>
+        <w:jc w:val="center"/>
+        <w:rPr>
           <w:lang w:val="en-GB"/>
         </w:rPr>
       </w:pPr>
@@ -4510,6 +3446,9 @@
         <w:t xml:space="preserve">Figure </w:t>
       </w:r>
       <w:r>
+        <w:rPr>
+          <w:lang w:val="en-GB"/>
+        </w:rPr>
         <w:fldChar w:fldCharType="begin"/>
       </w:r>
       <w:r>
@@ -4519,6 +3458,9 @@
         <w:instrText xml:space="preserve"> SEQ Figure \* ARABIC </w:instrText>
       </w:r>
       <w:r>
+        <w:rPr>
+          <w:lang w:val="en-GB"/>
+        </w:rPr>
         <w:fldChar w:fldCharType="separate"/>
       </w:r>
       <w:r>
@@ -4526,40 +3468,26 @@
           <w:noProof/>
           <w:lang w:val="en-GB"/>
         </w:rPr>
-        <w:t>4</w:t>
-      </w:r>
-      <w:r>
+        <w:t>2</w:t>
+      </w:r>
+      <w:r>
+        <w:rPr>
+          <w:lang w:val="en-GB"/>
+        </w:rPr>
         <w:fldChar w:fldCharType="end"/>
       </w:r>
       <w:r>
         <w:rPr>
           <w:lang w:val="en-GB"/>
         </w:rPr>
-        <w:t>. Rheobase frequency var</w:t>
-      </w:r>
-      <w:r>
-        <w:rPr>
-          <w:lang w:val="en-GB"/>
-        </w:rPr>
-        <w:t>yi</w:t>
-      </w:r>
-      <w:r>
-        <w:rPr>
-          <w:lang w:val="en-GB"/>
-        </w:rPr>
-        <w:t>ng</w:t>
-      </w:r>
-      <w:r>
-        <w:rPr>
-          <w:lang w:val="en-GB"/>
-        </w:rPr>
-        <w:t xml:space="preserve"> in function of</w:t>
-      </w:r>
-      <w:r>
-        <w:rPr>
-          <w:lang w:val="en-GB"/>
-        </w:rPr>
-        <w:t xml:space="preserve"> leak conductance</w:t>
+        <w:t xml:space="preserve">. Scale-Location plot for input = </w:t>
+      </w:r>
+      <w:r>
+        <w:rPr>
+          <w:u w:val="single"/>
+          <w:lang w:val="en-GB"/>
+        </w:rPr>
+        <w:t>750Hz</w:t>
       </w:r>
       <w:r>
         <w:rPr>
@@ -4570,6 +3498,62 @@
     </w:p>
     <w:p>
       <w:pPr>
+        <w:spacing w:after="100"/>
+        <w:rPr>
+          <w:rFonts w:ascii="Times New Roman" w:hAnsi="Times New Roman" w:cs="Times New Roman"/>
+          <w:sz w:val="26"/>
+          <w:szCs w:val="26"/>
+          <w:lang w:val="en-GB"/>
+        </w:rPr>
+      </w:pPr>
+      <w:r>
+        <w:rPr>
+          <w:rFonts w:ascii="Times New Roman" w:hAnsi="Times New Roman" w:cs="Times New Roman"/>
+          <w:sz w:val="26"/>
+          <w:szCs w:val="26"/>
+          <w:lang w:val="en-GB"/>
+        </w:rPr>
+        <w:t>From figure 2</w:t>
+      </w:r>
+      <w:r>
+        <w:rPr>
+          <w:rFonts w:ascii="Times New Roman" w:hAnsi="Times New Roman" w:cs="Times New Roman"/>
+          <w:sz w:val="26"/>
+          <w:szCs w:val="26"/>
+          <w:lang w:val="en-GB"/>
+        </w:rPr>
+        <w:t xml:space="preserve"> </w:t>
+      </w:r>
+      <w:r>
+        <w:rPr>
+          <w:rFonts w:ascii="Times New Roman" w:hAnsi="Times New Roman" w:cs="Times New Roman"/>
+          <w:sz w:val="26"/>
+          <w:szCs w:val="26"/>
+          <w:lang w:val="en-GB"/>
+        </w:rPr>
+        <w:t>the heteroscedastisity (i.e. dishomogeneity of variances) is clear because the standardized residuals are not homogeneously distributed around 0. Furthermore</w:t>
+      </w:r>
+      <w:r>
+        <w:rPr>
+          <w:rFonts w:ascii="Times New Roman" w:hAnsi="Times New Roman" w:cs="Times New Roman"/>
+          <w:sz w:val="26"/>
+          <w:szCs w:val="26"/>
+          <w:lang w:val="en-GB"/>
+        </w:rPr>
+        <w:t>,</w:t>
+      </w:r>
+      <w:r>
+        <w:rPr>
+          <w:rFonts w:ascii="Times New Roman" w:hAnsi="Times New Roman" w:cs="Times New Roman"/>
+          <w:sz w:val="26"/>
+          <w:szCs w:val="26"/>
+          <w:lang w:val="en-GB"/>
+        </w:rPr>
+        <w:t xml:space="preserve"> we can observe that data are not randomly distributed but they follow a pattern: this indicates the absence of linearity.</w:t>
+      </w:r>
+    </w:p>
+    <w:p>
+      <w:pPr>
         <w:spacing w:after="0"/>
         <w:rPr>
           <w:rFonts w:ascii="Times New Roman" w:hAnsi="Times New Roman" w:cs="Times New Roman"/>
@@ -4585,101 +3569,367 @@
           <w:szCs w:val="26"/>
           <w:lang w:val="en-GB"/>
         </w:rPr>
-        <w:t xml:space="preserve">Figure 3 represents how rheobase frequency </w:t>
-      </w:r>
-      <w:r>
-        <w:rPr>
-          <w:rFonts w:ascii="Times New Roman" w:hAnsi="Times New Roman" w:cs="Times New Roman"/>
-          <w:sz w:val="26"/>
-          <w:szCs w:val="26"/>
-          <w:lang w:val="en-GB"/>
-        </w:rPr>
-        <w:t>(r</w:t>
-      </w:r>
-      <w:r>
-        <w:rPr>
-          <w:rFonts w:ascii="Times New Roman" w:hAnsi="Times New Roman" w:cs="Times New Roman"/>
-          <w:sz w:val="26"/>
-          <w:szCs w:val="26"/>
-          <w:vertAlign w:val="subscript"/>
-          <w:lang w:val="en-GB"/>
-        </w:rPr>
-        <w:t>f</w:t>
-      </w:r>
-      <w:r>
-        <w:rPr>
-          <w:rFonts w:ascii="Times New Roman" w:hAnsi="Times New Roman" w:cs="Times New Roman"/>
-          <w:sz w:val="26"/>
-          <w:szCs w:val="26"/>
-          <w:lang w:val="en-GB"/>
-        </w:rPr>
-        <w:t>)</w:t>
-      </w:r>
-      <w:r>
-        <w:rPr>
-          <w:rFonts w:ascii="Times New Roman" w:hAnsi="Times New Roman" w:cs="Times New Roman"/>
-          <w:sz w:val="26"/>
-          <w:szCs w:val="26"/>
-          <w:lang w:val="en-GB"/>
-        </w:rPr>
-        <w:t xml:space="preserve"> </w:t>
-      </w:r>
-      <w:r>
-        <w:rPr>
-          <w:rFonts w:ascii="Times New Roman" w:hAnsi="Times New Roman" w:cs="Times New Roman"/>
-          <w:sz w:val="26"/>
-          <w:szCs w:val="26"/>
-          <w:lang w:val="en-GB"/>
-        </w:rPr>
-        <w:t>varies in function of leak conductance.</w:t>
-      </w:r>
-    </w:p>
-    <w:p>
-      <w:pPr>
-        <w:pStyle w:val="Titolo"/>
-        <w:spacing w:after="200"/>
-        <w:rPr>
-          <w:lang w:val="en-GB"/>
-        </w:rPr>
-      </w:pPr>
-      <w:r>
-        <w:rPr>
-          <w:rFonts w:ascii="Times New Roman" w:hAnsi="Times New Roman" w:cs="Times New Roman"/>
-          <w:sz w:val="26"/>
-          <w:szCs w:val="26"/>
-          <w:lang w:val="en-GB"/>
+        <w:t>In order to overcome th</w:t>
+      </w:r>
+      <w:r>
+        <w:rPr>
+          <w:rFonts w:ascii="Times New Roman" w:hAnsi="Times New Roman" w:cs="Times New Roman"/>
+          <w:sz w:val="26"/>
+          <w:szCs w:val="26"/>
+          <w:lang w:val="en-GB"/>
+        </w:rPr>
+        <w:t>ese</w:t>
+      </w:r>
+      <w:r>
+        <w:rPr>
+          <w:rFonts w:ascii="Times New Roman" w:hAnsi="Times New Roman" w:cs="Times New Roman"/>
+          <w:sz w:val="26"/>
+          <w:szCs w:val="26"/>
+          <w:lang w:val="en-GB"/>
+        </w:rPr>
+        <w:t xml:space="preserve"> limitations, </w:t>
+      </w:r>
+      <w:r>
+        <w:rPr>
+          <w:rFonts w:ascii="Times New Roman" w:hAnsi="Times New Roman" w:cs="Times New Roman"/>
+          <w:sz w:val="26"/>
+          <w:szCs w:val="26"/>
+          <w:lang w:val="en-GB"/>
+        </w:rPr>
+        <w:t>weighted least square regression</w:t>
+      </w:r>
+      <w:r>
+        <w:rPr>
+          <w:rFonts w:ascii="Times New Roman" w:hAnsi="Times New Roman" w:cs="Times New Roman"/>
+          <w:sz w:val="26"/>
+          <w:szCs w:val="26"/>
+          <w:lang w:val="en-GB"/>
+        </w:rPr>
+        <w:t xml:space="preserve">s have been performed. </w:t>
+      </w:r>
+      <w:r>
+        <w:rPr>
+          <w:rFonts w:ascii="Times New Roman" w:hAnsi="Times New Roman" w:cs="Times New Roman"/>
+          <w:sz w:val="26"/>
+          <w:szCs w:val="26"/>
+          <w:lang w:val="en-GB"/>
+        </w:rPr>
+        <w:t xml:space="preserve">Regarding lower inputs (i.e. from 350Hz to 750Hz), </w:t>
+      </w:r>
+      <w:r>
+        <w:rPr>
+          <w:rFonts w:ascii="Times New Roman" w:hAnsi="Times New Roman" w:cs="Times New Roman"/>
+          <w:sz w:val="26"/>
+          <w:szCs w:val="26"/>
+          <w:lang w:val="en-GB"/>
+        </w:rPr>
+        <w:t xml:space="preserve">despite an enhancement of </w:t>
+      </w:r>
+      <w:r>
+        <w:rPr>
+          <w:rFonts w:ascii="Times New Roman" w:hAnsi="Times New Roman" w:cs="Times New Roman"/>
+          <w:sz w:val="26"/>
+          <w:szCs w:val="26"/>
+          <w:lang w:val="en-GB"/>
+        </w:rPr>
+        <w:t>R</w:t>
+      </w:r>
+      <w:r>
+        <w:rPr>
+          <w:rFonts w:ascii="Times New Roman" w:hAnsi="Times New Roman" w:cs="Times New Roman"/>
+          <w:sz w:val="26"/>
+          <w:szCs w:val="26"/>
+          <w:vertAlign w:val="superscript"/>
+          <w:lang w:val="en-GB"/>
+        </w:rPr>
+        <w:t>2</w:t>
+      </w:r>
+      <w:r>
+        <w:rPr>
+          <w:rFonts w:ascii="Times New Roman" w:hAnsi="Times New Roman" w:cs="Times New Roman"/>
+          <w:sz w:val="26"/>
+          <w:szCs w:val="26"/>
+          <w:lang w:val="en-GB"/>
+        </w:rPr>
+        <w:t>, no improv</w:t>
+      </w:r>
+      <w:r>
+        <w:rPr>
+          <w:rFonts w:ascii="Times New Roman" w:hAnsi="Times New Roman" w:cs="Times New Roman"/>
+          <w:sz w:val="26"/>
+          <w:szCs w:val="26"/>
+          <w:lang w:val="en-GB"/>
+        </w:rPr>
+        <w:t>ement</w:t>
+      </w:r>
+      <w:r>
+        <w:rPr>
+          <w:rFonts w:ascii="Times New Roman" w:hAnsi="Times New Roman" w:cs="Times New Roman"/>
+          <w:sz w:val="26"/>
+          <w:szCs w:val="26"/>
+          <w:lang w:val="en-GB"/>
+        </w:rPr>
+        <w:t xml:space="preserve"> for linearity</w:t>
+      </w:r>
+      <w:r>
+        <w:rPr>
+          <w:rFonts w:ascii="Times New Roman" w:hAnsi="Times New Roman" w:cs="Times New Roman"/>
+          <w:sz w:val="26"/>
+          <w:szCs w:val="26"/>
+          <w:lang w:val="en-GB"/>
+        </w:rPr>
+        <w:t xml:space="preserve"> and heteroscedasticity was observed. On the other hand, performing a weighted least square regression in the case</w:t>
+      </w:r>
+      <w:r>
+        <w:rPr>
+          <w:rFonts w:ascii="Times New Roman" w:hAnsi="Times New Roman" w:cs="Times New Roman"/>
+          <w:sz w:val="26"/>
+          <w:szCs w:val="26"/>
+          <w:lang w:val="en-GB"/>
+        </w:rPr>
+        <w:t xml:space="preserve"> of 1000Hz inputs brought different results (i.e. R</w:t>
+      </w:r>
+      <w:r>
+        <w:rPr>
+          <w:rFonts w:ascii="Times New Roman" w:hAnsi="Times New Roman" w:cs="Times New Roman"/>
+          <w:sz w:val="26"/>
+          <w:szCs w:val="26"/>
+          <w:vertAlign w:val="superscript"/>
+          <w:lang w:val="en-GB"/>
+        </w:rPr>
+        <w:t>2</w:t>
+      </w:r>
+      <w:r>
+        <w:rPr>
+          <w:rFonts w:ascii="Times New Roman" w:hAnsi="Times New Roman" w:cs="Times New Roman"/>
+          <w:sz w:val="26"/>
+          <w:szCs w:val="26"/>
+          <w:lang w:val="en-GB"/>
+        </w:rPr>
+        <w:t xml:space="preserve"> = .9851; see Fig 3).</w:t>
+      </w:r>
+    </w:p>
+    <w:p>
+      <w:pPr>
+        <w:keepNext/>
+        <w:spacing w:after="0"/>
+        <w:jc w:val="center"/>
+      </w:pPr>
+      <w:r>
+        <w:rPr>
+          <w:noProof/>
         </w:rPr>
         <w:lastRenderedPageBreak/>
-        <w:t>We can still notice a</w:t>
-      </w:r>
-      <w:r>
-        <w:rPr>
-          <w:rFonts w:ascii="Times New Roman" w:hAnsi="Times New Roman" w:cs="Times New Roman"/>
-          <w:sz w:val="26"/>
-          <w:szCs w:val="26"/>
-          <w:lang w:val="en-GB"/>
-        </w:rPr>
-        <w:t xml:space="preserve"> linear </w:t>
-      </w:r>
-      <w:r>
-        <w:rPr>
-          <w:rFonts w:ascii="Times New Roman" w:hAnsi="Times New Roman" w:cs="Times New Roman"/>
-          <w:sz w:val="26"/>
-          <w:szCs w:val="26"/>
-          <w:lang w:val="en-GB"/>
-        </w:rPr>
-        <w:t>relationship. Since inputs usually do not overcome 300Hz, reasonable values</w:t>
-      </w:r>
-      <w:r>
-        <w:rPr>
-          <w:rFonts w:ascii="Times New Roman" w:hAnsi="Times New Roman" w:cs="Times New Roman"/>
-          <w:sz w:val="26"/>
-          <w:szCs w:val="26"/>
-          <w:lang w:val="en-GB"/>
-        </w:rPr>
-        <w:t xml:space="preserve"> to model </w:t>
-      </w:r>
-      <w:proofErr w:type="spellStart"/>
+        <w:drawing>
+          <wp:inline distT="0" distB="0" distL="0" distR="0" wp14:anchorId="46BF3D9B" wp14:editId="45D61523">
+            <wp:extent cx="4994564" cy="3924300"/>
+            <wp:effectExtent l="0" t="0" r="0" b="0"/>
+            <wp:docPr id="8" name="Immagine 8"/>
+            <wp:cNvGraphicFramePr>
+              <a:graphicFrameLocks xmlns:a="http://schemas.openxmlformats.org/drawingml/2006/main" noChangeAspect="1"/>
+            </wp:cNvGraphicFramePr>
+            <a:graphic xmlns:a="http://schemas.openxmlformats.org/drawingml/2006/main">
+              <a:graphicData uri="http://schemas.openxmlformats.org/drawingml/2006/picture">
+                <pic:pic xmlns:pic="http://schemas.openxmlformats.org/drawingml/2006/picture">
+                  <pic:nvPicPr>
+                    <pic:cNvPr id="0" name="Picture 1"/>
+                    <pic:cNvPicPr>
+                      <a:picLocks noChangeAspect="1" noChangeArrowheads="1"/>
+                    </pic:cNvPicPr>
+                  </pic:nvPicPr>
+                  <pic:blipFill>
+                    <a:blip r:embed="rId24">
+                      <a:extLst>
+                        <a:ext uri="{28A0092B-C50C-407E-A947-70E740481C1C}">
+                          <a14:useLocalDpi xmlns:a14="http://schemas.microsoft.com/office/drawing/2010/main" val="0"/>
+                        </a:ext>
+                      </a:extLst>
+                    </a:blip>
+                    <a:srcRect/>
+                    <a:stretch>
+                      <a:fillRect/>
+                    </a:stretch>
+                  </pic:blipFill>
+                  <pic:spPr bwMode="auto">
+                    <a:xfrm>
+                      <a:off x="0" y="0"/>
+                      <a:ext cx="4996798" cy="3926055"/>
+                    </a:xfrm>
+                    <a:prstGeom prst="rect">
+                      <a:avLst/>
+                    </a:prstGeom>
+                    <a:noFill/>
+                    <a:ln>
+                      <a:noFill/>
+                    </a:ln>
+                  </pic:spPr>
+                </pic:pic>
+              </a:graphicData>
+            </a:graphic>
+          </wp:inline>
+        </w:drawing>
+      </w:r>
+    </w:p>
+    <w:p>
+      <w:pPr>
+        <w:pStyle w:val="Didascalia"/>
+        <w:jc w:val="center"/>
+        <w:rPr>
+          <w:lang w:val="en-GB"/>
+        </w:rPr>
+      </w:pPr>
+      <w:r>
+        <w:rPr>
+          <w:lang w:val="en-GB"/>
+        </w:rPr>
+        <w:t xml:space="preserve">Figure </w:t>
+      </w:r>
+      <w:r>
+        <w:fldChar w:fldCharType="begin"/>
+      </w:r>
+      <w:r>
+        <w:rPr>
+          <w:lang w:val="en-GB"/>
+        </w:rPr>
+        <w:instrText xml:space="preserve"> SEQ Figure \* ARABIC </w:instrText>
+      </w:r>
+      <w:r>
+        <w:fldChar w:fldCharType="separate"/>
+      </w:r>
+      <w:r>
+        <w:rPr>
+          <w:noProof/>
+          <w:lang w:val="en-GB"/>
+        </w:rPr>
+        <w:t>3</w:t>
+      </w:r>
+      <w:r>
+        <w:fldChar w:fldCharType="end"/>
+      </w:r>
+      <w:r>
+        <w:rPr>
+          <w:lang w:val="en-GB"/>
+        </w:rPr>
+        <w:t xml:space="preserve">. </w:t>
+      </w:r>
+      <w:r>
+        <w:rPr>
+          <w:lang w:val="en-GB"/>
+        </w:rPr>
+        <w:t>Scale-Location plot of weight least square regression for input = 1000Hz.</w:t>
+      </w:r>
+    </w:p>
+    <w:p>
+      <w:pPr>
+        <w:spacing w:after="0"/>
+        <w:rPr>
+          <w:rFonts w:ascii="Times New Roman" w:hAnsi="Times New Roman" w:cs="Times New Roman"/>
+          <w:sz w:val="26"/>
+          <w:szCs w:val="26"/>
+          <w:lang w:val="en-GB"/>
+        </w:rPr>
+      </w:pPr>
+      <w:r>
+        <w:rPr>
+          <w:rFonts w:ascii="Times New Roman" w:hAnsi="Times New Roman" w:cs="Times New Roman"/>
+          <w:sz w:val="26"/>
+          <w:szCs w:val="26"/>
+          <w:lang w:val="en-GB"/>
+        </w:rPr>
+        <w:t xml:space="preserve">Despite the presence of heteroscedasticity, </w:t>
+      </w:r>
+      <w:r>
+        <w:rPr>
+          <w:rFonts w:ascii="Times New Roman" w:hAnsi="Times New Roman" w:cs="Times New Roman"/>
+          <w:sz w:val="26"/>
+          <w:szCs w:val="26"/>
+          <w:lang w:val="en-GB"/>
+        </w:rPr>
+        <w:t>the correction with weights added linearity to the mode</w:t>
+      </w:r>
+      <w:r>
+        <w:rPr>
+          <w:rFonts w:ascii="Times New Roman" w:hAnsi="Times New Roman" w:cs="Times New Roman"/>
+          <w:sz w:val="26"/>
+          <w:szCs w:val="26"/>
+          <w:lang w:val="en-GB"/>
+        </w:rPr>
+        <w:t>l</w:t>
+      </w:r>
+      <w:r>
+        <w:rPr>
+          <w:rFonts w:ascii="Times New Roman" w:hAnsi="Times New Roman" w:cs="Times New Roman"/>
+          <w:sz w:val="26"/>
+          <w:szCs w:val="26"/>
+          <w:lang w:val="en-GB"/>
+        </w:rPr>
+        <w:t xml:space="preserve"> (</w:t>
+      </w:r>
+      <w:r>
+        <w:rPr>
+          <w:rFonts w:ascii="Times New Roman" w:hAnsi="Times New Roman" w:cs="Times New Roman"/>
+          <w:sz w:val="26"/>
+          <w:szCs w:val="26"/>
+          <w:lang w:val="en-GB"/>
+        </w:rPr>
+        <w:t xml:space="preserve">see </w:t>
+      </w:r>
+      <w:r>
+        <w:rPr>
+          <w:rFonts w:ascii="Times New Roman" w:hAnsi="Times New Roman" w:cs="Times New Roman"/>
+          <w:sz w:val="26"/>
+          <w:szCs w:val="26"/>
+          <w:lang w:val="en-GB"/>
+        </w:rPr>
+        <w:t>Fig 3</w:t>
+      </w:r>
+      <w:r>
+        <w:rPr>
+          <w:rFonts w:ascii="Times New Roman" w:hAnsi="Times New Roman" w:cs="Times New Roman"/>
+          <w:sz w:val="26"/>
+          <w:szCs w:val="26"/>
+          <w:lang w:val="en-GB"/>
+        </w:rPr>
+        <w:t xml:space="preserve">: </w:t>
+      </w:r>
+      <w:r>
+        <w:rPr>
+          <w:rFonts w:ascii="Times New Roman" w:hAnsi="Times New Roman" w:cs="Times New Roman"/>
+          <w:sz w:val="26"/>
+          <w:szCs w:val="26"/>
+          <w:lang w:val="en-GB"/>
+        </w:rPr>
+        <w:t>data are randomly distributed)</w:t>
+      </w:r>
+      <w:r>
+        <w:rPr>
+          <w:rFonts w:ascii="Times New Roman" w:hAnsi="Times New Roman" w:cs="Times New Roman"/>
+          <w:sz w:val="26"/>
+          <w:szCs w:val="26"/>
+          <w:lang w:val="en-GB"/>
+        </w:rPr>
+        <w:t>.</w:t>
+      </w:r>
+    </w:p>
+    <w:p>
+      <w:pPr>
+        <w:spacing w:after="100"/>
+        <w:rPr>
+          <w:rFonts w:ascii="Times New Roman" w:hAnsi="Times New Roman" w:cs="Times New Roman"/>
+          <w:sz w:val="26"/>
+          <w:szCs w:val="26"/>
+          <w:lang w:val="en-GB"/>
+        </w:rPr>
+      </w:pPr>
+      <w:r>
+        <w:rPr>
+          <w:rFonts w:ascii="Times New Roman" w:hAnsi="Times New Roman" w:cs="Times New Roman"/>
+          <w:sz w:val="26"/>
+          <w:szCs w:val="26"/>
+          <w:lang w:val="en-GB"/>
+        </w:rPr>
+        <w:t xml:space="preserve">It seems that with low-medium inputs, </w:t>
+      </w:r>
       <w:r>
         <w:rPr>
           <w:rFonts w:ascii="Times New Roman" w:hAnsi="Times New Roman" w:cs="Times New Roman"/>
@@ -4691,7 +3941,986 @@
         </w:rPr>
         <w:t>g_L</w:t>
       </w:r>
-      <w:proofErr w:type="spellEnd"/>
+      <w:r>
+        <w:rPr>
+          <w:rFonts w:ascii="Times New Roman" w:hAnsi="Times New Roman" w:cs="Times New Roman"/>
+          <w:sz w:val="26"/>
+          <w:szCs w:val="26"/>
+          <w:lang w:val="en-GB"/>
+        </w:rPr>
+        <w:t xml:space="preserve"> and spikes/s have a non-linear relationship, which becomes linear </w:t>
+      </w:r>
+      <w:r>
+        <w:rPr>
+          <w:rFonts w:ascii="Times New Roman" w:hAnsi="Times New Roman" w:cs="Times New Roman"/>
+          <w:sz w:val="26"/>
+          <w:szCs w:val="26"/>
+          <w:lang w:val="en-GB"/>
+        </w:rPr>
+        <w:t>as</w:t>
+      </w:r>
+      <w:r>
+        <w:rPr>
+          <w:rFonts w:ascii="Times New Roman" w:hAnsi="Times New Roman" w:cs="Times New Roman"/>
+          <w:sz w:val="26"/>
+          <w:szCs w:val="26"/>
+          <w:lang w:val="en-GB"/>
+        </w:rPr>
+        <w:t xml:space="preserve"> inputs</w:t>
+      </w:r>
+      <w:r>
+        <w:rPr>
+          <w:rFonts w:ascii="Times New Roman" w:hAnsi="Times New Roman" w:cs="Times New Roman"/>
+          <w:sz w:val="26"/>
+          <w:szCs w:val="26"/>
+          <w:lang w:val="en-GB"/>
+        </w:rPr>
+        <w:t xml:space="preserve"> grow</w:t>
+      </w:r>
+      <w:r>
+        <w:rPr>
+          <w:rFonts w:ascii="Times New Roman" w:hAnsi="Times New Roman" w:cs="Times New Roman"/>
+          <w:sz w:val="26"/>
+          <w:szCs w:val="26"/>
+          <w:lang w:val="en-GB"/>
+        </w:rPr>
+        <w:t>.</w:t>
+      </w:r>
+    </w:p>
+    <w:p>
+      <w:pPr>
+        <w:spacing w:after="0"/>
+        <w:rPr>
+          <w:rFonts w:ascii="Times New Roman" w:hAnsi="Times New Roman" w:cs="Times New Roman"/>
+          <w:sz w:val="26"/>
+          <w:szCs w:val="26"/>
+          <w:lang w:val="en-GB"/>
+        </w:rPr>
+      </w:pPr>
+      <w:r>
+        <w:rPr>
+          <w:rFonts w:ascii="Times New Roman" w:hAnsi="Times New Roman" w:cs="Times New Roman"/>
+          <w:sz w:val="26"/>
+          <w:szCs w:val="26"/>
+          <w:lang w:val="en-GB"/>
+        </w:rPr>
+        <w:t xml:space="preserve">In </w:t>
+      </w:r>
+      <w:r>
+        <w:rPr>
+          <w:rFonts w:ascii="Times New Roman" w:hAnsi="Times New Roman" w:cs="Times New Roman"/>
+          <w:sz w:val="26"/>
+          <w:szCs w:val="26"/>
+          <w:lang w:val="en-GB"/>
+        </w:rPr>
+        <w:t xml:space="preserve">IF models </w:t>
+      </w:r>
+      <w:r>
+        <w:rPr>
+          <w:rFonts w:ascii="Times New Roman" w:hAnsi="Times New Roman" w:cs="Times New Roman"/>
+          <w:sz w:val="26"/>
+          <w:szCs w:val="26"/>
+          <w:lang w:val="en-GB"/>
+        </w:rPr>
+        <w:t>it is observable</w:t>
+      </w:r>
+      <w:r>
+        <w:rPr>
+          <w:rFonts w:ascii="Times New Roman" w:hAnsi="Times New Roman" w:cs="Times New Roman"/>
+          <w:sz w:val="26"/>
+          <w:szCs w:val="26"/>
+          <w:lang w:val="en-GB"/>
+        </w:rPr>
+        <w:t xml:space="preserve"> a linear</w:t>
+      </w:r>
+      <w:r>
+        <w:rPr>
+          <w:rFonts w:ascii="Times New Roman" w:hAnsi="Times New Roman" w:cs="Times New Roman"/>
+          <w:sz w:val="26"/>
+          <w:szCs w:val="26"/>
+          <w:lang w:val="en-GB"/>
+        </w:rPr>
+        <w:t xml:space="preserve"> </w:t>
+      </w:r>
+      <w:r>
+        <w:rPr>
+          <w:rFonts w:ascii="Times New Roman" w:hAnsi="Times New Roman" w:cs="Times New Roman"/>
+          <w:sz w:val="26"/>
+          <w:szCs w:val="26"/>
+          <w:lang w:val="en-GB"/>
+        </w:rPr>
+        <w:t>relationship between input and output frequency, for LIF models this relationship</w:t>
+      </w:r>
+      <w:r>
+        <w:rPr>
+          <w:rFonts w:ascii="Times New Roman" w:hAnsi="Times New Roman" w:cs="Times New Roman"/>
+          <w:sz w:val="26"/>
+          <w:szCs w:val="26"/>
+          <w:lang w:val="en-GB"/>
+        </w:rPr>
+        <w:t xml:space="preserve"> </w:t>
+      </w:r>
+      <w:r>
+        <w:rPr>
+          <w:rFonts w:ascii="Times New Roman" w:hAnsi="Times New Roman" w:cs="Times New Roman"/>
+          <w:sz w:val="26"/>
+          <w:szCs w:val="26"/>
+          <w:lang w:val="en-GB"/>
+        </w:rPr>
+        <w:t>complicates</w:t>
+      </w:r>
+      <w:r>
+        <w:rPr>
+          <w:rFonts w:ascii="Times New Roman" w:hAnsi="Times New Roman" w:cs="Times New Roman"/>
+          <w:sz w:val="26"/>
+          <w:szCs w:val="26"/>
+          <w:lang w:val="en-GB"/>
+        </w:rPr>
+        <w:t xml:space="preserve">. </w:t>
+      </w:r>
+      <w:r>
+        <w:rPr>
+          <w:rFonts w:ascii="Times New Roman" w:hAnsi="Times New Roman" w:cs="Times New Roman"/>
+          <w:sz w:val="26"/>
+          <w:szCs w:val="26"/>
+          <w:lang w:val="en-GB"/>
+        </w:rPr>
+        <w:t xml:space="preserve">In </w:t>
+      </w:r>
+      <w:r>
+        <w:rPr>
+          <w:rFonts w:ascii="Times New Roman" w:hAnsi="Times New Roman" w:cs="Times New Roman"/>
+          <w:sz w:val="26"/>
+          <w:szCs w:val="26"/>
+          <w:lang w:val="en-GB"/>
+        </w:rPr>
+        <w:t>LIF</w:t>
+      </w:r>
+      <w:r>
+        <w:rPr>
+          <w:rFonts w:ascii="Times New Roman" w:hAnsi="Times New Roman" w:cs="Times New Roman"/>
+          <w:sz w:val="26"/>
+          <w:szCs w:val="26"/>
+          <w:lang w:val="en-GB"/>
+        </w:rPr>
+        <w:t xml:space="preserve"> models </w:t>
+      </w:r>
+      <w:r>
+        <w:rPr>
+          <w:rFonts w:ascii="Times New Roman" w:hAnsi="Times New Roman" w:cs="Times New Roman"/>
+          <w:sz w:val="26"/>
+          <w:szCs w:val="26"/>
+          <w:lang w:val="en-GB"/>
+        </w:rPr>
+        <w:t>the current</w:t>
+      </w:r>
+      <w:r>
+        <w:rPr>
+          <w:rFonts w:ascii="Times New Roman" w:hAnsi="Times New Roman" w:cs="Times New Roman"/>
+          <w:sz w:val="26"/>
+          <w:szCs w:val="26"/>
+          <w:lang w:val="en-GB"/>
+        </w:rPr>
+        <w:t xml:space="preserve"> i</w:t>
+      </w:r>
+      <w:r>
+        <w:rPr>
+          <w:rFonts w:ascii="Times New Roman" w:hAnsi="Times New Roman" w:cs="Times New Roman"/>
+          <w:sz w:val="26"/>
+          <w:szCs w:val="26"/>
+          <w:vertAlign w:val="subscript"/>
+          <w:lang w:val="en-GB"/>
+        </w:rPr>
+        <w:t>n</w:t>
+      </w:r>
+      <w:r>
+        <w:rPr>
+          <w:rFonts w:ascii="Times New Roman" w:hAnsi="Times New Roman" w:cs="Times New Roman"/>
+          <w:sz w:val="26"/>
+          <w:szCs w:val="26"/>
+          <w:lang w:val="en-GB"/>
+        </w:rPr>
+        <w:t xml:space="preserve"> </w:t>
+      </w:r>
+      <w:r>
+        <w:rPr>
+          <w:rFonts w:ascii="Times New Roman" w:hAnsi="Times New Roman" w:cs="Times New Roman"/>
+          <w:sz w:val="26"/>
+          <w:szCs w:val="26"/>
+          <w:lang w:val="en-GB"/>
+        </w:rPr>
+        <w:t>leaks away before i</w:t>
+      </w:r>
+      <w:r>
+        <w:rPr>
+          <w:rFonts w:ascii="Times New Roman" w:hAnsi="Times New Roman" w:cs="Times New Roman"/>
+          <w:sz w:val="26"/>
+          <w:szCs w:val="26"/>
+          <w:vertAlign w:val="subscript"/>
+          <w:lang w:val="en-GB"/>
+        </w:rPr>
+        <w:t>n+1</w:t>
+      </w:r>
+      <w:r>
+        <w:rPr>
+          <w:rFonts w:ascii="Times New Roman" w:hAnsi="Times New Roman" w:cs="Times New Roman"/>
+          <w:sz w:val="26"/>
+          <w:szCs w:val="26"/>
+          <w:lang w:val="en-GB"/>
+        </w:rPr>
+        <w:t xml:space="preserve"> is given. This results in </w:t>
+      </w:r>
+      <w:r>
+        <w:rPr>
+          <w:rFonts w:ascii="Times New Roman" w:hAnsi="Times New Roman" w:cs="Times New Roman"/>
+          <w:sz w:val="26"/>
+          <w:szCs w:val="26"/>
+          <w:lang w:val="en-GB"/>
+        </w:rPr>
+        <w:t xml:space="preserve">the </w:t>
+      </w:r>
+      <w:r>
+        <w:rPr>
+          <w:rFonts w:ascii="Times New Roman" w:hAnsi="Times New Roman" w:cs="Times New Roman"/>
+          <w:sz w:val="26"/>
+          <w:szCs w:val="26"/>
+          <w:lang w:val="en-GB"/>
+        </w:rPr>
+        <w:t>relationship</w:t>
+      </w:r>
+      <w:r>
+        <w:rPr>
+          <w:rFonts w:ascii="Times New Roman" w:hAnsi="Times New Roman" w:cs="Times New Roman"/>
+          <w:sz w:val="26"/>
+          <w:szCs w:val="26"/>
+          <w:lang w:val="en-GB"/>
+        </w:rPr>
+        <w:t xml:space="preserve"> </w:t>
+      </w:r>
+      <w:r>
+        <w:rPr>
+          <w:rFonts w:ascii="Times New Roman" w:hAnsi="Times New Roman" w:cs="Times New Roman"/>
+          <w:sz w:val="26"/>
+          <w:szCs w:val="26"/>
+          <w:lang w:val="en-GB"/>
+        </w:rPr>
+        <w:t xml:space="preserve">shown in Figure </w:t>
+      </w:r>
+      <w:r>
+        <w:rPr>
+          <w:rFonts w:ascii="Times New Roman" w:hAnsi="Times New Roman" w:cs="Times New Roman"/>
+          <w:sz w:val="26"/>
+          <w:szCs w:val="26"/>
+          <w:lang w:val="en-GB"/>
+        </w:rPr>
+        <w:t>4</w:t>
+      </w:r>
+      <w:r>
+        <w:rPr>
+          <w:rFonts w:ascii="Times New Roman" w:hAnsi="Times New Roman" w:cs="Times New Roman"/>
+          <w:sz w:val="26"/>
+          <w:szCs w:val="26"/>
+          <w:lang w:val="en-GB"/>
+        </w:rPr>
+        <w:t>:</w:t>
+      </w:r>
+      <w:r>
+        <w:rPr>
+          <w:rFonts w:ascii="Times New Roman" w:hAnsi="Times New Roman" w:cs="Times New Roman"/>
+          <w:sz w:val="26"/>
+          <w:szCs w:val="26"/>
+          <w:lang w:val="en-GB"/>
+        </w:rPr>
+        <w:t xml:space="preserve"> as leak conductance increase</w:t>
+      </w:r>
+      <w:r>
+        <w:rPr>
+          <w:rFonts w:ascii="Times New Roman" w:hAnsi="Times New Roman" w:cs="Times New Roman"/>
+          <w:sz w:val="26"/>
+          <w:szCs w:val="26"/>
+          <w:lang w:val="en-GB"/>
+        </w:rPr>
+        <w:t xml:space="preserve"> </w:t>
+      </w:r>
+      <w:r>
+        <w:rPr>
+          <w:rFonts w:ascii="Times New Roman" w:hAnsi="Times New Roman" w:cs="Times New Roman"/>
+          <w:sz w:val="26"/>
+          <w:szCs w:val="26"/>
+          <w:lang w:val="en-GB"/>
+        </w:rPr>
+        <w:t>the output will be more difficult to obtain.</w:t>
+      </w:r>
+    </w:p>
+    <w:p>
+      <w:pPr>
+        <w:keepNext/>
+        <w:spacing w:after="0"/>
+        <w:jc w:val="center"/>
+      </w:pPr>
+      <w:r>
+        <w:rPr>
+          <w:noProof/>
+        </w:rPr>
+        <w:drawing>
+          <wp:inline distT="0" distB="0" distL="0" distR="0" wp14:anchorId="22F6BDAF" wp14:editId="099FC422">
+            <wp:extent cx="5075555" cy="2667000"/>
+            <wp:effectExtent l="0" t="0" r="0" b="0"/>
+            <wp:docPr id="5" name="Immagine 5"/>
+            <wp:cNvGraphicFramePr>
+              <a:graphicFrameLocks xmlns:a="http://schemas.openxmlformats.org/drawingml/2006/main" noChangeAspect="1"/>
+            </wp:cNvGraphicFramePr>
+            <a:graphic xmlns:a="http://schemas.openxmlformats.org/drawingml/2006/main">
+              <a:graphicData uri="http://schemas.openxmlformats.org/drawingml/2006/picture">
+                <pic:pic xmlns:pic="http://schemas.openxmlformats.org/drawingml/2006/picture">
+                  <pic:nvPicPr>
+                    <pic:cNvPr id="0" name="Picture 1"/>
+                    <pic:cNvPicPr>
+                      <a:picLocks noChangeAspect="1" noChangeArrowheads="1"/>
+                    </pic:cNvPicPr>
+                  </pic:nvPicPr>
+                  <pic:blipFill>
+                    <a:blip r:embed="rId25">
+                      <a:extLst>
+                        <a:ext uri="{28A0092B-C50C-407E-A947-70E740481C1C}">
+                          <a14:useLocalDpi xmlns:a14="http://schemas.microsoft.com/office/drawing/2010/main" val="0"/>
+                        </a:ext>
+                      </a:extLst>
+                    </a:blip>
+                    <a:srcRect/>
+                    <a:stretch>
+                      <a:fillRect/>
+                    </a:stretch>
+                  </pic:blipFill>
+                  <pic:spPr bwMode="auto">
+                    <a:xfrm>
+                      <a:off x="0" y="0"/>
+                      <a:ext cx="5100239" cy="2679970"/>
+                    </a:xfrm>
+                    <a:prstGeom prst="rect">
+                      <a:avLst/>
+                    </a:prstGeom>
+                    <a:noFill/>
+                    <a:ln>
+                      <a:noFill/>
+                    </a:ln>
+                  </pic:spPr>
+                </pic:pic>
+              </a:graphicData>
+            </a:graphic>
+          </wp:inline>
+        </w:drawing>
+      </w:r>
+    </w:p>
+    <w:p>
+      <w:pPr>
+        <w:pStyle w:val="Didascalia"/>
+        <w:jc w:val="center"/>
+        <w:rPr>
+          <w:rFonts w:ascii="Times New Roman" w:hAnsi="Times New Roman" w:cs="Times New Roman"/>
+          <w:sz w:val="26"/>
+          <w:szCs w:val="26"/>
+          <w:lang w:val="en-GB"/>
+        </w:rPr>
+      </w:pPr>
+      <w:r>
+        <w:rPr>
+          <w:lang w:val="en-GB"/>
+        </w:rPr>
+        <w:t xml:space="preserve">Figure </w:t>
+      </w:r>
+      <w:r>
+        <w:rPr>
+          <w:lang w:val="en-GB"/>
+        </w:rPr>
+        <w:fldChar w:fldCharType="begin"/>
+      </w:r>
+      <w:r>
+        <w:rPr>
+          <w:lang w:val="en-GB"/>
+        </w:rPr>
+        <w:instrText xml:space="preserve"> SEQ Figure \* ARABIC </w:instrText>
+      </w:r>
+      <w:r>
+        <w:rPr>
+          <w:lang w:val="en-GB"/>
+        </w:rPr>
+        <w:fldChar w:fldCharType="separate"/>
+      </w:r>
+      <w:r>
+        <w:rPr>
+          <w:noProof/>
+          <w:lang w:val="en-GB"/>
+        </w:rPr>
+        <w:t>4</w:t>
+      </w:r>
+      <w:r>
+        <w:rPr>
+          <w:lang w:val="en-GB"/>
+        </w:rPr>
+        <w:fldChar w:fldCharType="end"/>
+      </w:r>
+      <w:r>
+        <w:rPr>
+          <w:lang w:val="en-GB"/>
+        </w:rPr>
+        <w:t>. spike frequency (</w:t>
+      </w:r>
+      <w:r>
+        <w:rPr>
+          <w:lang w:val="en-GB"/>
+        </w:rPr>
+        <w:t>Y</w:t>
+      </w:r>
+      <w:r>
+        <w:rPr>
+          <w:lang w:val="en-GB"/>
+        </w:rPr>
+        <w:t xml:space="preserve"> axis) in function of </w:t>
+      </w:r>
+      <w:r>
+        <w:rPr>
+          <w:lang w:val="en-GB"/>
+        </w:rPr>
+        <w:t>input frequency</w:t>
+      </w:r>
+      <w:r>
+        <w:rPr>
+          <w:lang w:val="en-GB"/>
+        </w:rPr>
+        <w:t xml:space="preserve"> (</w:t>
+      </w:r>
+      <w:r>
+        <w:rPr>
+          <w:lang w:val="en-GB"/>
+        </w:rPr>
+        <w:t>X</w:t>
+      </w:r>
+      <w:r>
+        <w:rPr>
+          <w:lang w:val="en-GB"/>
+        </w:rPr>
+        <w:t xml:space="preserve"> axis) at </w:t>
+      </w:r>
+      <w:r>
+        <w:rPr>
+          <w:lang w:val="en-GB"/>
+        </w:rPr>
+        <w:t>various g_L values (20 in green, 40 in yellow, 60 in blue, 80 in red, 100 in black (no spikes) )</w:t>
+      </w:r>
+      <w:r>
+        <w:rPr>
+          <w:lang w:val="en-GB"/>
+        </w:rPr>
+        <w:t>.</w:t>
+      </w:r>
+    </w:p>
+    <w:p>
+      <w:pPr>
+        <w:spacing w:after="0"/>
+        <w:rPr>
+          <w:rFonts w:ascii="Times New Roman" w:hAnsi="Times New Roman" w:cs="Times New Roman"/>
+          <w:sz w:val="26"/>
+          <w:szCs w:val="26"/>
+          <w:lang w:val="en-GB"/>
+        </w:rPr>
+      </w:pPr>
+      <w:r>
+        <w:rPr>
+          <w:rFonts w:ascii="Times New Roman" w:hAnsi="Times New Roman" w:cs="Times New Roman"/>
+          <w:sz w:val="26"/>
+          <w:szCs w:val="26"/>
+          <w:lang w:val="en-GB"/>
+        </w:rPr>
+        <w:lastRenderedPageBreak/>
+        <w:t xml:space="preserve">Considering </w:t>
+      </w:r>
+      <w:r>
+        <w:rPr>
+          <w:rFonts w:ascii="Times New Roman" w:hAnsi="Times New Roman" w:cs="Times New Roman"/>
+          <w:sz w:val="26"/>
+          <w:szCs w:val="26"/>
+          <w:lang w:val="en-GB"/>
+        </w:rPr>
+        <w:t>observation presented with the first analysis (i.e. Fig 1 – Fig 3), we may hypothesize that the non-</w:t>
+      </w:r>
+      <w:r>
+        <w:rPr>
+          <w:rFonts w:ascii="Times New Roman" w:hAnsi="Times New Roman" w:cs="Times New Roman"/>
+          <w:sz w:val="26"/>
+          <w:szCs w:val="26"/>
+          <w:lang w:val="en-GB"/>
+        </w:rPr>
+        <w:t>linearity</w:t>
+      </w:r>
+      <w:r>
+        <w:rPr>
+          <w:rFonts w:ascii="Times New Roman" w:hAnsi="Times New Roman" w:cs="Times New Roman"/>
+          <w:sz w:val="26"/>
+          <w:szCs w:val="26"/>
+          <w:lang w:val="en-GB"/>
+        </w:rPr>
+        <w:t xml:space="preserve"> is due to the input/output frequency relationship of LIF model</w:t>
+      </w:r>
+      <w:r>
+        <w:rPr>
+          <w:rFonts w:ascii="Times New Roman" w:hAnsi="Times New Roman" w:cs="Times New Roman"/>
+          <w:sz w:val="26"/>
+          <w:szCs w:val="26"/>
+          <w:lang w:val="en-GB"/>
+        </w:rPr>
+        <w:t xml:space="preserve"> observed in Fig 4</w:t>
+      </w:r>
+      <w:r>
+        <w:rPr>
+          <w:rFonts w:ascii="Times New Roman" w:hAnsi="Times New Roman" w:cs="Times New Roman"/>
+          <w:sz w:val="26"/>
+          <w:szCs w:val="26"/>
+          <w:lang w:val="en-GB"/>
+        </w:rPr>
+        <w:t xml:space="preserve">. Furthermore, we may hypothesize that if the input is strong enough leaky behaviour </w:t>
+      </w:r>
+      <w:r>
+        <w:rPr>
+          <w:rFonts w:ascii="Times New Roman" w:hAnsi="Times New Roman" w:cs="Times New Roman"/>
+          <w:sz w:val="26"/>
+          <w:szCs w:val="26"/>
+          <w:lang w:val="en-GB"/>
+        </w:rPr>
+        <w:t>is</w:t>
+      </w:r>
+      <w:r>
+        <w:rPr>
+          <w:rFonts w:ascii="Times New Roman" w:hAnsi="Times New Roman" w:cs="Times New Roman"/>
+          <w:sz w:val="26"/>
+          <w:szCs w:val="26"/>
+          <w:lang w:val="en-GB"/>
+        </w:rPr>
+        <w:t xml:space="preserve"> negligible, and this is why the relationship becomes linear. This would mean that there is no difference between an IF model and a LIF model in presence of strong</w:t>
+      </w:r>
+      <w:r>
+        <w:rPr>
+          <w:rFonts w:ascii="Times New Roman" w:hAnsi="Times New Roman" w:cs="Times New Roman"/>
+          <w:sz w:val="26"/>
+          <w:szCs w:val="26"/>
+          <w:lang w:val="en-GB"/>
+        </w:rPr>
+        <w:t xml:space="preserve"> enough</w:t>
+      </w:r>
+      <w:r>
+        <w:rPr>
+          <w:rFonts w:ascii="Times New Roman" w:hAnsi="Times New Roman" w:cs="Times New Roman"/>
+          <w:sz w:val="26"/>
+          <w:szCs w:val="26"/>
+          <w:lang w:val="en-GB"/>
+        </w:rPr>
+        <w:t xml:space="preserve"> inputs.</w:t>
+      </w:r>
+    </w:p>
+    <w:p>
+      <w:pPr>
+        <w:spacing w:after="0"/>
+        <w:rPr>
+          <w:rFonts w:ascii="Times New Roman" w:hAnsi="Times New Roman" w:cs="Times New Roman"/>
+          <w:sz w:val="26"/>
+          <w:szCs w:val="26"/>
+          <w:lang w:val="en-GB"/>
+        </w:rPr>
+      </w:pPr>
+    </w:p>
+    <w:p>
+      <w:pPr>
+        <w:spacing w:after="0"/>
+        <w:rPr>
+          <w:rFonts w:ascii="Times New Roman" w:hAnsi="Times New Roman" w:cs="Times New Roman"/>
+          <w:sz w:val="26"/>
+          <w:szCs w:val="26"/>
+          <w:lang w:val="en-GB"/>
+        </w:rPr>
+      </w:pPr>
+      <w:r>
+        <w:rPr>
+          <w:rFonts w:ascii="Times New Roman" w:hAnsi="Times New Roman" w:cs="Times New Roman"/>
+          <w:sz w:val="26"/>
+          <w:szCs w:val="26"/>
+          <w:lang w:val="en-GB"/>
+        </w:rPr>
+        <w:t xml:space="preserve">To understand </w:t>
+      </w:r>
+      <w:r>
+        <w:rPr>
+          <w:rFonts w:ascii="Times New Roman" w:hAnsi="Times New Roman" w:cs="Times New Roman"/>
+          <w:sz w:val="26"/>
+          <w:szCs w:val="26"/>
+          <w:lang w:val="en-GB"/>
+        </w:rPr>
+        <w:t>why</w:t>
+      </w:r>
+      <w:r>
+        <w:rPr>
+          <w:rFonts w:ascii="Times New Roman" w:hAnsi="Times New Roman" w:cs="Times New Roman"/>
+          <w:sz w:val="26"/>
+          <w:szCs w:val="26"/>
+          <w:lang w:val="en-GB"/>
+        </w:rPr>
+        <w:t xml:space="preserve"> in Fig 4</w:t>
+      </w:r>
+      <w:r>
+        <w:rPr>
+          <w:rFonts w:ascii="Times New Roman" w:hAnsi="Times New Roman" w:cs="Times New Roman"/>
+          <w:sz w:val="26"/>
+          <w:szCs w:val="26"/>
+          <w:lang w:val="en-GB"/>
+        </w:rPr>
+        <w:t xml:space="preserve"> for lower frequencies we can observe any input</w:t>
+      </w:r>
+      <w:r>
+        <w:rPr>
+          <w:rFonts w:ascii="Times New Roman" w:hAnsi="Times New Roman" w:cs="Times New Roman"/>
+          <w:sz w:val="26"/>
+          <w:szCs w:val="26"/>
+          <w:lang w:val="en-GB"/>
+        </w:rPr>
+        <w:t xml:space="preserve">, it is useful the concept of </w:t>
+      </w:r>
+      <w:r>
+        <w:rPr>
+          <w:rFonts w:ascii="Times New Roman" w:hAnsi="Times New Roman" w:cs="Times New Roman"/>
+          <w:i/>
+          <w:iCs/>
+          <w:sz w:val="26"/>
+          <w:szCs w:val="26"/>
+          <w:lang w:val="en-GB"/>
+        </w:rPr>
+        <w:t>rheobase frequency</w:t>
+      </w:r>
+      <w:r>
+        <w:rPr>
+          <w:rFonts w:ascii="Times New Roman" w:hAnsi="Times New Roman" w:cs="Times New Roman"/>
+          <w:sz w:val="26"/>
+          <w:szCs w:val="26"/>
+          <w:lang w:val="en-GB"/>
+        </w:rPr>
+        <w:t xml:space="preserve">, </w:t>
+      </w:r>
+      <w:r>
+        <w:rPr>
+          <w:rFonts w:ascii="Times New Roman" w:hAnsi="Times New Roman" w:cs="Times New Roman"/>
+          <w:sz w:val="26"/>
+          <w:szCs w:val="26"/>
+          <w:lang w:val="en-GB"/>
+        </w:rPr>
+        <w:t>the minimum stimulus amplitude needed to elicit a response at infinitely long pulse durations</w:t>
+      </w:r>
+      <w:r>
+        <w:rPr>
+          <w:rFonts w:ascii="Times New Roman" w:hAnsi="Times New Roman" w:cs="Times New Roman"/>
+          <w:sz w:val="26"/>
+          <w:szCs w:val="26"/>
+          <w:lang w:val="en-GB"/>
+        </w:rPr>
+        <w:t>.</w:t>
+      </w:r>
+    </w:p>
+    <w:p>
+      <w:pPr>
+        <w:keepNext/>
+        <w:spacing w:after="100"/>
+        <w:jc w:val="center"/>
+      </w:pPr>
+      <w:r>
+        <w:rPr>
+          <w:noProof/>
+        </w:rPr>
+        <w:drawing>
+          <wp:inline distT="0" distB="0" distL="0" distR="0" wp14:anchorId="057BBEEE" wp14:editId="068BE69A">
+            <wp:extent cx="4181475" cy="2772321"/>
+            <wp:effectExtent l="0" t="0" r="0" b="0"/>
+            <wp:docPr id="3" name="Immagine 3"/>
+            <wp:cNvGraphicFramePr>
+              <a:graphicFrameLocks xmlns:a="http://schemas.openxmlformats.org/drawingml/2006/main" noChangeAspect="1"/>
+            </wp:cNvGraphicFramePr>
+            <a:graphic xmlns:a="http://schemas.openxmlformats.org/drawingml/2006/main">
+              <a:graphicData uri="http://schemas.openxmlformats.org/drawingml/2006/picture">
+                <pic:pic xmlns:pic="http://schemas.openxmlformats.org/drawingml/2006/picture">
+                  <pic:nvPicPr>
+                    <pic:cNvPr id="0" name="Picture 3"/>
+                    <pic:cNvPicPr>
+                      <a:picLocks noChangeAspect="1" noChangeArrowheads="1"/>
+                    </pic:cNvPicPr>
+                  </pic:nvPicPr>
+                  <pic:blipFill>
+                    <a:blip r:embed="rId26">
+                      <a:extLst>
+                        <a:ext uri="{28A0092B-C50C-407E-A947-70E740481C1C}">
+                          <a14:useLocalDpi xmlns:a14="http://schemas.microsoft.com/office/drawing/2010/main" val="0"/>
+                        </a:ext>
+                      </a:extLst>
+                    </a:blip>
+                    <a:srcRect/>
+                    <a:stretch>
+                      <a:fillRect/>
+                    </a:stretch>
+                  </pic:blipFill>
+                  <pic:spPr bwMode="auto">
+                    <a:xfrm>
+                      <a:off x="0" y="0"/>
+                      <a:ext cx="4186995" cy="2775981"/>
+                    </a:xfrm>
+                    <a:prstGeom prst="rect">
+                      <a:avLst/>
+                    </a:prstGeom>
+                    <a:noFill/>
+                    <a:ln>
+                      <a:noFill/>
+                    </a:ln>
+                  </pic:spPr>
+                </pic:pic>
+              </a:graphicData>
+            </a:graphic>
+          </wp:inline>
+        </w:drawing>
+      </w:r>
+    </w:p>
+    <w:p>
+      <w:pPr>
+        <w:pStyle w:val="Didascalia"/>
+        <w:jc w:val="center"/>
+        <w:rPr>
+          <w:rFonts w:ascii="Times New Roman" w:hAnsi="Times New Roman" w:cs="Times New Roman"/>
+          <w:sz w:val="26"/>
+          <w:szCs w:val="26"/>
+          <w:lang w:val="en-GB"/>
+        </w:rPr>
+      </w:pPr>
+      <w:r>
+        <w:rPr>
+          <w:lang w:val="en-GB"/>
+        </w:rPr>
+        <w:t xml:space="preserve">Figure </w:t>
+      </w:r>
+      <w:r>
+        <w:rPr>
+          <w:lang w:val="en-GB"/>
+        </w:rPr>
+        <w:fldChar w:fldCharType="begin"/>
+      </w:r>
+      <w:r>
+        <w:rPr>
+          <w:lang w:val="en-GB"/>
+        </w:rPr>
+        <w:instrText xml:space="preserve"> SEQ Figure \* ARABIC </w:instrText>
+      </w:r>
+      <w:r>
+        <w:rPr>
+          <w:lang w:val="en-GB"/>
+        </w:rPr>
+        <w:fldChar w:fldCharType="separate"/>
+      </w:r>
+      <w:r>
+        <w:rPr>
+          <w:noProof/>
+          <w:lang w:val="en-GB"/>
+        </w:rPr>
+        <w:t>5</w:t>
+      </w:r>
+      <w:r>
+        <w:rPr>
+          <w:lang w:val="en-GB"/>
+        </w:rPr>
+        <w:fldChar w:fldCharType="end"/>
+      </w:r>
+      <w:r>
+        <w:rPr>
+          <w:lang w:val="en-GB"/>
+        </w:rPr>
+        <w:t>. Rheobase frequency var</w:t>
+      </w:r>
+      <w:r>
+        <w:rPr>
+          <w:lang w:val="en-GB"/>
+        </w:rPr>
+        <w:t>yi</w:t>
+      </w:r>
+      <w:r>
+        <w:rPr>
+          <w:lang w:val="en-GB"/>
+        </w:rPr>
+        <w:t>ng</w:t>
+      </w:r>
+      <w:r>
+        <w:rPr>
+          <w:lang w:val="en-GB"/>
+        </w:rPr>
+        <w:t xml:space="preserve"> in function of</w:t>
+      </w:r>
+      <w:r>
+        <w:rPr>
+          <w:lang w:val="en-GB"/>
+        </w:rPr>
+        <w:t xml:space="preserve"> leak conductance</w:t>
+      </w:r>
+      <w:r>
+        <w:rPr>
+          <w:lang w:val="en-GB"/>
+        </w:rPr>
+        <w:t>.</w:t>
+      </w:r>
+    </w:p>
+    <w:p>
+      <w:pPr>
+        <w:spacing w:after="0"/>
+        <w:rPr>
+          <w:rFonts w:ascii="Times New Roman" w:hAnsi="Times New Roman" w:cs="Times New Roman"/>
+          <w:sz w:val="26"/>
+          <w:szCs w:val="26"/>
+          <w:lang w:val="en-GB"/>
+        </w:rPr>
+      </w:pPr>
+      <w:r>
+        <w:rPr>
+          <w:rFonts w:ascii="Times New Roman" w:hAnsi="Times New Roman" w:cs="Times New Roman"/>
+          <w:sz w:val="26"/>
+          <w:szCs w:val="26"/>
+          <w:lang w:val="en-GB"/>
+        </w:rPr>
+        <w:t xml:space="preserve">Figure </w:t>
+      </w:r>
+      <w:r>
+        <w:rPr>
+          <w:rFonts w:ascii="Times New Roman" w:hAnsi="Times New Roman" w:cs="Times New Roman"/>
+          <w:sz w:val="26"/>
+          <w:szCs w:val="26"/>
+          <w:lang w:val="en-GB"/>
+        </w:rPr>
+        <w:t>5</w:t>
+      </w:r>
+      <w:r>
+        <w:rPr>
+          <w:rFonts w:ascii="Times New Roman" w:hAnsi="Times New Roman" w:cs="Times New Roman"/>
+          <w:sz w:val="26"/>
+          <w:szCs w:val="26"/>
+          <w:lang w:val="en-GB"/>
+        </w:rPr>
+        <w:t xml:space="preserve"> represents how rheobase frequency </w:t>
+      </w:r>
+      <w:r>
+        <w:rPr>
+          <w:rFonts w:ascii="Times New Roman" w:hAnsi="Times New Roman" w:cs="Times New Roman"/>
+          <w:sz w:val="26"/>
+          <w:szCs w:val="26"/>
+          <w:lang w:val="en-GB"/>
+        </w:rPr>
+        <w:t>(</w:t>
+      </w:r>
+      <w:r>
+        <w:rPr>
+          <w:rFonts w:ascii="Times New Roman" w:hAnsi="Times New Roman" w:cs="Times New Roman"/>
+          <w:i/>
+          <w:iCs/>
+          <w:sz w:val="26"/>
+          <w:szCs w:val="26"/>
+          <w:lang w:val="en-GB"/>
+        </w:rPr>
+        <w:t>r</w:t>
+      </w:r>
+      <w:r>
+        <w:rPr>
+          <w:rFonts w:ascii="Times New Roman" w:hAnsi="Times New Roman" w:cs="Times New Roman"/>
+          <w:i/>
+          <w:iCs/>
+          <w:sz w:val="26"/>
+          <w:szCs w:val="26"/>
+          <w:vertAlign w:val="subscript"/>
+          <w:lang w:val="en-GB"/>
+        </w:rPr>
+        <w:t>f</w:t>
+      </w:r>
+      <w:r>
+        <w:rPr>
+          <w:rFonts w:ascii="Times New Roman" w:hAnsi="Times New Roman" w:cs="Times New Roman"/>
+          <w:sz w:val="26"/>
+          <w:szCs w:val="26"/>
+          <w:lang w:val="en-GB"/>
+        </w:rPr>
+        <w:t>)</w:t>
+      </w:r>
+      <w:r>
+        <w:rPr>
+          <w:rFonts w:ascii="Times New Roman" w:hAnsi="Times New Roman" w:cs="Times New Roman"/>
+          <w:sz w:val="26"/>
+          <w:szCs w:val="26"/>
+          <w:lang w:val="en-GB"/>
+        </w:rPr>
+        <w:t xml:space="preserve"> </w:t>
+      </w:r>
+      <w:r>
+        <w:rPr>
+          <w:rFonts w:ascii="Times New Roman" w:hAnsi="Times New Roman" w:cs="Times New Roman"/>
+          <w:sz w:val="26"/>
+          <w:szCs w:val="26"/>
+          <w:lang w:val="en-GB"/>
+        </w:rPr>
+        <w:t>varies in function of leak conductance.</w:t>
+      </w:r>
+    </w:p>
+    <w:p>
+      <w:pPr>
+        <w:pStyle w:val="Titolo"/>
+        <w:rPr>
+          <w:rFonts w:ascii="Times New Roman" w:hAnsi="Times New Roman" w:cs="Times New Roman"/>
+          <w:sz w:val="26"/>
+          <w:szCs w:val="26"/>
+          <w:lang w:val="en-GB"/>
+        </w:rPr>
+      </w:pPr>
+      <w:r>
+        <w:rPr>
+          <w:rFonts w:ascii="Times New Roman" w:hAnsi="Times New Roman" w:cs="Times New Roman"/>
+          <w:sz w:val="26"/>
+          <w:szCs w:val="26"/>
+          <w:lang w:val="en-GB"/>
+        </w:rPr>
+        <w:t>We can still notice a</w:t>
+      </w:r>
+      <w:r>
+        <w:rPr>
+          <w:rFonts w:ascii="Times New Roman" w:hAnsi="Times New Roman" w:cs="Times New Roman"/>
+          <w:sz w:val="26"/>
+          <w:szCs w:val="26"/>
+          <w:lang w:val="en-GB"/>
+        </w:rPr>
+        <w:t xml:space="preserve"> linear </w:t>
+      </w:r>
+      <w:r>
+        <w:rPr>
+          <w:rFonts w:ascii="Times New Roman" w:hAnsi="Times New Roman" w:cs="Times New Roman"/>
+          <w:sz w:val="26"/>
+          <w:szCs w:val="26"/>
+          <w:lang w:val="en-GB"/>
+        </w:rPr>
+        <w:t>relationship. Since inputs usually do not overcome 300Hz, reasonable values</w:t>
+      </w:r>
+      <w:r>
+        <w:rPr>
+          <w:rFonts w:ascii="Times New Roman" w:hAnsi="Times New Roman" w:cs="Times New Roman"/>
+          <w:sz w:val="26"/>
+          <w:szCs w:val="26"/>
+          <w:lang w:val="en-GB"/>
+        </w:rPr>
+        <w:t xml:space="preserve"> to model </w:t>
+      </w:r>
+      <w:r>
+        <w:rPr>
+          <w:rFonts w:ascii="Times New Roman" w:hAnsi="Times New Roman" w:cs="Times New Roman"/>
+          <w:i/>
+          <w:iCs/>
+          <w:sz w:val="26"/>
+          <w:szCs w:val="26"/>
+          <w:lang w:val="en-GB"/>
+        </w:rPr>
+        <w:t>g_L</w:t>
+      </w:r>
       <w:r>
         <w:rPr>
           <w:rFonts w:ascii="Times New Roman" w:hAnsi="Times New Roman" w:cs="Times New Roman"/>
@@ -4710,40 +4939,82 @@
         </w:rPr>
         <w:t xml:space="preserve"> 10 to 50. In particular </w:t>
       </w:r>
-      <w:proofErr w:type="spellStart"/>
-      <w:r>
-        <w:rPr>
-          <w:rFonts w:ascii="Times New Roman" w:hAnsi="Times New Roman" w:cs="Times New Roman"/>
+      <w:r>
+        <w:rPr>
+          <w:rFonts w:ascii="Times New Roman" w:hAnsi="Times New Roman" w:cs="Times New Roman"/>
+          <w:i/>
+          <w:iCs/>
           <w:sz w:val="26"/>
           <w:szCs w:val="26"/>
           <w:lang w:val="en-GB"/>
         </w:rPr>
         <w:t>g_L</w:t>
       </w:r>
-      <w:proofErr w:type="spellEnd"/>
-      <w:r>
-        <w:rPr>
-          <w:rFonts w:ascii="Times New Roman" w:hAnsi="Times New Roman" w:cs="Times New Roman"/>
-          <w:sz w:val="26"/>
-          <w:szCs w:val="26"/>
-          <w:lang w:val="en-GB"/>
-        </w:rPr>
-        <w:t xml:space="preserve"> &gt; 80 is to avoid because </w:t>
-      </w:r>
-      <w:r>
-        <w:rPr>
-          <w:rFonts w:ascii="Times New Roman" w:hAnsi="Times New Roman" w:cs="Times New Roman"/>
-          <w:sz w:val="26"/>
-          <w:szCs w:val="26"/>
-          <w:lang w:val="en-GB"/>
-        </w:rPr>
-        <w:t>its</w:t>
-      </w:r>
-      <w:r>
-        <w:rPr>
-          <w:rFonts w:ascii="Times New Roman" w:hAnsi="Times New Roman" w:cs="Times New Roman"/>
-          <w:sz w:val="26"/>
-          <w:szCs w:val="26"/>
+      <w:r>
+        <w:rPr>
+          <w:rFonts w:ascii="Times New Roman" w:hAnsi="Times New Roman" w:cs="Times New Roman"/>
+          <w:sz w:val="26"/>
+          <w:szCs w:val="26"/>
+          <w:lang w:val="en-GB"/>
+        </w:rPr>
+        <w:t xml:space="preserve"> &gt; 80 </w:t>
+      </w:r>
+      <w:r>
+        <w:rPr>
+          <w:rFonts w:ascii="Times New Roman" w:hAnsi="Times New Roman" w:cs="Times New Roman"/>
+          <w:sz w:val="26"/>
+          <w:szCs w:val="26"/>
+          <w:lang w:val="en-GB"/>
+        </w:rPr>
+        <w:t xml:space="preserve">should be carefully treated </w:t>
+      </w:r>
+      <w:r>
+        <w:rPr>
+          <w:rFonts w:ascii="Times New Roman" w:hAnsi="Times New Roman" w:cs="Times New Roman"/>
+          <w:sz w:val="26"/>
+          <w:szCs w:val="26"/>
+          <w:lang w:val="en-GB"/>
+        </w:rPr>
+        <w:t xml:space="preserve">because </w:t>
+      </w:r>
+      <w:r>
+        <w:rPr>
+          <w:rFonts w:ascii="Times New Roman" w:hAnsi="Times New Roman" w:cs="Times New Roman"/>
+          <w:sz w:val="26"/>
+          <w:szCs w:val="26"/>
+          <w:lang w:val="en-GB"/>
+        </w:rPr>
+        <w:t xml:space="preserve">its </w:t>
+      </w:r>
+      <w:r>
+        <w:rPr>
+          <w:rFonts w:ascii="Times New Roman" w:hAnsi="Times New Roman" w:cs="Times New Roman"/>
+          <w:i/>
+          <w:iCs/>
+          <w:sz w:val="26"/>
+          <w:szCs w:val="26"/>
+          <w:lang w:val="en-GB"/>
+        </w:rPr>
+        <w:t>r</w:t>
+      </w:r>
+      <w:r>
+        <w:rPr>
+          <w:rFonts w:ascii="Times New Roman" w:hAnsi="Times New Roman" w:cs="Times New Roman"/>
+          <w:i/>
+          <w:iCs/>
+          <w:sz w:val="26"/>
+          <w:szCs w:val="26"/>
+          <w:vertAlign w:val="subscript"/>
+          <w:lang w:val="en-GB"/>
+        </w:rPr>
+        <w:t>f</w:t>
+      </w:r>
+      <w:r>
+        <w:rPr>
+          <w:rFonts w:ascii="Times New Roman" w:hAnsi="Times New Roman" w:cs="Times New Roman"/>
+          <w:sz w:val="26"/>
+          <w:szCs w:val="26"/>
+          <w:vertAlign w:val="subscript"/>
           <w:lang w:val="en-GB"/>
         </w:rPr>
         <w:t xml:space="preserve"> </w:t>
@@ -4753,6 +5024,7 @@
           <w:rFonts w:ascii="Times New Roman" w:hAnsi="Times New Roman" w:cs="Times New Roman"/>
           <w:sz w:val="26"/>
           <w:szCs w:val="26"/>
+          <w:vertAlign w:val="subscript"/>
           <w:lang w:val="en-GB"/>
         </w:rPr>
         <w:t xml:space="preserve"> </w:t>
@@ -4764,35 +5036,6 @@
           <w:szCs w:val="26"/>
           <w:lang w:val="en-GB"/>
         </w:rPr>
-        <w:t>r</w:t>
-      </w:r>
-      <w:r>
-        <w:rPr>
-          <w:rFonts w:ascii="Times New Roman" w:hAnsi="Times New Roman" w:cs="Times New Roman"/>
-          <w:sz w:val="26"/>
-          <w:szCs w:val="26"/>
-          <w:vertAlign w:val="subscript"/>
-          <w:lang w:val="en-GB"/>
-        </w:rPr>
-        <w:t>f</w:t>
-      </w:r>
-      <w:r>
-        <w:rPr>
-          <w:rFonts w:ascii="Times New Roman" w:hAnsi="Times New Roman" w:cs="Times New Roman"/>
-          <w:sz w:val="26"/>
-          <w:szCs w:val="26"/>
-          <w:vertAlign w:val="subscript"/>
-          <w:lang w:val="en-GB"/>
-        </w:rPr>
-        <w:t xml:space="preserve"> </w:t>
-      </w:r>
-      <w:r>
-        <w:rPr>
-          <w:rFonts w:ascii="Times New Roman" w:hAnsi="Times New Roman" w:cs="Times New Roman"/>
-          <w:sz w:val="26"/>
-          <w:szCs w:val="26"/>
-          <w:lang w:val="en-GB"/>
-        </w:rPr>
         <w:t xml:space="preserve"> &gt; 1000Hz</w:t>
       </w:r>
       <w:r>
@@ -4804,6 +5047,13 @@
         </w:rPr>
         <w:t>.</w:t>
       </w:r>
+    </w:p>
+    <w:p>
+      <w:pPr>
+        <w:rPr>
+          <w:lang w:val="en-GB"/>
+        </w:rPr>
+      </w:pPr>
     </w:p>
     <w:p>
       <w:pPr>
@@ -4836,7 +5086,6 @@
           <w:lang w:val="en-GB"/>
         </w:rPr>
       </w:pPr>
-      <w:proofErr w:type="spellStart"/>
       <w:r>
         <w:rPr>
           <w:rFonts w:ascii="Times New Roman" w:hAnsi="Times New Roman" w:cs="Times New Roman"/>
@@ -4845,18 +5094,7 @@
           <w:shd w:val="clear" w:color="auto" w:fill="FFFFFF"/>
           <w:lang w:val="en-GB"/>
         </w:rPr>
-        <w:t>Brette</w:t>
-      </w:r>
-      <w:proofErr w:type="spellEnd"/>
-      <w:r>
-        <w:rPr>
-          <w:rFonts w:ascii="Times New Roman" w:hAnsi="Times New Roman" w:cs="Times New Roman"/>
-          <w:sz w:val="26"/>
-          <w:szCs w:val="26"/>
-          <w:shd w:val="clear" w:color="auto" w:fill="FFFFFF"/>
-          <w:lang w:val="en-GB"/>
-        </w:rPr>
-        <w:t>, R., &amp; Gerstner, W. (2005). Adaptive exponential integrate-and-fire model as an effective description of neuronal activity. </w:t>
+        <w:t>Brette, R., &amp; Gerstner, W. (2005). Adaptive exponential integrate-and-fire model as an effective description of neuronal activity. </w:t>
       </w:r>
       <w:r>
         <w:rPr>
@@ -4914,7 +5152,7 @@
           <w:lang w:val="en-GB"/>
         </w:rPr>
       </w:pPr>
-      <w:hyperlink r:id="rId24" w:history="1">
+      <w:hyperlink r:id="rId27" w:anchor="_CPPv4N4nest15aeif_cond_alphaE" w:history="1">
         <w:r>
           <w:rPr>
             <w:rStyle w:val="Collegamentoipertestuale"/>
@@ -4927,113 +5165,6 @@
           <w:t>https://nest-simulator.readthedocs.io/en/v2.18.0/models/neurons.html?highlight=aeif_cond_alpha#_CPPv4N4nest15aeif_cond_alphaE</w:t>
         </w:r>
       </w:hyperlink>
-    </w:p>
-    <w:p>
-      <w:pPr>
-        <w:pBdr>
-          <w:bottom w:val="single" w:sz="6" w:space="1" w:color="auto"/>
-        </w:pBdr>
-        <w:spacing w:after="120"/>
-        <w:rPr>
-          <w:rFonts w:ascii="Times New Roman" w:hAnsi="Times New Roman" w:cs="Times New Roman"/>
-          <w:sz w:val="26"/>
-          <w:szCs w:val="26"/>
-          <w:shd w:val="clear" w:color="auto" w:fill="FFFFFF"/>
-          <w:lang w:val="en-GB"/>
-        </w:rPr>
-      </w:pPr>
-    </w:p>
-    <w:p>
-      <w:pPr>
-        <w:spacing w:after="120"/>
-        <w:rPr>
-          <w:rFonts w:ascii="Times New Roman" w:hAnsi="Times New Roman" w:cs="Times New Roman"/>
-          <w:sz w:val="26"/>
-          <w:szCs w:val="26"/>
-          <w:shd w:val="clear" w:color="auto" w:fill="FFFFFF"/>
-          <w:lang w:val="en-GB"/>
-        </w:rPr>
-      </w:pPr>
-    </w:p>
-    <w:p>
-      <w:pPr>
-        <w:pStyle w:val="Sottotitolo"/>
-        <w:rPr>
-          <w:rFonts w:ascii="Times New Roman" w:hAnsi="Times New Roman" w:cs="Times New Roman"/>
-          <w:sz w:val="34"/>
-          <w:szCs w:val="34"/>
-          <w:shd w:val="clear" w:color="auto" w:fill="FFFFFF"/>
-          <w:lang w:val="en-GB"/>
-        </w:rPr>
-      </w:pPr>
-      <w:r>
-        <w:rPr>
-          <w:rFonts w:ascii="Times New Roman" w:hAnsi="Times New Roman" w:cs="Times New Roman"/>
-          <w:sz w:val="34"/>
-          <w:szCs w:val="34"/>
-          <w:shd w:val="clear" w:color="auto" w:fill="FFFFFF"/>
-          <w:lang w:val="en-GB"/>
-        </w:rPr>
-        <w:t>Further statistical analysis</w:t>
-      </w:r>
-    </w:p>
-    <w:p>
-      <w:pPr>
-        <w:spacing w:after="120"/>
-        <w:rPr>
-          <w:rFonts w:ascii="Times New Roman" w:hAnsi="Times New Roman" w:cs="Times New Roman"/>
-          <w:sz w:val="26"/>
-          <w:szCs w:val="26"/>
-          <w:shd w:val="clear" w:color="auto" w:fill="FFFFFF"/>
-          <w:lang w:val="en-GB"/>
-        </w:rPr>
-      </w:pPr>
-      <w:r>
-        <w:rPr>
-          <w:rFonts w:ascii="Times New Roman" w:hAnsi="Times New Roman" w:cs="Times New Roman"/>
-          <w:sz w:val="26"/>
-          <w:szCs w:val="26"/>
-          <w:shd w:val="clear" w:color="auto" w:fill="FFFFFF"/>
-          <w:lang w:val="en-GB"/>
-        </w:rPr>
-        <w:t xml:space="preserve">In order to determine the relationship between </w:t>
-      </w:r>
-      <w:proofErr w:type="spellStart"/>
-      <w:r>
-        <w:rPr>
-          <w:rFonts w:ascii="Times New Roman" w:hAnsi="Times New Roman" w:cs="Times New Roman"/>
-          <w:i/>
-          <w:iCs/>
-          <w:sz w:val="26"/>
-          <w:szCs w:val="26"/>
-          <w:shd w:val="clear" w:color="auto" w:fill="FFFFFF"/>
-          <w:lang w:val="en-GB"/>
-        </w:rPr>
-        <w:t>g_L</w:t>
-      </w:r>
-      <w:proofErr w:type="spellEnd"/>
-      <w:r>
-        <w:rPr>
-          <w:rFonts w:ascii="Times New Roman" w:hAnsi="Times New Roman" w:cs="Times New Roman"/>
-          <w:i/>
-          <w:iCs/>
-          <w:sz w:val="26"/>
-          <w:szCs w:val="26"/>
-          <w:shd w:val="clear" w:color="auto" w:fill="FFFFFF"/>
-          <w:lang w:val="en-GB"/>
-        </w:rPr>
-        <w:t xml:space="preserve"> </w:t>
-      </w:r>
-      <w:r>
-        <w:rPr>
-          <w:rFonts w:ascii="Times New Roman" w:hAnsi="Times New Roman" w:cs="Times New Roman"/>
-          <w:sz w:val="26"/>
-          <w:szCs w:val="26"/>
-          <w:shd w:val="clear" w:color="auto" w:fill="FFFFFF"/>
-          <w:lang w:val="en-GB"/>
-        </w:rPr>
-        <w:t>and the output</w:t>
-      </w:r>
     </w:p>
     <w:sectPr>
       <w:pgSz w:w="11906" w:h="16838"/>

</xml_diff>